<commit_message>
Ubah nama flowchart, dan mocup docs
</commit_message>
<xml_diff>
--- a/Mocup/Mocup.docx
+++ b/Mocup/Mocup.docx
@@ -1,6 +1,6 @@
 
 <file path=word/document.xml><?xml version="1.0" encoding="utf-8"?>
-<w:document xmlns:wpc="http://schemas.microsoft.com/office/word/2010/wordprocessingCanvas" xmlns:cx="http://schemas.microsoft.com/office/drawing/2014/chartex" xmlns:cx1="http://schemas.microsoft.com/office/drawing/2015/9/8/chartex" xmlns:cx2="http://schemas.microsoft.com/office/drawing/2015/10/21/chartex" xmlns:cx3="http://schemas.microsoft.com/office/drawing/2016/5/9/chartex" xmlns:cx4="http://schemas.microsoft.com/office/drawing/2016/5/10/chartex" xmlns:cx5="http://schemas.microsoft.com/office/drawing/2016/5/11/chartex" xmlns:cx6="http://schemas.microsoft.com/office/drawing/2016/5/12/chartex" xmlns:cx7="http://schemas.microsoft.com/office/drawing/2016/5/13/chartex" xmlns:cx8="http://schemas.microsoft.com/office/drawing/2016/5/14/chartex" xmlns:mc="http://schemas.openxmlformats.org/markup-compatibility/2006" xmlns:aink="http://schemas.microsoft.com/office/drawing/2016/ink" xmlns:am3d="http://schemas.microsoft.com/office/drawing/2017/model3d" xmlns:o="urn:schemas-microsoft-com:office:office" xmlns:r="http://schemas.openxmlformats.org/officeDocument/2006/relationships" xmlns:m="http://schemas.openxmlformats.org/officeDocument/2006/math" xmlns:v="urn:schemas-microsoft-com:vml" xmlns:wp14="http://schemas.microsoft.com/office/word/2010/wordprocessingDrawing" xmlns:wp="http://schemas.openxmlformats.org/drawingml/2006/wordprocessingDrawing" xmlns:w10="urn:schemas-microsoft-com:office:word" xmlns:w="http://schemas.openxmlformats.org/wordprocessingml/2006/main" xmlns:w14="http://schemas.microsoft.com/office/word/2010/wordml" xmlns:w15="http://schemas.microsoft.com/office/word/2012/wordml" xmlns:w16cid="http://schemas.microsoft.com/office/word/2016/wordml/cid" xmlns:w16se="http://schemas.microsoft.com/office/word/2015/wordml/symex" xmlns:wpg="http://schemas.microsoft.com/office/word/2010/wordprocessingGroup" xmlns:wpi="http://schemas.microsoft.com/office/word/2010/wordprocessingInk" xmlns:wne="http://schemas.microsoft.com/office/word/2006/wordml" xmlns:wps="http://schemas.microsoft.com/office/word/2010/wordprocessingShape" mc:Ignorable="w14 w15 w16se w16cid wp14">
+<w:document xmlns:wpc="http://schemas.microsoft.com/office/word/2010/wordprocessingCanvas" xmlns:mc="http://schemas.openxmlformats.org/markup-compatibility/2006" xmlns:o="urn:schemas-microsoft-com:office:office" xmlns:r="http://schemas.openxmlformats.org/officeDocument/2006/relationships" xmlns:m="http://schemas.openxmlformats.org/officeDocument/2006/math" xmlns:v="urn:schemas-microsoft-com:vml" xmlns:wp14="http://schemas.microsoft.com/office/word/2010/wordprocessingDrawing" xmlns:wp="http://schemas.openxmlformats.org/drawingml/2006/wordprocessingDrawing" xmlns:w10="urn:schemas-microsoft-com:office:word" xmlns:w="http://schemas.openxmlformats.org/wordprocessingml/2006/main" xmlns:w14="http://schemas.microsoft.com/office/word/2010/wordml" xmlns:w15="http://schemas.microsoft.com/office/word/2012/wordml" xmlns:wpg="http://schemas.microsoft.com/office/word/2010/wordprocessingGroup" xmlns:wpi="http://schemas.microsoft.com/office/word/2010/wordprocessingInk" xmlns:wne="http://schemas.microsoft.com/office/word/2006/wordml" xmlns:wps="http://schemas.microsoft.com/office/word/2010/wordprocessingShape" mc:Ignorable="w14 w15 wp14">
   <w:body>
     <w:p>
       <w:pPr>
@@ -11,14 +11,12 @@
           <w:lang w:val="id-ID"/>
         </w:rPr>
       </w:pPr>
-      <w:proofErr w:type="spellStart"/>
       <w:r>
         <w:rPr>
           <w:lang w:val="id-ID"/>
         </w:rPr>
         <w:t>Mocup</w:t>
       </w:r>
-      <w:proofErr w:type="spellEnd"/>
     </w:p>
     <w:p>
       <w:pPr>
@@ -72,6 +70,7 @@
       <w:r>
         <w:rPr>
           <w:noProof/>
+          <w:lang w:val="en-ID" w:eastAsia="en-ID"/>
         </w:rPr>
         <w:drawing>
           <wp:anchor distT="0" distB="0" distL="114300" distR="114300" simplePos="0" relativeHeight="251661312" behindDoc="0" locked="0" layoutInCell="1" allowOverlap="1" wp14:anchorId="3D1FABB6" wp14:editId="030B30E0">
@@ -146,6 +145,7 @@
       <w:r>
         <w:rPr>
           <w:noProof/>
+          <w:lang w:val="en-ID" w:eastAsia="en-ID"/>
         </w:rPr>
         <w:drawing>
           <wp:anchor distT="0" distB="0" distL="114300" distR="114300" simplePos="0" relativeHeight="251660288" behindDoc="0" locked="0" layoutInCell="1" allowOverlap="1" wp14:anchorId="5F5EA6FD" wp14:editId="4D3918CB">
@@ -213,6 +213,7 @@
       <w:r>
         <w:rPr>
           <w:noProof/>
+          <w:lang w:val="en-ID" w:eastAsia="en-ID"/>
         </w:rPr>
         <w:drawing>
           <wp:anchor distT="0" distB="0" distL="114300" distR="114300" simplePos="0" relativeHeight="251659264" behindDoc="0" locked="0" layoutInCell="1" allowOverlap="1" wp14:anchorId="22790F45" wp14:editId="194B96A5">
@@ -586,19 +587,8 @@
           <w:lang w:val="id-ID"/>
         </w:rPr>
         <w:lastRenderedPageBreak/>
-        <w:t xml:space="preserve">A. Fungsi </w:t>
-      </w:r>
-      <w:proofErr w:type="spellStart"/>
-      <w:r>
-        <w:rPr>
-          <w:rFonts w:ascii="Arial" w:hAnsi="Arial" w:cs="Arial"/>
-          <w:b/>
-          <w:sz w:val="28"/>
-          <w:lang w:val="id-ID"/>
-        </w:rPr>
-        <w:t>Login</w:t>
-      </w:r>
-      <w:proofErr w:type="spellEnd"/>
+        <w:t>A. Fungsi Login</w:t>
+      </w:r>
     </w:p>
     <w:p>
       <w:pPr>
@@ -621,17 +611,8 @@
           <w:rFonts w:ascii="Arial" w:hAnsi="Arial" w:cs="Arial"/>
           <w:lang w:val="id-ID"/>
         </w:rPr>
-        <w:t xml:space="preserve">1. Halaman </w:t>
-      </w:r>
-      <w:proofErr w:type="spellStart"/>
-      <w:r>
-        <w:rPr>
-          <w:rFonts w:ascii="Arial" w:hAnsi="Arial" w:cs="Arial"/>
-          <w:lang w:val="id-ID"/>
-        </w:rPr>
-        <w:t>Login</w:t>
-      </w:r>
-      <w:proofErr w:type="spellEnd"/>
+        <w:t>1. Halaman Login</w:t>
+      </w:r>
     </w:p>
     <w:p>
       <w:pPr>
@@ -644,6 +625,7 @@
       <w:r>
         <w:rPr>
           <w:noProof/>
+          <w:lang w:val="en-ID" w:eastAsia="en-ID"/>
         </w:rPr>
         <w:drawing>
           <wp:inline distT="0" distB="0" distL="0" distR="0">
@@ -725,23 +707,7 @@
           <w:rFonts w:ascii="Arial" w:hAnsi="Arial" w:cs="Arial"/>
           <w:lang w:val="id-ID"/>
         </w:rPr>
-        <w:t xml:space="preserve">2. Halaman Awal dengan </w:t>
-      </w:r>
-      <w:proofErr w:type="spellStart"/>
-      <w:r>
-        <w:rPr>
-          <w:rFonts w:ascii="Arial" w:hAnsi="Arial" w:cs="Arial"/>
-          <w:lang w:val="id-ID"/>
-        </w:rPr>
-        <w:t>Role</w:t>
-      </w:r>
-      <w:proofErr w:type="spellEnd"/>
-      <w:r>
-        <w:rPr>
-          <w:rFonts w:ascii="Arial" w:hAnsi="Arial" w:cs="Arial"/>
-          <w:lang w:val="id-ID"/>
-        </w:rPr>
-        <w:t xml:space="preserve"> Admin</w:t>
+        <w:t>2. Halaman Awal dengan Role Admin</w:t>
       </w:r>
     </w:p>
     <w:p>
@@ -755,6 +721,7 @@
       <w:r>
         <w:rPr>
           <w:noProof/>
+          <w:lang w:val="en-ID" w:eastAsia="en-ID"/>
         </w:rPr>
         <w:drawing>
           <wp:inline distT="0" distB="0" distL="0" distR="0">
@@ -851,23 +818,7 @@
           <w:rFonts w:ascii="Arial" w:hAnsi="Arial" w:cs="Arial"/>
           <w:lang w:val="id-ID"/>
         </w:rPr>
-        <w:t xml:space="preserve">3. Halaman Awal dengan </w:t>
-      </w:r>
-      <w:proofErr w:type="spellStart"/>
-      <w:r>
-        <w:rPr>
-          <w:rFonts w:ascii="Arial" w:hAnsi="Arial" w:cs="Arial"/>
-          <w:lang w:val="id-ID"/>
-        </w:rPr>
-        <w:t>Role</w:t>
-      </w:r>
-      <w:proofErr w:type="spellEnd"/>
-      <w:r>
-        <w:rPr>
-          <w:rFonts w:ascii="Arial" w:hAnsi="Arial" w:cs="Arial"/>
-          <w:lang w:val="id-ID"/>
-        </w:rPr>
-        <w:t xml:space="preserve"> Kasir</w:t>
+        <w:t>3. Halaman Awal dengan Role Kasir</w:t>
       </w:r>
     </w:p>
     <w:p>
@@ -884,6 +835,7 @@
       <w:r>
         <w:rPr>
           <w:noProof/>
+          <w:lang w:val="en-ID" w:eastAsia="en-ID"/>
         </w:rPr>
         <w:drawing>
           <wp:inline distT="0" distB="0" distL="0" distR="0">
@@ -954,47 +906,46 @@
         </w:rPr>
         <w:tab/>
       </w:r>
-      <w:bookmarkStart w:id="0" w:name="_GoBack"/>
-      <w:bookmarkEnd w:id="0"/>
-    </w:p>
-    <w:p>
-      <w:pPr>
-        <w:tabs>
-          <w:tab w:val="left" w:pos="993"/>
-        </w:tabs>
-        <w:rPr>
-          <w:rFonts w:ascii="Arial" w:hAnsi="Arial" w:cs="Arial"/>
-          <w:b/>
-          <w:sz w:val="28"/>
-          <w:lang w:val="id-ID"/>
-        </w:rPr>
-      </w:pPr>
-      <w:r>
-        <w:rPr>
-          <w:rFonts w:ascii="Arial" w:hAnsi="Arial" w:cs="Arial"/>
-          <w:b/>
-          <w:sz w:val="28"/>
-          <w:lang w:val="id-ID"/>
-        </w:rPr>
-        <w:t xml:space="preserve">B. Fungsi Pop </w:t>
-      </w:r>
-      <w:proofErr w:type="spellStart"/>
-      <w:r>
-        <w:rPr>
-          <w:rFonts w:ascii="Arial" w:hAnsi="Arial" w:cs="Arial"/>
-          <w:b/>
-          <w:sz w:val="28"/>
-          <w:lang w:val="id-ID"/>
-        </w:rPr>
-        <w:t>Up</w:t>
-      </w:r>
-      <w:proofErr w:type="spellEnd"/>
-    </w:p>
-    <w:p>
-      <w:pPr>
-        <w:tabs>
-          <w:tab w:val="left" w:pos="993"/>
-        </w:tabs>
+    </w:p>
+    <w:p>
+      <w:pPr>
+        <w:rPr>
+          <w:rFonts w:ascii="Arial" w:hAnsi="Arial" w:cs="Arial"/>
+          <w:b/>
+          <w:sz w:val="28"/>
+          <w:lang w:val="id-ID"/>
+        </w:rPr>
+      </w:pPr>
+      <w:r>
+        <w:rPr>
+          <w:rFonts w:ascii="Arial" w:hAnsi="Arial" w:cs="Arial"/>
+          <w:b/>
+          <w:sz w:val="28"/>
+          <w:lang w:val="id-ID"/>
+        </w:rPr>
+        <w:t>B</w:t>
+      </w:r>
+      <w:r>
+        <w:rPr>
+          <w:rFonts w:ascii="Arial" w:hAnsi="Arial" w:cs="Arial"/>
+          <w:b/>
+          <w:sz w:val="28"/>
+          <w:lang w:val="id-ID"/>
+        </w:rPr>
+        <w:t xml:space="preserve">. </w:t>
+      </w:r>
+      <w:r>
+        <w:rPr>
+          <w:rFonts w:ascii="Arial" w:hAnsi="Arial" w:cs="Arial"/>
+          <w:b/>
+          <w:sz w:val="28"/>
+          <w:lang w:val="id-ID"/>
+        </w:rPr>
+        <w:t>Fungsi Mengelola Akun</w:t>
+      </w:r>
+    </w:p>
+    <w:p>
+      <w:pPr>
         <w:rPr>
           <w:rFonts w:ascii="Arial" w:hAnsi="Arial" w:cs="Arial"/>
           <w:sz w:val="28"/>
@@ -1015,30 +966,31 @@
           <w:rFonts w:ascii="Arial" w:hAnsi="Arial" w:cs="Arial"/>
           <w:lang w:val="id-ID"/>
         </w:rPr>
-        <w:t>1. Konfirmasi</w:t>
-      </w:r>
-    </w:p>
-    <w:p>
-      <w:pPr>
-        <w:tabs>
-          <w:tab w:val="left" w:pos="993"/>
-        </w:tabs>
-        <w:rPr>
-          <w:rFonts w:ascii="Arial" w:hAnsi="Arial" w:cs="Arial"/>
-          <w:b/>
-          <w:sz w:val="28"/>
-          <w:lang w:val="id-ID"/>
-        </w:rPr>
-      </w:pPr>
-      <w:r>
-        <w:rPr>
+        <w:t>1. Ubah Akun</w:t>
+      </w:r>
+    </w:p>
+    <w:p>
+      <w:pPr>
+        <w:rPr>
+          <w:rFonts w:ascii="Arial" w:hAnsi="Arial" w:cs="Arial"/>
+          <w:b/>
+          <w:sz w:val="28"/>
+          <w:lang w:val="id-ID"/>
+        </w:rPr>
+      </w:pPr>
+      <w:r>
+        <w:rPr>
+          <w:rFonts w:ascii="Arial" w:hAnsi="Arial" w:cs="Arial"/>
+          <w:b/>
           <w:noProof/>
+          <w:sz w:val="28"/>
+          <w:lang w:val="en-ID" w:eastAsia="en-ID"/>
         </w:rPr>
         <w:drawing>
           <wp:inline distT="0" distB="0" distL="0" distR="0">
             <wp:extent cx="5724525" cy="3219450"/>
             <wp:effectExtent l="0" t="0" r="9525" b="0"/>
-            <wp:docPr id="12" name="Gambar 12" descr="C:\Users\BLI ARINANDA\AppData\Local\Microsoft\Windows\INetCache\Content.Word\Konfirmasi (Pop Up).png"/>
+            <wp:docPr id="16" name="Gambar 16" descr="C:\Users\BLI ARINANDA\AppData\Local\Microsoft\Windows\INetCache\Content.Word\Ubah Akun.png"/>
             <wp:cNvGraphicFramePr>
               <a:graphicFrameLocks xmlns:a="http://schemas.openxmlformats.org/drawingml/2006/main" noChangeAspect="1"/>
             </wp:cNvGraphicFramePr>
@@ -1046,7 +998,7 @@
               <a:graphicData uri="http://schemas.openxmlformats.org/drawingml/2006/picture">
                 <pic:pic xmlns:pic="http://schemas.openxmlformats.org/drawingml/2006/picture">
                   <pic:nvPicPr>
-                    <pic:cNvPr id="0" name="Picture 4" descr="C:\Users\BLI ARINANDA\AppData\Local\Microsoft\Windows\INetCache\Content.Word\Konfirmasi (Pop Up).png"/>
+                    <pic:cNvPr id="0" name="Picture 6" descr="C:\Users\BLI ARINANDA\AppData\Local\Microsoft\Windows\INetCache\Content.Word\Ubah Akun.png"/>
                     <pic:cNvPicPr>
                       <a:picLocks noChangeAspect="1" noChangeArrowheads="1"/>
                     </pic:cNvPicPr>
@@ -1086,74 +1038,79 @@
     </w:p>
     <w:p>
       <w:pPr>
-        <w:tabs>
-          <w:tab w:val="left" w:pos="993"/>
-        </w:tabs>
-        <w:rPr>
-          <w:rFonts w:ascii="Arial" w:hAnsi="Arial" w:cs="Arial"/>
-          <w:b/>
-          <w:sz w:val="28"/>
-          <w:lang w:val="id-ID"/>
-        </w:rPr>
-      </w:pPr>
-    </w:p>
-    <w:p>
-      <w:pPr>
-        <w:tabs>
-          <w:tab w:val="left" w:pos="993"/>
-        </w:tabs>
-        <w:rPr>
-          <w:rFonts w:ascii="Arial" w:hAnsi="Arial" w:cs="Arial"/>
-          <w:sz w:val="28"/>
-          <w:lang w:val="id-ID"/>
-        </w:rPr>
-      </w:pPr>
-      <w:r>
-        <w:rPr>
-          <w:rFonts w:ascii="Arial" w:hAnsi="Arial" w:cs="Arial"/>
-          <w:b/>
-          <w:sz w:val="28"/>
+        <w:rPr>
+          <w:rFonts w:ascii="Arial" w:hAnsi="Arial" w:cs="Arial"/>
+          <w:b/>
+          <w:sz w:val="28"/>
+          <w:lang w:val="id-ID"/>
+        </w:rPr>
+      </w:pPr>
+    </w:p>
+    <w:p>
+      <w:pPr>
+        <w:ind w:firstLine="720"/>
+        <w:rPr>
+          <w:rFonts w:ascii="Arial" w:hAnsi="Arial" w:cs="Arial"/>
+          <w:lang w:val="id-ID"/>
+        </w:rPr>
+      </w:pPr>
+      <w:r>
+        <w:rPr>
+          <w:rFonts w:ascii="Arial" w:hAnsi="Arial" w:cs="Arial"/>
           <w:lang w:val="id-ID"/>
         </w:rPr>
         <w:lastRenderedPageBreak/>
-        <w:tab/>
-      </w:r>
-      <w:r>
-        <w:rPr>
-          <w:rFonts w:ascii="Arial" w:hAnsi="Arial" w:cs="Arial"/>
-          <w:lang w:val="id-ID"/>
-        </w:rPr>
-        <w:t xml:space="preserve">2. </w:t>
-      </w:r>
-      <w:r>
-        <w:rPr>
-          <w:rFonts w:ascii="Arial" w:hAnsi="Arial" w:cs="Arial"/>
-          <w:lang w:val="id-ID"/>
-        </w:rPr>
-        <w:t>Pesan</w:t>
-      </w:r>
-    </w:p>
-    <w:p>
-      <w:pPr>
-        <w:tabs>
-          <w:tab w:val="left" w:pos="993"/>
-        </w:tabs>
-        <w:rPr>
-          <w:rFonts w:ascii="Arial" w:hAnsi="Arial" w:cs="Arial"/>
-          <w:b/>
-          <w:sz w:val="28"/>
-          <w:lang w:val="id-ID"/>
-        </w:rPr>
-      </w:pPr>
-      <w:r>
-        <w:rPr>
+        <w:t>2</w:t>
+      </w:r>
+      <w:r>
+        <w:rPr>
+          <w:rFonts w:ascii="Arial" w:hAnsi="Arial" w:cs="Arial"/>
+          <w:lang w:val="id-ID"/>
+        </w:rPr>
+        <w:t>.</w:t>
+      </w:r>
+      <w:r>
+        <w:rPr>
+          <w:rFonts w:ascii="Arial" w:hAnsi="Arial" w:cs="Arial"/>
+          <w:lang w:val="id-ID"/>
+        </w:rPr>
+        <w:t xml:space="preserve"> </w:t>
+      </w:r>
+      <w:r>
+        <w:rPr>
+          <w:rFonts w:ascii="Arial" w:hAnsi="Arial" w:cs="Arial"/>
+          <w:lang w:val="id-ID"/>
+        </w:rPr>
+        <w:t>U</w:t>
+      </w:r>
+      <w:r>
+        <w:rPr>
+          <w:rFonts w:ascii="Arial" w:hAnsi="Arial" w:cs="Arial"/>
+          <w:lang w:val="id-ID"/>
+        </w:rPr>
+        <w:t>bah Password</w:t>
+      </w:r>
+    </w:p>
+    <w:p>
+      <w:pPr>
+        <w:rPr>
+          <w:rFonts w:ascii="Arial" w:hAnsi="Arial" w:cs="Arial"/>
+          <w:b/>
+          <w:sz w:val="28"/>
+          <w:lang w:val="id-ID"/>
+        </w:rPr>
+      </w:pPr>
+      <w:r>
+        <w:rPr>
+          <w:rFonts w:ascii="Arial" w:hAnsi="Arial" w:cs="Arial"/>
           <w:noProof/>
+          <w:lang w:val="en-ID" w:eastAsia="en-ID"/>
         </w:rPr>
         <w:drawing>
-          <wp:inline distT="0" distB="0" distL="0" distR="0">
+          <wp:inline distT="0" distB="0" distL="0" distR="0" wp14:anchorId="041895FA" wp14:editId="3E3E47ED">
             <wp:extent cx="5724525" cy="3219450"/>
             <wp:effectExtent l="0" t="0" r="9525" b="0"/>
-            <wp:docPr id="15" name="Gambar 15" descr="C:\Users\BLI ARINANDA\AppData\Local\Microsoft\Windows\INetCache\Content.Word\Pesan (Pop Up).png"/>
+            <wp:docPr id="17" name="Gambar 17" descr="C:\Users\BLI ARINANDA\AppData\Local\Microsoft\Windows\INetCache\Content.Word\Ubah Password.png"/>
             <wp:cNvGraphicFramePr>
               <a:graphicFrameLocks xmlns:a="http://schemas.openxmlformats.org/drawingml/2006/main" noChangeAspect="1"/>
             </wp:cNvGraphicFramePr>
@@ -1161,7 +1118,7 @@
               <a:graphicData uri="http://schemas.openxmlformats.org/drawingml/2006/picture">
                 <pic:pic xmlns:pic="http://schemas.openxmlformats.org/drawingml/2006/picture">
                   <pic:nvPicPr>
-                    <pic:cNvPr id="0" name="Picture 5" descr="C:\Users\BLI ARINANDA\AppData\Local\Microsoft\Windows\INetCache\Content.Word\Pesan (Pop Up).png"/>
+                    <pic:cNvPr id="0" name="Picture 7" descr="C:\Users\BLI ARINANDA\AppData\Local\Microsoft\Windows\INetCache\Content.Word\Ubah Password.png"/>
                     <pic:cNvPicPr>
                       <a:picLocks noChangeAspect="1" noChangeArrowheads="1"/>
                     </pic:cNvPicPr>
@@ -1210,6 +1167,7 @@
     </w:p>
     <w:p>
       <w:pPr>
+        <w:jc w:val="both"/>
         <w:rPr>
           <w:rFonts w:ascii="Arial" w:hAnsi="Arial" w:cs="Arial"/>
           <w:b/>
@@ -1233,45 +1191,12 @@
           <w:sz w:val="28"/>
           <w:lang w:val="id-ID"/>
         </w:rPr>
-        <w:t xml:space="preserve">. </w:t>
-      </w:r>
-      <w:r>
-        <w:rPr>
-          <w:rFonts w:ascii="Arial" w:hAnsi="Arial" w:cs="Arial"/>
-          <w:b/>
-          <w:sz w:val="28"/>
-          <w:lang w:val="id-ID"/>
-        </w:rPr>
-        <w:t>Fungsi Mengelola Akun</w:t>
-      </w:r>
-    </w:p>
-    <w:p>
-      <w:pPr>
-        <w:rPr>
-          <w:rFonts w:ascii="Arial" w:hAnsi="Arial" w:cs="Arial"/>
-          <w:sz w:val="28"/>
-          <w:lang w:val="id-ID"/>
-        </w:rPr>
-      </w:pPr>
-      <w:r>
-        <w:rPr>
-          <w:rFonts w:ascii="Arial" w:hAnsi="Arial" w:cs="Arial"/>
-          <w:b/>
-          <w:sz w:val="28"/>
-          <w:lang w:val="id-ID"/>
-        </w:rPr>
-        <w:tab/>
-      </w:r>
-      <w:r>
-        <w:rPr>
-          <w:rFonts w:ascii="Arial" w:hAnsi="Arial" w:cs="Arial"/>
-          <w:lang w:val="id-ID"/>
-        </w:rPr>
-        <w:t>1. Ubah Akun</w:t>
-      </w:r>
-    </w:p>
-    <w:p>
-      <w:pPr>
+        <w:t>. Mengelola Informasi Minimarket</w:t>
+      </w:r>
+    </w:p>
+    <w:p>
+      <w:pPr>
+        <w:jc w:val="both"/>
         <w:rPr>
           <w:rFonts w:ascii="Arial" w:hAnsi="Arial" w:cs="Arial"/>
           <w:b/>
@@ -1285,13 +1210,13 @@
           <w:b/>
           <w:noProof/>
           <w:sz w:val="28"/>
-          <w:lang w:val="id-ID"/>
+          <w:lang w:val="en-ID" w:eastAsia="en-ID"/>
         </w:rPr>
         <w:drawing>
           <wp:inline distT="0" distB="0" distL="0" distR="0">
             <wp:extent cx="5724525" cy="3219450"/>
             <wp:effectExtent l="0" t="0" r="9525" b="0"/>
-            <wp:docPr id="16" name="Gambar 16" descr="C:\Users\BLI ARINANDA\AppData\Local\Microsoft\Windows\INetCache\Content.Word\Ubah Akun.png"/>
+            <wp:docPr id="18" name="Gambar 18" descr="C:\Users\BLI ARINANDA\AppData\Local\Microsoft\Windows\INetCache\Content.Word\Minimarket.png"/>
             <wp:cNvGraphicFramePr>
               <a:graphicFrameLocks xmlns:a="http://schemas.openxmlformats.org/drawingml/2006/main" noChangeAspect="1"/>
             </wp:cNvGraphicFramePr>
@@ -1299,7 +1224,7 @@
               <a:graphicData uri="http://schemas.openxmlformats.org/drawingml/2006/picture">
                 <pic:pic xmlns:pic="http://schemas.openxmlformats.org/drawingml/2006/picture">
                   <pic:nvPicPr>
-                    <pic:cNvPr id="0" name="Picture 6" descr="C:\Users\BLI ARINANDA\AppData\Local\Microsoft\Windows\INetCache\Content.Word\Ubah Akun.png"/>
+                    <pic:cNvPr id="0" name="Picture 8" descr="C:\Users\BLI ARINANDA\AppData\Local\Microsoft\Windows\INetCache\Content.Word\Minimarket.png"/>
                     <pic:cNvPicPr>
                       <a:picLocks noChangeAspect="1" noChangeArrowheads="1"/>
                     </pic:cNvPicPr>
@@ -1339,40 +1264,71 @@
     </w:p>
     <w:p>
       <w:pPr>
-        <w:rPr>
-          <w:rFonts w:ascii="Arial" w:hAnsi="Arial" w:cs="Arial"/>
-          <w:b/>
-          <w:sz w:val="28"/>
-          <w:lang w:val="id-ID"/>
-        </w:rPr>
-      </w:pPr>
-    </w:p>
-    <w:p>
-      <w:pPr>
-        <w:ind w:firstLine="720"/>
-        <w:rPr>
-          <w:rFonts w:ascii="Arial" w:hAnsi="Arial" w:cs="Arial"/>
-          <w:lang w:val="id-ID"/>
-        </w:rPr>
-      </w:pPr>
-      <w:r>
-        <w:rPr>
-          <w:rFonts w:ascii="Arial" w:hAnsi="Arial" w:cs="Arial"/>
+        <w:jc w:val="both"/>
+        <w:rPr>
+          <w:rFonts w:ascii="Arial" w:hAnsi="Arial" w:cs="Arial"/>
+          <w:b/>
+          <w:sz w:val="28"/>
+          <w:lang w:val="id-ID"/>
+        </w:rPr>
+      </w:pPr>
+    </w:p>
+    <w:p>
+      <w:pPr>
+        <w:jc w:val="both"/>
+        <w:rPr>
+          <w:rFonts w:ascii="Arial" w:hAnsi="Arial" w:cs="Arial"/>
+          <w:b/>
+          <w:sz w:val="28"/>
+          <w:lang w:val="id-ID"/>
+        </w:rPr>
+      </w:pPr>
+    </w:p>
+    <w:p>
+      <w:pPr>
+        <w:spacing w:before="0" w:beforeAutospacing="0" w:after="160" w:afterAutospacing="0" w:line="259" w:lineRule="auto"/>
+        <w:rPr>
+          <w:rFonts w:ascii="Arial" w:hAnsi="Arial" w:cs="Arial"/>
+          <w:b/>
+          <w:sz w:val="28"/>
+          <w:lang w:val="id-ID"/>
+        </w:rPr>
+      </w:pPr>
+      <w:r>
+        <w:rPr>
+          <w:rFonts w:ascii="Arial" w:hAnsi="Arial" w:cs="Arial"/>
+          <w:b/>
+          <w:sz w:val="28"/>
           <w:lang w:val="id-ID"/>
         </w:rPr>
         <w:lastRenderedPageBreak/>
-        <w:t>2</w:t>
-      </w:r>
-      <w:r>
-        <w:rPr>
-          <w:rFonts w:ascii="Arial" w:hAnsi="Arial" w:cs="Arial"/>
-          <w:lang w:val="id-ID"/>
-        </w:rPr>
-        <w:t>.</w:t>
-      </w:r>
-      <w:r>
-        <w:rPr>
-          <w:rFonts w:ascii="Arial" w:hAnsi="Arial" w:cs="Arial"/>
+        <w:t>D</w:t>
+      </w:r>
+      <w:r>
+        <w:rPr>
+          <w:rFonts w:ascii="Arial" w:hAnsi="Arial" w:cs="Arial"/>
+          <w:b/>
+          <w:sz w:val="28"/>
+          <w:lang w:val="id-ID"/>
+        </w:rPr>
+        <w:t>. Mengelola Pegawai</w:t>
+      </w:r>
+    </w:p>
+    <w:p>
+      <w:pPr>
+        <w:spacing w:before="0" w:beforeAutospacing="0" w:after="160" w:afterAutospacing="0" w:line="259" w:lineRule="auto"/>
+        <w:rPr>
+          <w:rFonts w:ascii="Arial" w:hAnsi="Arial" w:cs="Arial"/>
+          <w:b/>
+          <w:sz w:val="28"/>
+          <w:lang w:val="id-ID"/>
+        </w:rPr>
+      </w:pPr>
+      <w:r>
+        <w:rPr>
+          <w:rFonts w:ascii="Arial" w:hAnsi="Arial" w:cs="Arial"/>
+          <w:b/>
+          <w:sz w:val="28"/>
           <w:lang w:val="id-ID"/>
         </w:rPr>
         <w:t xml:space="preserve"> </w:t>
@@ -1380,47 +1336,16 @@
       <w:r>
         <w:rPr>
           <w:rFonts w:ascii="Arial" w:hAnsi="Arial" w:cs="Arial"/>
-          <w:lang w:val="id-ID"/>
-        </w:rPr>
-        <w:t>U</w:t>
-      </w:r>
-      <w:r>
-        <w:rPr>
-          <w:rFonts w:ascii="Arial" w:hAnsi="Arial" w:cs="Arial"/>
-          <w:lang w:val="id-ID"/>
-        </w:rPr>
-        <w:t xml:space="preserve">bah </w:t>
-      </w:r>
-      <w:proofErr w:type="spellStart"/>
-      <w:r>
-        <w:rPr>
-          <w:rFonts w:ascii="Arial" w:hAnsi="Arial" w:cs="Arial"/>
-          <w:lang w:val="id-ID"/>
-        </w:rPr>
-        <w:t>Password</w:t>
-      </w:r>
-      <w:proofErr w:type="spellEnd"/>
-    </w:p>
-    <w:p>
-      <w:pPr>
-        <w:rPr>
-          <w:rFonts w:ascii="Arial" w:hAnsi="Arial" w:cs="Arial"/>
-          <w:b/>
-          <w:sz w:val="28"/>
-          <w:lang w:val="id-ID"/>
-        </w:rPr>
-      </w:pPr>
-      <w:r>
-        <w:rPr>
-          <w:rFonts w:ascii="Arial" w:hAnsi="Arial" w:cs="Arial"/>
+          <w:b/>
           <w:noProof/>
-          <w:lang w:val="id-ID"/>
+          <w:sz w:val="28"/>
+          <w:lang w:val="en-ID" w:eastAsia="en-ID"/>
         </w:rPr>
         <w:drawing>
-          <wp:inline distT="0" distB="0" distL="0" distR="0" wp14:anchorId="041895FA" wp14:editId="3E3E47ED">
+          <wp:inline distT="0" distB="0" distL="0" distR="0" wp14:anchorId="62ECF914" wp14:editId="381C6782">
             <wp:extent cx="5724525" cy="3219450"/>
             <wp:effectExtent l="0" t="0" r="9525" b="0"/>
-            <wp:docPr id="17" name="Gambar 17" descr="C:\Users\BLI ARINANDA\AppData\Local\Microsoft\Windows\INetCache\Content.Word\Ubah Password.png"/>
+            <wp:docPr id="19" name="Gambar 19" descr="C:\Users\BLI ARINANDA\AppData\Local\Microsoft\Windows\INetCache\Content.Word\Pegawai.png"/>
             <wp:cNvGraphicFramePr>
               <a:graphicFrameLocks xmlns:a="http://schemas.openxmlformats.org/drawingml/2006/main" noChangeAspect="1"/>
             </wp:cNvGraphicFramePr>
@@ -1428,7 +1353,7 @@
               <a:graphicData uri="http://schemas.openxmlformats.org/drawingml/2006/picture">
                 <pic:pic xmlns:pic="http://schemas.openxmlformats.org/drawingml/2006/picture">
                   <pic:nvPicPr>
-                    <pic:cNvPr id="0" name="Picture 7" descr="C:\Users\BLI ARINANDA\AppData\Local\Microsoft\Windows\INetCache\Content.Word\Ubah Password.png"/>
+                    <pic:cNvPr id="0" name="Picture 9" descr="C:\Users\BLI ARINANDA\AppData\Local\Microsoft\Windows\INetCache\Content.Word\Pegawai.png"/>
                     <pic:cNvPicPr>
                       <a:picLocks noChangeAspect="1" noChangeArrowheads="1"/>
                     </pic:cNvPicPr>
@@ -1468,65 +1393,63 @@
     </w:p>
     <w:p>
       <w:pPr>
-        <w:rPr>
-          <w:rFonts w:ascii="Arial" w:hAnsi="Arial" w:cs="Arial"/>
-          <w:sz w:val="28"/>
-          <w:lang w:val="id-ID"/>
-        </w:rPr>
-      </w:pPr>
-    </w:p>
-    <w:p>
-      <w:pPr>
-        <w:jc w:val="both"/>
-        <w:rPr>
-          <w:rFonts w:ascii="Arial" w:hAnsi="Arial" w:cs="Arial"/>
-          <w:b/>
-          <w:sz w:val="28"/>
-          <w:lang w:val="id-ID"/>
-        </w:rPr>
-      </w:pPr>
-      <w:r>
-        <w:rPr>
-          <w:rFonts w:ascii="Arial" w:hAnsi="Arial" w:cs="Arial"/>
-          <w:b/>
-          <w:sz w:val="28"/>
-          <w:lang w:val="id-ID"/>
-        </w:rPr>
-        <w:t>D</w:t>
-      </w:r>
-      <w:r>
-        <w:rPr>
-          <w:rFonts w:ascii="Arial" w:hAnsi="Arial" w:cs="Arial"/>
-          <w:b/>
-          <w:sz w:val="28"/>
-          <w:lang w:val="id-ID"/>
-        </w:rPr>
-        <w:t>. Mengelola Informasi Minimarket</w:t>
-      </w:r>
-    </w:p>
-    <w:p>
-      <w:pPr>
-        <w:jc w:val="both"/>
-        <w:rPr>
-          <w:rFonts w:ascii="Arial" w:hAnsi="Arial" w:cs="Arial"/>
-          <w:b/>
-          <w:sz w:val="28"/>
-          <w:lang w:val="id-ID"/>
-        </w:rPr>
-      </w:pPr>
+        <w:spacing w:before="0" w:beforeAutospacing="0" w:after="160" w:afterAutospacing="0" w:line="259" w:lineRule="auto"/>
+        <w:ind w:firstLine="720"/>
+        <w:rPr>
+          <w:rFonts w:ascii="Arial" w:hAnsi="Arial" w:cs="Arial"/>
+          <w:lang w:val="id-ID"/>
+        </w:rPr>
+      </w:pPr>
+    </w:p>
+    <w:p>
+      <w:pPr>
+        <w:spacing w:before="0" w:beforeAutospacing="0" w:after="160" w:afterAutospacing="0" w:line="259" w:lineRule="auto"/>
+        <w:ind w:firstLine="720"/>
+        <w:rPr>
+          <w:rFonts w:ascii="Arial" w:hAnsi="Arial" w:cs="Arial"/>
+          <w:lang w:val="id-ID"/>
+        </w:rPr>
+      </w:pPr>
+      <w:r>
+        <w:rPr>
+          <w:rFonts w:ascii="Arial" w:hAnsi="Arial" w:cs="Arial"/>
+          <w:lang w:val="id-ID"/>
+        </w:rPr>
+        <w:t>1. Tambah Pegawai</w:t>
+      </w:r>
+    </w:p>
+    <w:p>
+      <w:pPr>
+        <w:spacing w:before="0" w:beforeAutospacing="0" w:after="160" w:afterAutospacing="0" w:line="259" w:lineRule="auto"/>
+        <w:rPr>
+          <w:rFonts w:ascii="Arial" w:hAnsi="Arial" w:cs="Arial"/>
+          <w:b/>
+          <w:sz w:val="28"/>
+          <w:lang w:val="id-ID"/>
+        </w:rPr>
+      </w:pPr>
+      <w:r>
+        <w:rPr>
+          <w:rFonts w:ascii="Arial" w:hAnsi="Arial" w:cs="Arial"/>
+          <w:b/>
+          <w:sz w:val="28"/>
+          <w:lang w:val="id-ID"/>
+        </w:rPr>
+        <w:t xml:space="preserve"> </w:t>
+      </w:r>
       <w:r>
         <w:rPr>
           <w:rFonts w:ascii="Arial" w:hAnsi="Arial" w:cs="Arial"/>
           <w:b/>
           <w:noProof/>
           <w:sz w:val="28"/>
-          <w:lang w:val="id-ID"/>
+          <w:lang w:val="en-ID" w:eastAsia="en-ID"/>
         </w:rPr>
         <w:drawing>
           <wp:inline distT="0" distB="0" distL="0" distR="0">
             <wp:extent cx="5724525" cy="3219450"/>
             <wp:effectExtent l="0" t="0" r="9525" b="0"/>
-            <wp:docPr id="18" name="Gambar 18" descr="C:\Users\BLI ARINANDA\AppData\Local\Microsoft\Windows\INetCache\Content.Word\Minimarket.png"/>
+            <wp:docPr id="24" name="Gambar 24" descr="C:\Users\BLI ARINANDA\AppData\Local\Microsoft\Windows\INetCache\Content.Word\Tambah Pegawai.png"/>
             <wp:cNvGraphicFramePr>
               <a:graphicFrameLocks xmlns:a="http://schemas.openxmlformats.org/drawingml/2006/main" noChangeAspect="1"/>
             </wp:cNvGraphicFramePr>
@@ -1534,7 +1457,7 @@
               <a:graphicData uri="http://schemas.openxmlformats.org/drawingml/2006/picture">
                 <pic:pic xmlns:pic="http://schemas.openxmlformats.org/drawingml/2006/picture">
                   <pic:nvPicPr>
-                    <pic:cNvPr id="0" name="Picture 8" descr="C:\Users\BLI ARINANDA\AppData\Local\Microsoft\Windows\INetCache\Content.Word\Minimarket.png"/>
+                    <pic:cNvPr id="0" name="Picture 10" descr="C:\Users\BLI ARINANDA\AppData\Local\Microsoft\Windows\INetCache\Content.Word\Tambah Pegawai.png"/>
                     <pic:cNvPicPr>
                       <a:picLocks noChangeAspect="1" noChangeArrowheads="1"/>
                     </pic:cNvPicPr>
@@ -1574,54 +1497,50 @@
     </w:p>
     <w:p>
       <w:pPr>
-        <w:jc w:val="both"/>
-        <w:rPr>
-          <w:rFonts w:ascii="Arial" w:hAnsi="Arial" w:cs="Arial"/>
-          <w:b/>
-          <w:sz w:val="28"/>
-          <w:lang w:val="id-ID"/>
-        </w:rPr>
-      </w:pPr>
-    </w:p>
-    <w:p>
-      <w:pPr>
-        <w:jc w:val="both"/>
-        <w:rPr>
-          <w:rFonts w:ascii="Arial" w:hAnsi="Arial" w:cs="Arial"/>
-          <w:b/>
-          <w:sz w:val="28"/>
-          <w:lang w:val="id-ID"/>
-        </w:rPr>
-      </w:pPr>
-    </w:p>
-    <w:p>
-      <w:pPr>
         <w:spacing w:before="0" w:beforeAutospacing="0" w:after="160" w:afterAutospacing="0" w:line="259" w:lineRule="auto"/>
-        <w:rPr>
-          <w:rFonts w:ascii="Arial" w:hAnsi="Arial" w:cs="Arial"/>
-          <w:b/>
-          <w:sz w:val="28"/>
-          <w:lang w:val="id-ID"/>
-        </w:rPr>
-      </w:pPr>
-      <w:r>
-        <w:rPr>
-          <w:rFonts w:ascii="Arial" w:hAnsi="Arial" w:cs="Arial"/>
-          <w:b/>
-          <w:sz w:val="28"/>
+        <w:ind w:firstLine="720"/>
+        <w:rPr>
+          <w:rFonts w:ascii="Arial" w:hAnsi="Arial" w:cs="Arial"/>
+          <w:lang w:val="id-ID"/>
+        </w:rPr>
+      </w:pPr>
+    </w:p>
+    <w:p>
+      <w:pPr>
+        <w:spacing w:before="0" w:beforeAutospacing="0" w:after="160" w:afterAutospacing="0" w:line="259" w:lineRule="auto"/>
+        <w:ind w:firstLine="720"/>
+        <w:rPr>
+          <w:rFonts w:ascii="Arial" w:hAnsi="Arial" w:cs="Arial"/>
+          <w:lang w:val="id-ID"/>
+        </w:rPr>
+      </w:pPr>
+    </w:p>
+    <w:p>
+      <w:pPr>
+        <w:spacing w:before="0" w:beforeAutospacing="0" w:after="160" w:afterAutospacing="0" w:line="259" w:lineRule="auto"/>
+        <w:ind w:firstLine="720"/>
+        <w:rPr>
+          <w:rFonts w:ascii="Arial" w:hAnsi="Arial" w:cs="Arial"/>
+          <w:lang w:val="id-ID"/>
+        </w:rPr>
+      </w:pPr>
+    </w:p>
+    <w:p>
+      <w:pPr>
+        <w:spacing w:before="0" w:beforeAutospacing="0" w:after="160" w:afterAutospacing="0" w:line="259" w:lineRule="auto"/>
+        <w:ind w:firstLine="720"/>
+        <w:rPr>
+          <w:rFonts w:ascii="Arial" w:hAnsi="Arial" w:cs="Arial"/>
+          <w:lang w:val="id-ID"/>
+        </w:rPr>
+      </w:pPr>
+      <w:r>
+        <w:rPr>
+          <w:rFonts w:ascii="Arial" w:hAnsi="Arial" w:cs="Arial"/>
           <w:lang w:val="id-ID"/>
         </w:rPr>
         <w:lastRenderedPageBreak/>
-        <w:t>E</w:t>
-      </w:r>
-      <w:r>
-        <w:rPr>
-          <w:rFonts w:ascii="Arial" w:hAnsi="Arial" w:cs="Arial"/>
-          <w:b/>
-          <w:sz w:val="28"/>
-          <w:lang w:val="id-ID"/>
-        </w:rPr>
-        <w:t>. Mengelola Pegawai</w:t>
+        <w:t>2. Ubah Pegawai</w:t>
       </w:r>
     </w:p>
     <w:p>
@@ -1649,13 +1568,13 @@
           <w:b/>
           <w:noProof/>
           <w:sz w:val="28"/>
-          <w:lang w:val="id-ID"/>
+          <w:lang w:val="en-ID" w:eastAsia="en-ID"/>
         </w:rPr>
         <w:drawing>
-          <wp:inline distT="0" distB="0" distL="0" distR="0" wp14:anchorId="62ECF914" wp14:editId="381C6782">
+          <wp:inline distT="0" distB="0" distL="0" distR="0">
             <wp:extent cx="5724525" cy="3219450"/>
             <wp:effectExtent l="0" t="0" r="9525" b="0"/>
-            <wp:docPr id="19" name="Gambar 19" descr="C:\Users\BLI ARINANDA\AppData\Local\Microsoft\Windows\INetCache\Content.Word\Pegawai.png"/>
+            <wp:docPr id="26" name="Gambar 26" descr="C:\Users\BLI ARINANDA\AppData\Local\Microsoft\Windows\INetCache\Content.Word\Ubah Pegawai.png"/>
             <wp:cNvGraphicFramePr>
               <a:graphicFrameLocks xmlns:a="http://schemas.openxmlformats.org/drawingml/2006/main" noChangeAspect="1"/>
             </wp:cNvGraphicFramePr>
@@ -1663,7 +1582,7 @@
               <a:graphicData uri="http://schemas.openxmlformats.org/drawingml/2006/picture">
                 <pic:pic xmlns:pic="http://schemas.openxmlformats.org/drawingml/2006/picture">
                   <pic:nvPicPr>
-                    <pic:cNvPr id="0" name="Picture 9" descr="C:\Users\BLI ARINANDA\AppData\Local\Microsoft\Windows\INetCache\Content.Word\Pegawai.png"/>
+                    <pic:cNvPr id="0" name="Picture 11" descr="C:\Users\BLI ARINANDA\AppData\Local\Microsoft\Windows\INetCache\Content.Word\Ubah Pegawai.png"/>
                     <pic:cNvPicPr>
                       <a:picLocks noChangeAspect="1" noChangeArrowheads="1"/>
                     </pic:cNvPicPr>
@@ -1704,9 +1623,10 @@
     <w:p>
       <w:pPr>
         <w:spacing w:before="0" w:beforeAutospacing="0" w:after="160" w:afterAutospacing="0" w:line="259" w:lineRule="auto"/>
-        <w:ind w:firstLine="720"/>
-        <w:rPr>
-          <w:rFonts w:ascii="Arial" w:hAnsi="Arial" w:cs="Arial"/>
+        <w:rPr>
+          <w:rFonts w:ascii="Arial" w:hAnsi="Arial" w:cs="Arial"/>
+          <w:b/>
+          <w:sz w:val="28"/>
           <w:lang w:val="id-ID"/>
         </w:rPr>
       </w:pPr>
@@ -1714,18 +1634,48 @@
     <w:p>
       <w:pPr>
         <w:spacing w:before="0" w:beforeAutospacing="0" w:after="160" w:afterAutospacing="0" w:line="259" w:lineRule="auto"/>
-        <w:ind w:firstLine="720"/>
-        <w:rPr>
-          <w:rFonts w:ascii="Arial" w:hAnsi="Arial" w:cs="Arial"/>
-          <w:lang w:val="id-ID"/>
-        </w:rPr>
-      </w:pPr>
-      <w:r>
-        <w:rPr>
-          <w:rFonts w:ascii="Arial" w:hAnsi="Arial" w:cs="Arial"/>
-          <w:lang w:val="id-ID"/>
-        </w:rPr>
-        <w:t>1. Tambah Pegawai</w:t>
+        <w:rPr>
+          <w:rFonts w:ascii="Arial" w:hAnsi="Arial" w:cs="Arial"/>
+          <w:b/>
+          <w:sz w:val="28"/>
+          <w:lang w:val="id-ID"/>
+        </w:rPr>
+      </w:pPr>
+      <w:r>
+        <w:rPr>
+          <w:rFonts w:ascii="Arial" w:hAnsi="Arial" w:cs="Arial"/>
+          <w:b/>
+          <w:sz w:val="28"/>
+          <w:lang w:val="id-ID"/>
+        </w:rPr>
+        <w:t>E</w:t>
+      </w:r>
+      <w:r>
+        <w:rPr>
+          <w:rFonts w:ascii="Arial" w:hAnsi="Arial" w:cs="Arial"/>
+          <w:b/>
+          <w:sz w:val="28"/>
+          <w:lang w:val="id-ID"/>
+        </w:rPr>
+        <w:t xml:space="preserve">.  </w:t>
+      </w:r>
+      <w:r>
+        <w:rPr>
+          <w:rFonts w:ascii="Arial" w:hAnsi="Arial" w:cs="Arial"/>
+          <w:b/>
+          <w:sz w:val="28"/>
+          <w:lang w:val="id-ID"/>
+        </w:rPr>
+        <w:t xml:space="preserve">Mengelola </w:t>
+      </w:r>
+      <w:r>
+        <w:rPr>
+          <w:rFonts w:ascii="Arial" w:hAnsi="Arial" w:cs="Arial"/>
+          <w:b/>
+          <w:sz w:val="28"/>
+          <w:lang w:val="id-ID"/>
+        </w:rPr>
+        <w:t>Produk</w:t>
       </w:r>
     </w:p>
     <w:p>
@@ -1742,24 +1692,15 @@
         <w:rPr>
           <w:rFonts w:ascii="Arial" w:hAnsi="Arial" w:cs="Arial"/>
           <w:b/>
-          <w:sz w:val="28"/>
-          <w:lang w:val="id-ID"/>
-        </w:rPr>
-        <w:t xml:space="preserve"> </w:t>
-      </w:r>
-      <w:r>
-        <w:rPr>
-          <w:rFonts w:ascii="Arial" w:hAnsi="Arial" w:cs="Arial"/>
-          <w:b/>
           <w:noProof/>
           <w:sz w:val="28"/>
-          <w:lang w:val="id-ID"/>
+          <w:lang w:val="en-ID" w:eastAsia="en-ID"/>
         </w:rPr>
         <w:drawing>
           <wp:inline distT="0" distB="0" distL="0" distR="0">
             <wp:extent cx="5724525" cy="3219450"/>
             <wp:effectExtent l="0" t="0" r="9525" b="0"/>
-            <wp:docPr id="24" name="Gambar 24" descr="C:\Users\BLI ARINANDA\AppData\Local\Microsoft\Windows\INetCache\Content.Word\Tambah Pegawai.png"/>
+            <wp:docPr id="35" name="Gambar 35" descr="C:\Users\BLI ARINANDA\AppData\Local\Microsoft\Windows\INetCache\Content.Word\Produk.png"/>
             <wp:cNvGraphicFramePr>
               <a:graphicFrameLocks xmlns:a="http://schemas.openxmlformats.org/drawingml/2006/main" noChangeAspect="1"/>
             </wp:cNvGraphicFramePr>
@@ -1767,7 +1708,7 @@
               <a:graphicData uri="http://schemas.openxmlformats.org/drawingml/2006/picture">
                 <pic:pic xmlns:pic="http://schemas.openxmlformats.org/drawingml/2006/picture">
                   <pic:nvPicPr>
-                    <pic:cNvPr id="0" name="Picture 10" descr="C:\Users\BLI ARINANDA\AppData\Local\Microsoft\Windows\INetCache\Content.Word\Tambah Pegawai.png"/>
+                    <pic:cNvPr id="0" name="Picture 12" descr="C:\Users\BLI ARINANDA\AppData\Local\Microsoft\Windows\INetCache\Content.Word\Produk.png"/>
                     <pic:cNvPicPr>
                       <a:picLocks noChangeAspect="1" noChangeArrowheads="1"/>
                     </pic:cNvPicPr>
@@ -1807,38 +1748,40 @@
     </w:p>
     <w:p>
       <w:pPr>
-        <w:spacing w:before="0" w:beforeAutospacing="0" w:after="160" w:afterAutospacing="0" w:line="259" w:lineRule="auto"/>
         <w:ind w:firstLine="720"/>
-        <w:rPr>
-          <w:rFonts w:ascii="Arial" w:hAnsi="Arial" w:cs="Arial"/>
-          <w:lang w:val="id-ID"/>
-        </w:rPr>
-      </w:pPr>
-    </w:p>
-    <w:p>
-      <w:pPr>
-        <w:spacing w:before="0" w:beforeAutospacing="0" w:after="160" w:afterAutospacing="0" w:line="259" w:lineRule="auto"/>
+        <w:jc w:val="both"/>
+        <w:rPr>
+          <w:rFonts w:ascii="Arial" w:hAnsi="Arial" w:cs="Arial"/>
+          <w:lang w:val="id-ID"/>
+        </w:rPr>
+      </w:pPr>
+    </w:p>
+    <w:p>
+      <w:pPr>
         <w:ind w:firstLine="720"/>
-        <w:rPr>
-          <w:rFonts w:ascii="Arial" w:hAnsi="Arial" w:cs="Arial"/>
-          <w:lang w:val="id-ID"/>
-        </w:rPr>
-      </w:pPr>
-    </w:p>
-    <w:p>
-      <w:pPr>
-        <w:spacing w:before="0" w:beforeAutospacing="0" w:after="160" w:afterAutospacing="0" w:line="259" w:lineRule="auto"/>
+        <w:jc w:val="both"/>
+        <w:rPr>
+          <w:rFonts w:ascii="Arial" w:hAnsi="Arial" w:cs="Arial"/>
+          <w:lang w:val="id-ID"/>
+        </w:rPr>
+      </w:pPr>
+    </w:p>
+    <w:p>
+      <w:pPr>
         <w:ind w:firstLine="720"/>
-        <w:rPr>
-          <w:rFonts w:ascii="Arial" w:hAnsi="Arial" w:cs="Arial"/>
-          <w:lang w:val="id-ID"/>
-        </w:rPr>
-      </w:pPr>
-    </w:p>
-    <w:p>
-      <w:pPr>
-        <w:spacing w:before="0" w:beforeAutospacing="0" w:after="160" w:afterAutospacing="0" w:line="259" w:lineRule="auto"/>
+        <w:jc w:val="both"/>
+        <w:rPr>
+          <w:rFonts w:ascii="Arial" w:hAnsi="Arial" w:cs="Arial"/>
+          <w:lang w:val="id-ID"/>
+        </w:rPr>
+      </w:pPr>
+      <w:bookmarkStart w:id="0" w:name="_GoBack"/>
+      <w:bookmarkEnd w:id="0"/>
+    </w:p>
+    <w:p>
+      <w:pPr>
         <w:ind w:firstLine="720"/>
+        <w:jc w:val="both"/>
         <w:rPr>
           <w:rFonts w:ascii="Arial" w:hAnsi="Arial" w:cs="Arial"/>
           <w:lang w:val="id-ID"/>
@@ -1850,41 +1793,28 @@
           <w:lang w:val="id-ID"/>
         </w:rPr>
         <w:lastRenderedPageBreak/>
-        <w:t>2. Ubah Pegawai</w:t>
-      </w:r>
-    </w:p>
-    <w:p>
-      <w:pPr>
-        <w:spacing w:before="0" w:beforeAutospacing="0" w:after="160" w:afterAutospacing="0" w:line="259" w:lineRule="auto"/>
-        <w:rPr>
-          <w:rFonts w:ascii="Arial" w:hAnsi="Arial" w:cs="Arial"/>
-          <w:b/>
-          <w:sz w:val="28"/>
-          <w:lang w:val="id-ID"/>
-        </w:rPr>
-      </w:pPr>
-      <w:r>
-        <w:rPr>
-          <w:rFonts w:ascii="Arial" w:hAnsi="Arial" w:cs="Arial"/>
-          <w:b/>
-          <w:sz w:val="28"/>
-          <w:lang w:val="id-ID"/>
-        </w:rPr>
-        <w:t xml:space="preserve"> </w:t>
-      </w:r>
-      <w:r>
-        <w:rPr>
-          <w:rFonts w:ascii="Arial" w:hAnsi="Arial" w:cs="Arial"/>
-          <w:b/>
+        <w:t>1. Mengelola Kategori</w:t>
+      </w:r>
+    </w:p>
+    <w:p>
+      <w:pPr>
+        <w:jc w:val="both"/>
+        <w:rPr>
+          <w:rFonts w:ascii="Arial" w:hAnsi="Arial" w:cs="Arial"/>
+          <w:lang w:val="id-ID"/>
+        </w:rPr>
+      </w:pPr>
+      <w:r>
+        <w:rPr>
+          <w:rFonts w:ascii="Arial" w:hAnsi="Arial" w:cs="Arial"/>
           <w:noProof/>
-          <w:sz w:val="28"/>
-          <w:lang w:val="id-ID"/>
+          <w:lang w:val="en-ID" w:eastAsia="en-ID"/>
         </w:rPr>
         <w:drawing>
           <wp:inline distT="0" distB="0" distL="0" distR="0">
             <wp:extent cx="5724525" cy="3219450"/>
             <wp:effectExtent l="0" t="0" r="9525" b="0"/>
-            <wp:docPr id="26" name="Gambar 26" descr="C:\Users\BLI ARINANDA\AppData\Local\Microsoft\Windows\INetCache\Content.Word\Ubah Pegawai.png"/>
+            <wp:docPr id="36" name="Gambar 36" descr="C:\Users\BLI ARINANDA\AppData\Local\Microsoft\Windows\INetCache\Content.Word\Kategori.png"/>
             <wp:cNvGraphicFramePr>
               <a:graphicFrameLocks xmlns:a="http://schemas.openxmlformats.org/drawingml/2006/main" noChangeAspect="1"/>
             </wp:cNvGraphicFramePr>
@@ -1892,7 +1822,7 @@
               <a:graphicData uri="http://schemas.openxmlformats.org/drawingml/2006/picture">
                 <pic:pic xmlns:pic="http://schemas.openxmlformats.org/drawingml/2006/picture">
                   <pic:nvPicPr>
-                    <pic:cNvPr id="0" name="Picture 11" descr="C:\Users\BLI ARINANDA\AppData\Local\Microsoft\Windows\INetCache\Content.Word\Ubah Pegawai.png"/>
+                    <pic:cNvPr id="0" name="Picture 13" descr="C:\Users\BLI ARINANDA\AppData\Local\Microsoft\Windows\INetCache\Content.Word\Kategori.png"/>
                     <pic:cNvPicPr>
                       <a:picLocks noChangeAspect="1" noChangeArrowheads="1"/>
                     </pic:cNvPicPr>
@@ -1932,85 +1862,72 @@
     </w:p>
     <w:p>
       <w:pPr>
-        <w:spacing w:before="0" w:beforeAutospacing="0" w:after="160" w:afterAutospacing="0" w:line="259" w:lineRule="auto"/>
-        <w:rPr>
-          <w:rFonts w:ascii="Arial" w:hAnsi="Arial" w:cs="Arial"/>
-          <w:b/>
-          <w:sz w:val="28"/>
-          <w:lang w:val="id-ID"/>
-        </w:rPr>
-      </w:pPr>
-    </w:p>
-    <w:p>
-      <w:pPr>
-        <w:spacing w:before="0" w:beforeAutospacing="0" w:after="160" w:afterAutospacing="0" w:line="259" w:lineRule="auto"/>
-        <w:rPr>
-          <w:rFonts w:ascii="Arial" w:hAnsi="Arial" w:cs="Arial"/>
-          <w:b/>
-          <w:sz w:val="28"/>
-          <w:lang w:val="id-ID"/>
-        </w:rPr>
-      </w:pPr>
-      <w:r>
-        <w:rPr>
-          <w:rFonts w:ascii="Arial" w:hAnsi="Arial" w:cs="Arial"/>
-          <w:b/>
-          <w:sz w:val="28"/>
-          <w:lang w:val="id-ID"/>
-        </w:rPr>
-        <w:t>F</w:t>
-      </w:r>
-      <w:r>
-        <w:rPr>
-          <w:rFonts w:ascii="Arial" w:hAnsi="Arial" w:cs="Arial"/>
-          <w:b/>
-          <w:sz w:val="28"/>
-          <w:lang w:val="id-ID"/>
-        </w:rPr>
-        <w:t xml:space="preserve">.  </w:t>
-      </w:r>
-      <w:r>
-        <w:rPr>
-          <w:rFonts w:ascii="Arial" w:hAnsi="Arial" w:cs="Arial"/>
-          <w:b/>
-          <w:sz w:val="28"/>
-          <w:lang w:val="id-ID"/>
-        </w:rPr>
-        <w:t xml:space="preserve">Mengelola </w:t>
-      </w:r>
-      <w:r>
-        <w:rPr>
-          <w:rFonts w:ascii="Arial" w:hAnsi="Arial" w:cs="Arial"/>
-          <w:b/>
-          <w:sz w:val="28"/>
-          <w:lang w:val="id-ID"/>
-        </w:rPr>
-        <w:t>Produk</w:t>
-      </w:r>
-    </w:p>
-    <w:p>
-      <w:pPr>
-        <w:spacing w:before="0" w:beforeAutospacing="0" w:after="160" w:afterAutospacing="0" w:line="259" w:lineRule="auto"/>
-        <w:rPr>
-          <w:rFonts w:ascii="Arial" w:hAnsi="Arial" w:cs="Arial"/>
-          <w:b/>
-          <w:sz w:val="28"/>
-          <w:lang w:val="id-ID"/>
-        </w:rPr>
-      </w:pPr>
-      <w:r>
-        <w:rPr>
-          <w:rFonts w:ascii="Arial" w:hAnsi="Arial" w:cs="Arial"/>
-          <w:b/>
+        <w:jc w:val="both"/>
+        <w:rPr>
+          <w:rFonts w:ascii="Arial" w:hAnsi="Arial" w:cs="Arial"/>
+          <w:lang w:val="id-ID"/>
+        </w:rPr>
+      </w:pPr>
+    </w:p>
+    <w:p>
+      <w:pPr>
+        <w:ind w:firstLine="720"/>
+        <w:jc w:val="both"/>
+        <w:rPr>
+          <w:rFonts w:ascii="Arial" w:hAnsi="Arial" w:cs="Arial"/>
+          <w:lang w:val="id-ID"/>
+        </w:rPr>
+      </w:pPr>
+      <w:r>
+        <w:rPr>
+          <w:rFonts w:ascii="Arial" w:hAnsi="Arial" w:cs="Arial"/>
+          <w:lang w:val="id-ID"/>
+        </w:rPr>
+        <w:t>a</w:t>
+      </w:r>
+      <w:r>
+        <w:rPr>
+          <w:rFonts w:ascii="Arial" w:hAnsi="Arial" w:cs="Arial"/>
+          <w:lang w:val="id-ID"/>
+        </w:rPr>
+        <w:t>.</w:t>
+      </w:r>
+      <w:r>
+        <w:rPr>
+          <w:rFonts w:ascii="Arial" w:hAnsi="Arial" w:cs="Arial"/>
+          <w:lang w:val="id-ID"/>
+        </w:rPr>
+        <w:t xml:space="preserve"> Tam</w:t>
+      </w:r>
+      <w:r>
+        <w:rPr>
+          <w:rFonts w:ascii="Arial" w:hAnsi="Arial" w:cs="Arial"/>
+          <w:lang w:val="id-ID"/>
+        </w:rPr>
+        <w:t>bah Kategori</w:t>
+      </w:r>
+    </w:p>
+    <w:p>
+      <w:pPr>
+        <w:jc w:val="both"/>
+        <w:rPr>
+          <w:rFonts w:ascii="Arial" w:hAnsi="Arial" w:cs="Arial"/>
+          <w:sz w:val="28"/>
+          <w:lang w:val="id-ID"/>
+        </w:rPr>
+      </w:pPr>
+      <w:r>
+        <w:rPr>
+          <w:rFonts w:ascii="Arial" w:hAnsi="Arial" w:cs="Arial"/>
           <w:noProof/>
           <w:sz w:val="28"/>
-          <w:lang w:val="id-ID"/>
+          <w:lang w:val="en-ID" w:eastAsia="en-ID"/>
         </w:rPr>
         <w:drawing>
           <wp:inline distT="0" distB="0" distL="0" distR="0">
             <wp:extent cx="5724525" cy="3219450"/>
             <wp:effectExtent l="0" t="0" r="9525" b="0"/>
-            <wp:docPr id="35" name="Gambar 35" descr="C:\Users\BLI ARINANDA\AppData\Local\Microsoft\Windows\INetCache\Content.Word\Produk.png"/>
+            <wp:docPr id="37" name="Gambar 37" descr="C:\Users\BLI ARINANDA\AppData\Local\Microsoft\Windows\INetCache\Content.Word\Tambah Kategori.png"/>
             <wp:cNvGraphicFramePr>
               <a:graphicFrameLocks xmlns:a="http://schemas.openxmlformats.org/drawingml/2006/main" noChangeAspect="1"/>
             </wp:cNvGraphicFramePr>
@@ -2018,7 +1935,7 @@
               <a:graphicData uri="http://schemas.openxmlformats.org/drawingml/2006/picture">
                 <pic:pic xmlns:pic="http://schemas.openxmlformats.org/drawingml/2006/picture">
                   <pic:nvPicPr>
-                    <pic:cNvPr id="0" name="Picture 12" descr="C:\Users\BLI ARINANDA\AppData\Local\Microsoft\Windows\INetCache\Content.Word\Produk.png"/>
+                    <pic:cNvPr id="0" name="Picture 14" descr="C:\Users\BLI ARINANDA\AppData\Local\Microsoft\Windows\INetCache\Content.Word\Tambah Kategori.png"/>
                     <pic:cNvPicPr>
                       <a:picLocks noChangeAspect="1" noChangeArrowheads="1"/>
                     </pic:cNvPicPr>
@@ -2058,8 +1975,16 @@
     </w:p>
     <w:p>
       <w:pPr>
+        <w:rPr>
+          <w:rFonts w:ascii="Arial" w:hAnsi="Arial" w:cs="Arial"/>
+          <w:sz w:val="28"/>
+          <w:lang w:val="id-ID"/>
+        </w:rPr>
+      </w:pPr>
+    </w:p>
+    <w:p>
+      <w:pPr>
         <w:ind w:firstLine="720"/>
-        <w:jc w:val="both"/>
         <w:rPr>
           <w:rFonts w:ascii="Arial" w:hAnsi="Arial" w:cs="Arial"/>
           <w:lang w:val="id-ID"/>
@@ -2069,7 +1994,6 @@
     <w:p>
       <w:pPr>
         <w:ind w:firstLine="720"/>
-        <w:jc w:val="both"/>
         <w:rPr>
           <w:rFonts w:ascii="Arial" w:hAnsi="Arial" w:cs="Arial"/>
           <w:lang w:val="id-ID"/>
@@ -2079,17 +2003,6 @@
     <w:p>
       <w:pPr>
         <w:ind w:firstLine="720"/>
-        <w:jc w:val="both"/>
-        <w:rPr>
-          <w:rFonts w:ascii="Arial" w:hAnsi="Arial" w:cs="Arial"/>
-          <w:lang w:val="id-ID"/>
-        </w:rPr>
-      </w:pPr>
-    </w:p>
-    <w:p>
-      <w:pPr>
-        <w:ind w:firstLine="720"/>
-        <w:jc w:val="both"/>
         <w:rPr>
           <w:rFonts w:ascii="Arial" w:hAnsi="Arial" w:cs="Arial"/>
           <w:lang w:val="id-ID"/>
@@ -2101,12 +2014,25 @@
           <w:lang w:val="id-ID"/>
         </w:rPr>
         <w:lastRenderedPageBreak/>
-        <w:t>1. Mengelola Kategori</w:t>
-      </w:r>
-    </w:p>
-    <w:p>
-      <w:pPr>
-        <w:jc w:val="both"/>
+        <w:t>b</w:t>
+      </w:r>
+      <w:r>
+        <w:rPr>
+          <w:rFonts w:ascii="Arial" w:hAnsi="Arial" w:cs="Arial"/>
+          <w:lang w:val="id-ID"/>
+        </w:rPr>
+        <w:t>.</w:t>
+      </w:r>
+      <w:r>
+        <w:rPr>
+          <w:rFonts w:ascii="Arial" w:hAnsi="Arial" w:cs="Arial"/>
+          <w:lang w:val="id-ID"/>
+        </w:rPr>
+        <w:t xml:space="preserve"> Ubah Kategori</w:t>
+      </w:r>
+    </w:p>
+    <w:p>
+      <w:pPr>
         <w:rPr>
           <w:rFonts w:ascii="Arial" w:hAnsi="Arial" w:cs="Arial"/>
           <w:lang w:val="id-ID"/>
@@ -2116,13 +2042,13 @@
         <w:rPr>
           <w:rFonts w:ascii="Arial" w:hAnsi="Arial" w:cs="Arial"/>
           <w:noProof/>
-          <w:lang w:val="id-ID"/>
+          <w:lang w:val="en-ID" w:eastAsia="en-ID"/>
         </w:rPr>
         <w:drawing>
           <wp:inline distT="0" distB="0" distL="0" distR="0">
             <wp:extent cx="5724525" cy="3219450"/>
             <wp:effectExtent l="0" t="0" r="9525" b="0"/>
-            <wp:docPr id="36" name="Gambar 36" descr="C:\Users\BLI ARINANDA\AppData\Local\Microsoft\Windows\INetCache\Content.Word\Kategori.png"/>
+            <wp:docPr id="39" name="Gambar 39" descr="C:\Users\BLI ARINANDA\AppData\Local\Microsoft\Windows\INetCache\Content.Word\Ubah Kategori.png"/>
             <wp:cNvGraphicFramePr>
               <a:graphicFrameLocks xmlns:a="http://schemas.openxmlformats.org/drawingml/2006/main" noChangeAspect="1"/>
             </wp:cNvGraphicFramePr>
@@ -2130,7 +2056,7 @@
               <a:graphicData uri="http://schemas.openxmlformats.org/drawingml/2006/picture">
                 <pic:pic xmlns:pic="http://schemas.openxmlformats.org/drawingml/2006/picture">
                   <pic:nvPicPr>
-                    <pic:cNvPr id="0" name="Picture 13" descr="C:\Users\BLI ARINANDA\AppData\Local\Microsoft\Windows\INetCache\Content.Word\Kategori.png"/>
+                    <pic:cNvPr id="0" name="Picture 16" descr="C:\Users\BLI ARINANDA\AppData\Local\Microsoft\Windows\INetCache\Content.Word\Ubah Kategori.png"/>
                     <pic:cNvPicPr>
                       <a:picLocks noChangeAspect="1" noChangeArrowheads="1"/>
                     </pic:cNvPicPr>
@@ -2170,54 +2096,56 @@
     </w:p>
     <w:p>
       <w:pPr>
-        <w:jc w:val="both"/>
-        <w:rPr>
-          <w:rFonts w:ascii="Arial" w:hAnsi="Arial" w:cs="Arial"/>
-          <w:lang w:val="id-ID"/>
-        </w:rPr>
-      </w:pPr>
-    </w:p>
-    <w:p>
-      <w:pPr>
-        <w:ind w:firstLine="720"/>
-        <w:jc w:val="both"/>
-        <w:rPr>
-          <w:rFonts w:ascii="Arial" w:hAnsi="Arial" w:cs="Arial"/>
-          <w:lang w:val="id-ID"/>
-        </w:rPr>
-      </w:pPr>
-      <w:r>
-        <w:rPr>
-          <w:rFonts w:ascii="Arial" w:hAnsi="Arial" w:cs="Arial"/>
-          <w:lang w:val="id-ID"/>
-        </w:rPr>
-        <w:t>a</w:t>
-      </w:r>
-      <w:r>
-        <w:rPr>
-          <w:rFonts w:ascii="Arial" w:hAnsi="Arial" w:cs="Arial"/>
-          <w:lang w:val="id-ID"/>
-        </w:rPr>
-        <w:t>.</w:t>
-      </w:r>
-      <w:r>
-        <w:rPr>
-          <w:rFonts w:ascii="Arial" w:hAnsi="Arial" w:cs="Arial"/>
-          <w:lang w:val="id-ID"/>
-        </w:rPr>
-        <w:t xml:space="preserve"> Tam</w:t>
-      </w:r>
-      <w:r>
-        <w:rPr>
-          <w:rFonts w:ascii="Arial" w:hAnsi="Arial" w:cs="Arial"/>
-          <w:lang w:val="id-ID"/>
-        </w:rPr>
-        <w:t>bah Kategori</w:t>
-      </w:r>
-    </w:p>
-    <w:p>
-      <w:pPr>
-        <w:jc w:val="both"/>
+        <w:rPr>
+          <w:rFonts w:ascii="Arial" w:hAnsi="Arial" w:cs="Arial"/>
+          <w:lang w:val="id-ID"/>
+        </w:rPr>
+      </w:pPr>
+    </w:p>
+    <w:p>
+      <w:pPr>
+        <w:rPr>
+          <w:rFonts w:ascii="Arial" w:hAnsi="Arial" w:cs="Arial"/>
+          <w:sz w:val="28"/>
+          <w:lang w:val="id-ID"/>
+        </w:rPr>
+      </w:pPr>
+      <w:r>
+        <w:rPr>
+          <w:rFonts w:ascii="Arial" w:hAnsi="Arial" w:cs="Arial"/>
+          <w:sz w:val="28"/>
+          <w:lang w:val="id-ID"/>
+        </w:rPr>
+        <w:tab/>
+        <w:t xml:space="preserve">2. </w:t>
+      </w:r>
+      <w:r>
+        <w:rPr>
+          <w:rFonts w:ascii="Arial" w:hAnsi="Arial" w:cs="Arial"/>
+          <w:sz w:val="28"/>
+          <w:lang w:val="id-ID"/>
+        </w:rPr>
+        <w:t>K</w:t>
+      </w:r>
+      <w:r>
+        <w:rPr>
+          <w:rFonts w:ascii="Arial" w:hAnsi="Arial" w:cs="Arial"/>
+          <w:sz w:val="28"/>
+          <w:lang w:val="id-ID"/>
+        </w:rPr>
+        <w:t xml:space="preserve">elola </w:t>
+      </w:r>
+      <w:r>
+        <w:rPr>
+          <w:rFonts w:ascii="Arial" w:hAnsi="Arial" w:cs="Arial"/>
+          <w:sz w:val="28"/>
+          <w:lang w:val="id-ID"/>
+        </w:rPr>
+        <w:t>Produk</w:t>
+      </w:r>
+    </w:p>
+    <w:p>
+      <w:pPr>
         <w:rPr>
           <w:rFonts w:ascii="Arial" w:hAnsi="Arial" w:cs="Arial"/>
           <w:sz w:val="28"/>
@@ -2229,13 +2157,13 @@
           <w:rFonts w:ascii="Arial" w:hAnsi="Arial" w:cs="Arial"/>
           <w:noProof/>
           <w:sz w:val="28"/>
-          <w:lang w:val="id-ID"/>
+          <w:lang w:val="en-ID" w:eastAsia="en-ID"/>
         </w:rPr>
         <w:drawing>
           <wp:inline distT="0" distB="0" distL="0" distR="0">
             <wp:extent cx="5724525" cy="3219450"/>
             <wp:effectExtent l="0" t="0" r="9525" b="0"/>
-            <wp:docPr id="37" name="Gambar 37" descr="C:\Users\BLI ARINANDA\AppData\Local\Microsoft\Windows\INetCache\Content.Word\Tambah Kategori.png"/>
+            <wp:docPr id="40" name="Gambar 40" descr="C:\Users\BLI ARINANDA\AppData\Local\Microsoft\Windows\INetCache\Content.Word\Produk_2.png"/>
             <wp:cNvGraphicFramePr>
               <a:graphicFrameLocks xmlns:a="http://schemas.openxmlformats.org/drawingml/2006/main" noChangeAspect="1"/>
             </wp:cNvGraphicFramePr>
@@ -2243,7 +2171,7 @@
               <a:graphicData uri="http://schemas.openxmlformats.org/drawingml/2006/picture">
                 <pic:pic xmlns:pic="http://schemas.openxmlformats.org/drawingml/2006/picture">
                   <pic:nvPicPr>
-                    <pic:cNvPr id="0" name="Picture 14" descr="C:\Users\BLI ARINANDA\AppData\Local\Microsoft\Windows\INetCache\Content.Word\Tambah Kategori.png"/>
+                    <pic:cNvPr id="0" name="Picture 17" descr="C:\Users\BLI ARINANDA\AppData\Local\Microsoft\Windows\INetCache\Content.Word\Produk_2.png"/>
                     <pic:cNvPicPr>
                       <a:picLocks noChangeAspect="1" noChangeArrowheads="1"/>
                     </pic:cNvPicPr>
@@ -2292,57 +2220,49 @@
     </w:p>
     <w:p>
       <w:pPr>
+        <w:rPr>
+          <w:rFonts w:ascii="Arial" w:hAnsi="Arial" w:cs="Arial"/>
+          <w:sz w:val="28"/>
+          <w:lang w:val="id-ID"/>
+        </w:rPr>
+      </w:pPr>
+    </w:p>
+    <w:p>
+      <w:pPr>
         <w:ind w:firstLine="720"/>
         <w:rPr>
           <w:rFonts w:ascii="Arial" w:hAnsi="Arial" w:cs="Arial"/>
           <w:lang w:val="id-ID"/>
         </w:rPr>
       </w:pPr>
-    </w:p>
-    <w:p>
-      <w:pPr>
-        <w:ind w:firstLine="720"/>
-        <w:rPr>
-          <w:rFonts w:ascii="Arial" w:hAnsi="Arial" w:cs="Arial"/>
-          <w:lang w:val="id-ID"/>
-        </w:rPr>
-      </w:pPr>
-    </w:p>
-    <w:p>
-      <w:pPr>
-        <w:ind w:firstLine="720"/>
-        <w:rPr>
-          <w:rFonts w:ascii="Arial" w:hAnsi="Arial" w:cs="Arial"/>
-          <w:lang w:val="id-ID"/>
-        </w:rPr>
-      </w:pPr>
       <w:r>
         <w:rPr>
           <w:rFonts w:ascii="Arial" w:hAnsi="Arial" w:cs="Arial"/>
           <w:lang w:val="id-ID"/>
         </w:rPr>
         <w:lastRenderedPageBreak/>
-        <w:t>b</w:t>
-      </w:r>
-      <w:r>
-        <w:rPr>
-          <w:rFonts w:ascii="Arial" w:hAnsi="Arial" w:cs="Arial"/>
-          <w:lang w:val="id-ID"/>
-        </w:rPr>
-        <w:t>.</w:t>
-      </w:r>
-      <w:r>
-        <w:rPr>
-          <w:rFonts w:ascii="Arial" w:hAnsi="Arial" w:cs="Arial"/>
-          <w:lang w:val="id-ID"/>
-        </w:rPr>
-        <w:t xml:space="preserve"> Ubah Kategori</w:t>
-      </w:r>
-    </w:p>
-    <w:p>
-      <w:pPr>
-        <w:rPr>
-          <w:rFonts w:ascii="Arial" w:hAnsi="Arial" w:cs="Arial"/>
+        <w:t>a.</w:t>
+      </w:r>
+      <w:r>
+        <w:rPr>
+          <w:rFonts w:ascii="Arial" w:hAnsi="Arial" w:cs="Arial"/>
+          <w:lang w:val="id-ID"/>
+        </w:rPr>
+        <w:t xml:space="preserve"> Tambah </w:t>
+      </w:r>
+      <w:r>
+        <w:rPr>
+          <w:rFonts w:ascii="Arial" w:hAnsi="Arial" w:cs="Arial"/>
+          <w:lang w:val="id-ID"/>
+        </w:rPr>
+        <w:t>Produk</w:t>
+      </w:r>
+    </w:p>
+    <w:p>
+      <w:pPr>
+        <w:rPr>
+          <w:rFonts w:ascii="Arial" w:hAnsi="Arial" w:cs="Arial"/>
+          <w:sz w:val="28"/>
           <w:lang w:val="id-ID"/>
         </w:rPr>
       </w:pPr>
@@ -2350,13 +2270,14 @@
         <w:rPr>
           <w:rFonts w:ascii="Arial" w:hAnsi="Arial" w:cs="Arial"/>
           <w:noProof/>
-          <w:lang w:val="id-ID"/>
+          <w:sz w:val="28"/>
+          <w:lang w:val="en-ID" w:eastAsia="en-ID"/>
         </w:rPr>
         <w:drawing>
           <wp:inline distT="0" distB="0" distL="0" distR="0">
             <wp:extent cx="5724525" cy="3219450"/>
             <wp:effectExtent l="0" t="0" r="9525" b="0"/>
-            <wp:docPr id="39" name="Gambar 39" descr="C:\Users\BLI ARINANDA\AppData\Local\Microsoft\Windows\INetCache\Content.Word\Ubah Kategori.png"/>
+            <wp:docPr id="54" name="Gambar 54" descr="C:\Users\BLI ARINANDA\AppData\Local\Microsoft\Windows\INetCache\Content.Word\Tambah Produk.png"/>
             <wp:cNvGraphicFramePr>
               <a:graphicFrameLocks xmlns:a="http://schemas.openxmlformats.org/drawingml/2006/main" noChangeAspect="1"/>
             </wp:cNvGraphicFramePr>
@@ -2364,7 +2285,7 @@
               <a:graphicData uri="http://schemas.openxmlformats.org/drawingml/2006/picture">
                 <pic:pic xmlns:pic="http://schemas.openxmlformats.org/drawingml/2006/picture">
                   <pic:nvPicPr>
-                    <pic:cNvPr id="0" name="Picture 16" descr="C:\Users\BLI ARINANDA\AppData\Local\Microsoft\Windows\INetCache\Content.Word\Ubah Kategori.png"/>
+                    <pic:cNvPr id="0" name="Picture 31" descr="C:\Users\BLI ARINANDA\AppData\Local\Microsoft\Windows\INetCache\Content.Word\Tambah Produk.png"/>
                     <pic:cNvPicPr>
                       <a:picLocks noChangeAspect="1" noChangeArrowheads="1"/>
                     </pic:cNvPicPr>
@@ -2404,49 +2325,41 @@
     </w:p>
     <w:p>
       <w:pPr>
-        <w:rPr>
-          <w:rFonts w:ascii="Arial" w:hAnsi="Arial" w:cs="Arial"/>
-          <w:lang w:val="id-ID"/>
-        </w:rPr>
-      </w:pPr>
-    </w:p>
-    <w:p>
-      <w:pPr>
-        <w:rPr>
-          <w:rFonts w:ascii="Arial" w:hAnsi="Arial" w:cs="Arial"/>
-          <w:sz w:val="28"/>
-          <w:lang w:val="id-ID"/>
-        </w:rPr>
-      </w:pPr>
-      <w:r>
-        <w:rPr>
-          <w:rFonts w:ascii="Arial" w:hAnsi="Arial" w:cs="Arial"/>
-          <w:sz w:val="28"/>
-          <w:lang w:val="id-ID"/>
-        </w:rPr>
-        <w:tab/>
-        <w:t xml:space="preserve">2. </w:t>
-      </w:r>
-      <w:r>
-        <w:rPr>
-          <w:rFonts w:ascii="Arial" w:hAnsi="Arial" w:cs="Arial"/>
-          <w:sz w:val="28"/>
-          <w:lang w:val="id-ID"/>
-        </w:rPr>
-        <w:t>K</w:t>
-      </w:r>
-      <w:r>
-        <w:rPr>
-          <w:rFonts w:ascii="Arial" w:hAnsi="Arial" w:cs="Arial"/>
-          <w:sz w:val="28"/>
-          <w:lang w:val="id-ID"/>
-        </w:rPr>
-        <w:t xml:space="preserve">elola </w:t>
-      </w:r>
-      <w:r>
-        <w:rPr>
-          <w:rFonts w:ascii="Arial" w:hAnsi="Arial" w:cs="Arial"/>
-          <w:sz w:val="28"/>
+        <w:tabs>
+          <w:tab w:val="left" w:pos="2151"/>
+        </w:tabs>
+        <w:rPr>
+          <w:rFonts w:ascii="Arial" w:hAnsi="Arial" w:cs="Arial"/>
+          <w:sz w:val="28"/>
+          <w:lang w:val="id-ID"/>
+        </w:rPr>
+      </w:pPr>
+    </w:p>
+    <w:p>
+      <w:pPr>
+        <w:ind w:firstLine="720"/>
+        <w:rPr>
+          <w:rFonts w:ascii="Arial" w:hAnsi="Arial" w:cs="Arial"/>
+          <w:lang w:val="id-ID"/>
+        </w:rPr>
+      </w:pPr>
+      <w:r>
+        <w:rPr>
+          <w:rFonts w:ascii="Arial" w:hAnsi="Arial" w:cs="Arial"/>
+          <w:lang w:val="id-ID"/>
+        </w:rPr>
+        <w:t xml:space="preserve">b. </w:t>
+      </w:r>
+      <w:r>
+        <w:rPr>
+          <w:rFonts w:ascii="Arial" w:hAnsi="Arial" w:cs="Arial"/>
+          <w:lang w:val="id-ID"/>
+        </w:rPr>
+        <w:t xml:space="preserve">Ubah </w:t>
+      </w:r>
+      <w:r>
+        <w:rPr>
+          <w:rFonts w:ascii="Arial" w:hAnsi="Arial" w:cs="Arial"/>
           <w:lang w:val="id-ID"/>
         </w:rPr>
         <w:t>Produk</w:t>
@@ -2454,6 +2367,9 @@
     </w:p>
     <w:p>
       <w:pPr>
+        <w:tabs>
+          <w:tab w:val="left" w:pos="2151"/>
+        </w:tabs>
         <w:rPr>
           <w:rFonts w:ascii="Arial" w:hAnsi="Arial" w:cs="Arial"/>
           <w:sz w:val="28"/>
@@ -2465,13 +2381,13 @@
           <w:rFonts w:ascii="Arial" w:hAnsi="Arial" w:cs="Arial"/>
           <w:noProof/>
           <w:sz w:val="28"/>
-          <w:lang w:val="id-ID"/>
+          <w:lang w:val="en-ID" w:eastAsia="en-ID"/>
         </w:rPr>
         <w:drawing>
           <wp:inline distT="0" distB="0" distL="0" distR="0">
-            <wp:extent cx="5724525" cy="3219450"/>
-            <wp:effectExtent l="0" t="0" r="9525" b="0"/>
-            <wp:docPr id="40" name="Gambar 40" descr="C:\Users\BLI ARINANDA\AppData\Local\Microsoft\Windows\INetCache\Content.Word\Produk_2.png"/>
+            <wp:extent cx="5724525" cy="3514725"/>
+            <wp:effectExtent l="0" t="0" r="9525" b="9525"/>
+            <wp:docPr id="55" name="Gambar 55" descr="C:\Users\BLI ARINANDA\AppData\Local\Microsoft\Windows\INetCache\Content.Word\Ubah Produk.png"/>
             <wp:cNvGraphicFramePr>
               <a:graphicFrameLocks xmlns:a="http://schemas.openxmlformats.org/drawingml/2006/main" noChangeAspect="1"/>
             </wp:cNvGraphicFramePr>
@@ -2479,7 +2395,7 @@
               <a:graphicData uri="http://schemas.openxmlformats.org/drawingml/2006/picture">
                 <pic:pic xmlns:pic="http://schemas.openxmlformats.org/drawingml/2006/picture">
                   <pic:nvPicPr>
-                    <pic:cNvPr id="0" name="Picture 17" descr="C:\Users\BLI ARINANDA\AppData\Local\Microsoft\Windows\INetCache\Content.Word\Produk_2.png"/>
+                    <pic:cNvPr id="0" name="Picture 32" descr="C:\Users\BLI ARINANDA\AppData\Local\Microsoft\Windows\INetCache\Content.Word\Ubah Produk.png"/>
                     <pic:cNvPicPr>
                       <a:picLocks noChangeAspect="1" noChangeArrowheads="1"/>
                     </pic:cNvPicPr>
@@ -2500,7 +2416,7 @@
                   <pic:spPr bwMode="auto">
                     <a:xfrm>
                       <a:off x="0" y="0"/>
-                      <a:ext cx="5724525" cy="3219450"/>
+                      <a:ext cx="5724525" cy="3514725"/>
                     </a:xfrm>
                     <a:prstGeom prst="rect">
                       <a:avLst/>
@@ -2537,55 +2453,55 @@
     </w:p>
     <w:p>
       <w:pPr>
-        <w:ind w:firstLine="720"/>
-        <w:rPr>
-          <w:rFonts w:ascii="Arial" w:hAnsi="Arial" w:cs="Arial"/>
-          <w:lang w:val="id-ID"/>
-        </w:rPr>
-      </w:pPr>
-      <w:r>
-        <w:rPr>
-          <w:rFonts w:ascii="Arial" w:hAnsi="Arial" w:cs="Arial"/>
+        <w:rPr>
+          <w:rFonts w:ascii="Arial" w:hAnsi="Arial" w:cs="Arial"/>
+          <w:b/>
+          <w:sz w:val="28"/>
+          <w:lang w:val="id-ID"/>
+        </w:rPr>
+      </w:pPr>
+      <w:r>
+        <w:rPr>
+          <w:rFonts w:ascii="Arial" w:hAnsi="Arial" w:cs="Arial"/>
+          <w:b/>
+          <w:sz w:val="28"/>
           <w:lang w:val="id-ID"/>
         </w:rPr>
         <w:lastRenderedPageBreak/>
-        <w:t>a.</w:t>
-      </w:r>
-      <w:r>
-        <w:rPr>
-          <w:rFonts w:ascii="Arial" w:hAnsi="Arial" w:cs="Arial"/>
-          <w:lang w:val="id-ID"/>
-        </w:rPr>
-        <w:t xml:space="preserve"> Tambah </w:t>
-      </w:r>
-      <w:r>
-        <w:rPr>
-          <w:rFonts w:ascii="Arial" w:hAnsi="Arial" w:cs="Arial"/>
-          <w:lang w:val="id-ID"/>
-        </w:rPr>
-        <w:t>Produk</w:t>
-      </w:r>
-    </w:p>
-    <w:p>
-      <w:pPr>
-        <w:rPr>
-          <w:rFonts w:ascii="Arial" w:hAnsi="Arial" w:cs="Arial"/>
-          <w:sz w:val="28"/>
-          <w:lang w:val="id-ID"/>
-        </w:rPr>
-      </w:pPr>
-      <w:r>
-        <w:rPr>
-          <w:rFonts w:ascii="Arial" w:hAnsi="Arial" w:cs="Arial"/>
+        <w:t>F</w:t>
+      </w:r>
+      <w:r>
+        <w:rPr>
+          <w:rFonts w:ascii="Arial" w:hAnsi="Arial" w:cs="Arial"/>
+          <w:b/>
+          <w:sz w:val="28"/>
+          <w:lang w:val="id-ID"/>
+        </w:rPr>
+        <w:t>.  Mengelola Stok</w:t>
+      </w:r>
+    </w:p>
+    <w:p>
+      <w:pPr>
+        <w:rPr>
+          <w:rFonts w:ascii="Arial" w:hAnsi="Arial" w:cs="Arial"/>
+          <w:b/>
+          <w:sz w:val="28"/>
+          <w:lang w:val="id-ID"/>
+        </w:rPr>
+      </w:pPr>
+      <w:r>
+        <w:rPr>
+          <w:rFonts w:ascii="Arial" w:hAnsi="Arial" w:cs="Arial"/>
+          <w:b/>
           <w:noProof/>
           <w:sz w:val="28"/>
-          <w:lang w:val="id-ID"/>
+          <w:lang w:val="en-ID" w:eastAsia="en-ID"/>
         </w:rPr>
         <w:drawing>
           <wp:inline distT="0" distB="0" distL="0" distR="0">
             <wp:extent cx="5724525" cy="3219450"/>
             <wp:effectExtent l="0" t="0" r="9525" b="0"/>
-            <wp:docPr id="54" name="Gambar 54" descr="C:\Users\BLI ARINANDA\AppData\Local\Microsoft\Windows\INetCache\Content.Word\Tambah Produk.png"/>
+            <wp:docPr id="44" name="Gambar 44" descr="C:\Users\BLI ARINANDA\AppData\Local\Microsoft\Windows\INetCache\Content.Word\Stok.png"/>
             <wp:cNvGraphicFramePr>
               <a:graphicFrameLocks xmlns:a="http://schemas.openxmlformats.org/drawingml/2006/main" noChangeAspect="1"/>
             </wp:cNvGraphicFramePr>
@@ -2593,7 +2509,7 @@
               <a:graphicData uri="http://schemas.openxmlformats.org/drawingml/2006/picture">
                 <pic:pic xmlns:pic="http://schemas.openxmlformats.org/drawingml/2006/picture">
                   <pic:nvPicPr>
-                    <pic:cNvPr id="0" name="Picture 31" descr="C:\Users\BLI ARINANDA\AppData\Local\Microsoft\Windows\INetCache\Content.Word\Tambah Produk.png"/>
+                    <pic:cNvPr id="0" name="Picture 21" descr="C:\Users\BLI ARINANDA\AppData\Local\Microsoft\Windows\INetCache\Content.Word\Stok.png"/>
                     <pic:cNvPicPr>
                       <a:picLocks noChangeAspect="1" noChangeArrowheads="1"/>
                     </pic:cNvPicPr>
@@ -2633,69 +2549,91 @@
     </w:p>
     <w:p>
       <w:pPr>
-        <w:tabs>
-          <w:tab w:val="left" w:pos="2151"/>
-        </w:tabs>
-        <w:rPr>
-          <w:rFonts w:ascii="Arial" w:hAnsi="Arial" w:cs="Arial"/>
-          <w:sz w:val="28"/>
-          <w:lang w:val="id-ID"/>
-        </w:rPr>
-      </w:pPr>
-    </w:p>
-    <w:p>
-      <w:pPr>
-        <w:ind w:firstLine="720"/>
-        <w:rPr>
-          <w:rFonts w:ascii="Arial" w:hAnsi="Arial" w:cs="Arial"/>
-          <w:lang w:val="id-ID"/>
-        </w:rPr>
-      </w:pPr>
-      <w:r>
-        <w:rPr>
-          <w:rFonts w:ascii="Arial" w:hAnsi="Arial" w:cs="Arial"/>
-          <w:lang w:val="id-ID"/>
-        </w:rPr>
-        <w:t xml:space="preserve">b. </w:t>
-      </w:r>
-      <w:r>
-        <w:rPr>
-          <w:rFonts w:ascii="Arial" w:hAnsi="Arial" w:cs="Arial"/>
-          <w:lang w:val="id-ID"/>
-        </w:rPr>
-        <w:t xml:space="preserve">Ubah </w:t>
-      </w:r>
-      <w:r>
-        <w:rPr>
-          <w:rFonts w:ascii="Arial" w:hAnsi="Arial" w:cs="Arial"/>
-          <w:lang w:val="id-ID"/>
-        </w:rPr>
-        <w:t>Produk</w:t>
-      </w:r>
-    </w:p>
-    <w:p>
-      <w:pPr>
-        <w:tabs>
-          <w:tab w:val="left" w:pos="2151"/>
-        </w:tabs>
-        <w:rPr>
-          <w:rFonts w:ascii="Arial" w:hAnsi="Arial" w:cs="Arial"/>
-          <w:sz w:val="28"/>
-          <w:lang w:val="id-ID"/>
-        </w:rPr>
-      </w:pPr>
+        <w:rPr>
+          <w:rFonts w:ascii="Arial" w:hAnsi="Arial" w:cs="Arial"/>
+          <w:b/>
+          <w:sz w:val="28"/>
+          <w:lang w:val="id-ID"/>
+        </w:rPr>
+      </w:pPr>
+    </w:p>
+    <w:p>
+      <w:pPr>
+        <w:rPr>
+          <w:rFonts w:ascii="Arial" w:hAnsi="Arial" w:cs="Arial"/>
+          <w:b/>
+          <w:sz w:val="28"/>
+          <w:lang w:val="id-ID"/>
+        </w:rPr>
+      </w:pPr>
+      <w:r>
+        <w:rPr>
+          <w:rFonts w:ascii="Arial" w:hAnsi="Arial" w:cs="Arial"/>
+          <w:b/>
+          <w:sz w:val="28"/>
+          <w:lang w:val="id-ID"/>
+        </w:rPr>
+        <w:t>G</w:t>
+      </w:r>
+      <w:r>
+        <w:rPr>
+          <w:rFonts w:ascii="Arial" w:hAnsi="Arial" w:cs="Arial"/>
+          <w:b/>
+          <w:sz w:val="28"/>
+          <w:lang w:val="id-ID"/>
+        </w:rPr>
+        <w:t>. Transaksi</w:t>
+      </w:r>
+    </w:p>
+    <w:p>
+      <w:pPr>
+        <w:rPr>
+          <w:rFonts w:ascii="Arial" w:hAnsi="Arial" w:cs="Arial"/>
+          <w:lang w:val="id-ID"/>
+        </w:rPr>
+      </w:pPr>
+      <w:r>
+        <w:rPr>
+          <w:rFonts w:ascii="Arial" w:hAnsi="Arial" w:cs="Arial"/>
+          <w:b/>
+          <w:sz w:val="28"/>
+          <w:lang w:val="id-ID"/>
+        </w:rPr>
+        <w:tab/>
+      </w:r>
+      <w:r>
+        <w:rPr>
+          <w:rFonts w:ascii="Arial" w:hAnsi="Arial" w:cs="Arial"/>
+          <w:lang w:val="id-ID"/>
+        </w:rPr>
+        <w:t>1. Input Data Transaksi</w:t>
+      </w:r>
+    </w:p>
+    <w:p>
+      <w:pPr>
+        <w:rPr>
+          <w:rFonts w:ascii="Arial" w:hAnsi="Arial" w:cs="Arial"/>
+          <w:lang w:val="id-ID"/>
+        </w:rPr>
+      </w:pPr>
+      <w:r>
+        <w:rPr>
+          <w:rFonts w:ascii="Arial" w:hAnsi="Arial" w:cs="Arial"/>
+          <w:lang w:val="id-ID"/>
+        </w:rPr>
+        <w:tab/>
+      </w:r>
       <w:r>
         <w:rPr>
           <w:rFonts w:ascii="Arial" w:hAnsi="Arial" w:cs="Arial"/>
           <w:noProof/>
-          <w:sz w:val="28"/>
-          <w:lang w:val="id-ID"/>
+          <w:lang w:val="en-ID" w:eastAsia="en-ID"/>
         </w:rPr>
         <w:drawing>
           <wp:inline distT="0" distB="0" distL="0" distR="0">
-            <wp:extent cx="5724525" cy="3514725"/>
-            <wp:effectExtent l="0" t="0" r="9525" b="9525"/>
-            <wp:docPr id="55" name="Gambar 55" descr="C:\Users\BLI ARINANDA\AppData\Local\Microsoft\Windows\INetCache\Content.Word\Ubah Produk.png"/>
+            <wp:extent cx="5720080" cy="3221355"/>
+            <wp:effectExtent l="0" t="0" r="0" b="0"/>
+            <wp:docPr id="6" name="Gambar 6" descr="C:\Users\BLI ARINANDA\AppData\Local\Microsoft\Windows\INetCache\Content.Word\Transaksi.png"/>
             <wp:cNvGraphicFramePr>
               <a:graphicFrameLocks xmlns:a="http://schemas.openxmlformats.org/drawingml/2006/main" noChangeAspect="1"/>
             </wp:cNvGraphicFramePr>
@@ -2703,7 +2641,7 @@
               <a:graphicData uri="http://schemas.openxmlformats.org/drawingml/2006/picture">
                 <pic:pic xmlns:pic="http://schemas.openxmlformats.org/drawingml/2006/picture">
                   <pic:nvPicPr>
-                    <pic:cNvPr id="0" name="Picture 32" descr="C:\Users\BLI ARINANDA\AppData\Local\Microsoft\Windows\INetCache\Content.Word\Ubah Produk.png"/>
+                    <pic:cNvPr id="0" name="Picture 1" descr="C:\Users\BLI ARINANDA\AppData\Local\Microsoft\Windows\INetCache\Content.Word\Transaksi.png"/>
                     <pic:cNvPicPr>
                       <a:picLocks noChangeAspect="1" noChangeArrowheads="1"/>
                     </pic:cNvPicPr>
@@ -2724,7 +2662,7 @@
                   <pic:spPr bwMode="auto">
                     <a:xfrm>
                       <a:off x="0" y="0"/>
-                      <a:ext cx="5724525" cy="3514725"/>
+                      <a:ext cx="5720080" cy="3221355"/>
                     </a:xfrm>
                     <a:prstGeom prst="rect">
                       <a:avLst/>
@@ -2745,62 +2683,59 @@
       <w:pPr>
         <w:rPr>
           <w:rFonts w:ascii="Arial" w:hAnsi="Arial" w:cs="Arial"/>
-          <w:sz w:val="28"/>
-          <w:lang w:val="id-ID"/>
-        </w:rPr>
-      </w:pPr>
-    </w:p>
-    <w:p>
-      <w:pPr>
-        <w:rPr>
-          <w:rFonts w:ascii="Arial" w:hAnsi="Arial" w:cs="Arial"/>
-          <w:sz w:val="28"/>
-          <w:lang w:val="id-ID"/>
-        </w:rPr>
-      </w:pPr>
-    </w:p>
-    <w:p>
-      <w:pPr>
-        <w:rPr>
-          <w:rFonts w:ascii="Arial" w:hAnsi="Arial" w:cs="Arial"/>
-          <w:b/>
-          <w:sz w:val="28"/>
-          <w:lang w:val="id-ID"/>
-        </w:rPr>
-      </w:pPr>
-      <w:r>
-        <w:rPr>
-          <w:rFonts w:ascii="Arial" w:hAnsi="Arial" w:cs="Arial"/>
-          <w:b/>
-          <w:sz w:val="28"/>
+          <w:lang w:val="id-ID"/>
+        </w:rPr>
+      </w:pPr>
+      <w:r>
+        <w:rPr>
+          <w:rFonts w:ascii="Arial" w:hAnsi="Arial" w:cs="Arial"/>
+          <w:lang w:val="id-ID"/>
+        </w:rPr>
+        <w:tab/>
+      </w:r>
+    </w:p>
+    <w:p>
+      <w:pPr>
+        <w:ind w:firstLine="720"/>
+        <w:rPr>
+          <w:rFonts w:ascii="Arial" w:hAnsi="Arial" w:cs="Arial"/>
+          <w:lang w:val="id-ID"/>
+        </w:rPr>
+      </w:pPr>
+      <w:r>
+        <w:rPr>
+          <w:rFonts w:ascii="Arial" w:hAnsi="Arial" w:cs="Arial"/>
           <w:lang w:val="id-ID"/>
         </w:rPr>
         <w:lastRenderedPageBreak/>
-        <w:t>G.  Mengelola Stok</w:t>
-      </w:r>
-    </w:p>
-    <w:p>
-      <w:pPr>
-        <w:rPr>
-          <w:rFonts w:ascii="Arial" w:hAnsi="Arial" w:cs="Arial"/>
-          <w:b/>
-          <w:sz w:val="28"/>
-          <w:lang w:val="id-ID"/>
-        </w:rPr>
-      </w:pPr>
-      <w:r>
-        <w:rPr>
-          <w:rFonts w:ascii="Arial" w:hAnsi="Arial" w:cs="Arial"/>
-          <w:b/>
+        <w:t>2. Pembayaran</w:t>
+      </w:r>
+    </w:p>
+    <w:p>
+      <w:pPr>
+        <w:rPr>
+          <w:rFonts w:ascii="Arial" w:hAnsi="Arial" w:cs="Arial"/>
+          <w:lang w:val="id-ID"/>
+        </w:rPr>
+      </w:pPr>
+      <w:r>
+        <w:rPr>
+          <w:rFonts w:ascii="Arial" w:hAnsi="Arial" w:cs="Arial"/>
+          <w:lang w:val="id-ID"/>
+        </w:rPr>
+        <w:tab/>
+      </w:r>
+      <w:r>
+        <w:rPr>
+          <w:rFonts w:ascii="Arial" w:hAnsi="Arial" w:cs="Arial"/>
           <w:noProof/>
-          <w:sz w:val="28"/>
-          <w:lang w:val="id-ID"/>
+          <w:lang w:val="en-ID" w:eastAsia="en-ID"/>
         </w:rPr>
         <w:drawing>
           <wp:inline distT="0" distB="0" distL="0" distR="0">
             <wp:extent cx="5724525" cy="3219450"/>
             <wp:effectExtent l="0" t="0" r="9525" b="0"/>
-            <wp:docPr id="44" name="Gambar 44" descr="C:\Users\BLI ARINANDA\AppData\Local\Microsoft\Windows\INetCache\Content.Word\Stok.png"/>
+            <wp:docPr id="46" name="Gambar 46" descr="C:\Users\BLI ARINANDA\AppData\Local\Microsoft\Windows\INetCache\Content.Word\Pembayaran.png"/>
             <wp:cNvGraphicFramePr>
               <a:graphicFrameLocks xmlns:a="http://schemas.openxmlformats.org/drawingml/2006/main" noChangeAspect="1"/>
             </wp:cNvGraphicFramePr>
@@ -2808,7 +2743,7 @@
               <a:graphicData uri="http://schemas.openxmlformats.org/drawingml/2006/picture">
                 <pic:pic xmlns:pic="http://schemas.openxmlformats.org/drawingml/2006/picture">
                   <pic:nvPicPr>
-                    <pic:cNvPr id="0" name="Picture 21" descr="C:\Users\BLI ARINANDA\AppData\Local\Microsoft\Windows\INetCache\Content.Word\Stok.png"/>
+                    <pic:cNvPr id="0" name="Picture 23" descr="C:\Users\BLI ARINANDA\AppData\Local\Microsoft\Windows\INetCache\Content.Word\Pembayaran.png"/>
                     <pic:cNvPicPr>
                       <a:picLocks noChangeAspect="1" noChangeArrowheads="1"/>
                     </pic:cNvPicPr>
@@ -2850,96 +2785,55 @@
       <w:pPr>
         <w:rPr>
           <w:rFonts w:ascii="Arial" w:hAnsi="Arial" w:cs="Arial"/>
-          <w:b/>
-          <w:sz w:val="28"/>
-          <w:lang w:val="id-ID"/>
-        </w:rPr>
-      </w:pPr>
-    </w:p>
-    <w:p>
-      <w:pPr>
-        <w:rPr>
-          <w:rFonts w:ascii="Arial" w:hAnsi="Arial" w:cs="Arial"/>
-          <w:b/>
-          <w:sz w:val="28"/>
-          <w:lang w:val="id-ID"/>
-        </w:rPr>
-      </w:pPr>
-      <w:r>
-        <w:rPr>
-          <w:rFonts w:ascii="Arial" w:hAnsi="Arial" w:cs="Arial"/>
-          <w:b/>
-          <w:sz w:val="28"/>
-          <w:lang w:val="id-ID"/>
-        </w:rPr>
-        <w:t>H. Transaksi</w:t>
-      </w:r>
-    </w:p>
-    <w:p>
-      <w:pPr>
-        <w:rPr>
-          <w:rFonts w:ascii="Arial" w:hAnsi="Arial" w:cs="Arial"/>
-          <w:lang w:val="id-ID"/>
-        </w:rPr>
-      </w:pPr>
-      <w:r>
-        <w:rPr>
-          <w:rFonts w:ascii="Arial" w:hAnsi="Arial" w:cs="Arial"/>
-          <w:b/>
-          <w:sz w:val="28"/>
+          <w:lang w:val="id-ID"/>
+        </w:rPr>
+      </w:pPr>
+      <w:r>
+        <w:rPr>
+          <w:rFonts w:ascii="Arial" w:hAnsi="Arial" w:cs="Arial"/>
           <w:lang w:val="id-ID"/>
         </w:rPr>
         <w:tab/>
       </w:r>
-      <w:r>
-        <w:rPr>
-          <w:rFonts w:ascii="Arial" w:hAnsi="Arial" w:cs="Arial"/>
-          <w:lang w:val="id-ID"/>
-        </w:rPr>
-        <w:t xml:space="preserve">1. </w:t>
-      </w:r>
-      <w:proofErr w:type="spellStart"/>
-      <w:r>
-        <w:rPr>
-          <w:rFonts w:ascii="Arial" w:hAnsi="Arial" w:cs="Arial"/>
-          <w:lang w:val="id-ID"/>
-        </w:rPr>
-        <w:t>Input</w:t>
-      </w:r>
-      <w:proofErr w:type="spellEnd"/>
-      <w:r>
-        <w:rPr>
-          <w:rFonts w:ascii="Arial" w:hAnsi="Arial" w:cs="Arial"/>
-          <w:lang w:val="id-ID"/>
-        </w:rPr>
-        <w:t xml:space="preserve"> Data Transaksi</w:t>
-      </w:r>
-    </w:p>
-    <w:p>
-      <w:pPr>
-        <w:rPr>
-          <w:rFonts w:ascii="Arial" w:hAnsi="Arial" w:cs="Arial"/>
-          <w:lang w:val="id-ID"/>
-        </w:rPr>
-      </w:pPr>
-      <w:r>
-        <w:rPr>
-          <w:rFonts w:ascii="Arial" w:hAnsi="Arial" w:cs="Arial"/>
-          <w:lang w:val="id-ID"/>
-        </w:rPr>
-        <w:tab/>
-      </w:r>
-      <w:r>
-        <w:rPr>
-          <w:rFonts w:ascii="Arial" w:hAnsi="Arial" w:cs="Arial"/>
+    </w:p>
+    <w:p>
+      <w:pPr>
+        <w:ind w:firstLine="720"/>
+        <w:rPr>
+          <w:rFonts w:ascii="Arial" w:hAnsi="Arial" w:cs="Arial"/>
+          <w:lang w:val="id-ID"/>
+        </w:rPr>
+      </w:pPr>
+      <w:r>
+        <w:rPr>
+          <w:rFonts w:ascii="Arial" w:hAnsi="Arial" w:cs="Arial"/>
+          <w:lang w:val="id-ID"/>
+        </w:rPr>
+        <w:t>3. Receipt</w:t>
+      </w:r>
+    </w:p>
+    <w:p>
+      <w:pPr>
+        <w:rPr>
+          <w:rFonts w:ascii="Arial" w:hAnsi="Arial" w:cs="Arial"/>
+          <w:b/>
+          <w:sz w:val="28"/>
+          <w:lang w:val="id-ID"/>
+        </w:rPr>
+      </w:pPr>
+      <w:r>
+        <w:rPr>
+          <w:rFonts w:ascii="Arial" w:hAnsi="Arial" w:cs="Arial"/>
+          <w:b/>
           <w:noProof/>
-          <w:lang w:val="id-ID"/>
+          <w:sz w:val="28"/>
+          <w:lang w:val="en-ID" w:eastAsia="en-ID"/>
         </w:rPr>
         <w:drawing>
           <wp:inline distT="0" distB="0" distL="0" distR="0">
-            <wp:extent cx="5720080" cy="3221355"/>
-            <wp:effectExtent l="0" t="0" r="0" b="0"/>
-            <wp:docPr id="6" name="Gambar 6" descr="C:\Users\BLI ARINANDA\AppData\Local\Microsoft\Windows\INetCache\Content.Word\Transaksi.png"/>
+            <wp:extent cx="5724525" cy="3219450"/>
+            <wp:effectExtent l="0" t="0" r="9525" b="0"/>
+            <wp:docPr id="47" name="Gambar 47" descr="C:\Users\BLI ARINANDA\AppData\Local\Microsoft\Windows\INetCache\Content.Word\Receipt.png"/>
             <wp:cNvGraphicFramePr>
               <a:graphicFrameLocks xmlns:a="http://schemas.openxmlformats.org/drawingml/2006/main" noChangeAspect="1"/>
             </wp:cNvGraphicFramePr>
@@ -2947,7 +2841,7 @@
               <a:graphicData uri="http://schemas.openxmlformats.org/drawingml/2006/picture">
                 <pic:pic xmlns:pic="http://schemas.openxmlformats.org/drawingml/2006/picture">
                   <pic:nvPicPr>
-                    <pic:cNvPr id="0" name="Picture 1" descr="C:\Users\BLI ARINANDA\AppData\Local\Microsoft\Windows\INetCache\Content.Word\Transaksi.png"/>
+                    <pic:cNvPr id="0" name="Picture 24" descr="C:\Users\BLI ARINANDA\AppData\Local\Microsoft\Windows\INetCache\Content.Word\Receipt.png"/>
                     <pic:cNvPicPr>
                       <a:picLocks noChangeAspect="1" noChangeArrowheads="1"/>
                     </pic:cNvPicPr>
@@ -2968,7 +2862,7 @@
                   <pic:spPr bwMode="auto">
                     <a:xfrm>
                       <a:off x="0" y="0"/>
-                      <a:ext cx="5720080" cy="3221355"/>
+                      <a:ext cx="5724525" cy="3219450"/>
                     </a:xfrm>
                     <a:prstGeom prst="rect">
                       <a:avLst/>
@@ -2989,59 +2883,82 @@
       <w:pPr>
         <w:rPr>
           <w:rFonts w:ascii="Arial" w:hAnsi="Arial" w:cs="Arial"/>
-          <w:lang w:val="id-ID"/>
-        </w:rPr>
-      </w:pPr>
-      <w:r>
-        <w:rPr>
-          <w:rFonts w:ascii="Arial" w:hAnsi="Arial" w:cs="Arial"/>
-          <w:lang w:val="id-ID"/>
-        </w:rPr>
-        <w:tab/>
-      </w:r>
-    </w:p>
-    <w:p>
-      <w:pPr>
-        <w:ind w:firstLine="720"/>
-        <w:rPr>
-          <w:rFonts w:ascii="Arial" w:hAnsi="Arial" w:cs="Arial"/>
-          <w:lang w:val="id-ID"/>
-        </w:rPr>
-      </w:pPr>
-      <w:r>
-        <w:rPr>
-          <w:rFonts w:ascii="Arial" w:hAnsi="Arial" w:cs="Arial"/>
-          <w:lang w:val="id-ID"/>
-        </w:rPr>
-        <w:lastRenderedPageBreak/>
-        <w:t>2. Pembayaran</w:t>
-      </w:r>
-    </w:p>
-    <w:p>
-      <w:pPr>
-        <w:rPr>
-          <w:rFonts w:ascii="Arial" w:hAnsi="Arial" w:cs="Arial"/>
-          <w:lang w:val="id-ID"/>
-        </w:rPr>
-      </w:pPr>
-      <w:r>
-        <w:rPr>
-          <w:rFonts w:ascii="Arial" w:hAnsi="Arial" w:cs="Arial"/>
-          <w:lang w:val="id-ID"/>
-        </w:rPr>
-        <w:tab/>
-      </w:r>
-      <w:r>
-        <w:rPr>
-          <w:rFonts w:ascii="Arial" w:hAnsi="Arial" w:cs="Arial"/>
+          <w:b/>
+          <w:sz w:val="28"/>
+          <w:lang w:val="id-ID"/>
+        </w:rPr>
+      </w:pPr>
+    </w:p>
+    <w:p>
+      <w:pPr>
+        <w:rPr>
+          <w:rFonts w:ascii="Arial" w:hAnsi="Arial" w:cs="Arial"/>
+          <w:b/>
+          <w:sz w:val="28"/>
+          <w:lang w:val="id-ID"/>
+        </w:rPr>
+      </w:pPr>
+    </w:p>
+    <w:p>
+      <w:pPr>
+        <w:rPr>
+          <w:rFonts w:ascii="Arial" w:hAnsi="Arial" w:cs="Arial"/>
+          <w:b/>
+          <w:sz w:val="28"/>
+          <w:lang w:val="id-ID"/>
+        </w:rPr>
+      </w:pPr>
+    </w:p>
+    <w:p>
+      <w:pPr>
+        <w:rPr>
+          <w:rFonts w:ascii="Arial" w:hAnsi="Arial" w:cs="Arial"/>
+          <w:b/>
+          <w:sz w:val="28"/>
+          <w:lang w:val="id-ID"/>
+        </w:rPr>
+      </w:pPr>
+      <w:r>
+        <w:rPr>
+          <w:rFonts w:ascii="Arial" w:hAnsi="Arial" w:cs="Arial"/>
+          <w:b/>
+          <w:sz w:val="28"/>
+          <w:lang w:val="id-ID"/>
+        </w:rPr>
+        <w:t>H</w:t>
+      </w:r>
+      <w:r>
+        <w:rPr>
+          <w:rFonts w:ascii="Arial" w:hAnsi="Arial" w:cs="Arial"/>
+          <w:b/>
+          <w:sz w:val="28"/>
+          <w:lang w:val="id-ID"/>
+        </w:rPr>
+        <w:t>. Mengelola Promo</w:t>
+      </w:r>
+    </w:p>
+    <w:p>
+      <w:pPr>
+        <w:rPr>
+          <w:rFonts w:ascii="Arial" w:hAnsi="Arial" w:cs="Arial"/>
+          <w:b/>
+          <w:sz w:val="28"/>
+          <w:lang w:val="id-ID"/>
+        </w:rPr>
+      </w:pPr>
+      <w:r>
+        <w:rPr>
+          <w:rFonts w:ascii="Arial" w:hAnsi="Arial" w:cs="Arial"/>
+          <w:b/>
           <w:noProof/>
-          <w:lang w:val="id-ID"/>
+          <w:sz w:val="28"/>
+          <w:lang w:val="en-ID" w:eastAsia="en-ID"/>
         </w:rPr>
         <w:drawing>
           <wp:inline distT="0" distB="0" distL="0" distR="0">
             <wp:extent cx="5724525" cy="3219450"/>
             <wp:effectExtent l="0" t="0" r="9525" b="0"/>
-            <wp:docPr id="46" name="Gambar 46" descr="C:\Users\BLI ARINANDA\AppData\Local\Microsoft\Windows\INetCache\Content.Word\Pembayaran.png"/>
+            <wp:docPr id="48" name="Gambar 48" descr="C:\Users\BLI ARINANDA\AppData\Local\Microsoft\Windows\INetCache\Content.Word\Promo.png"/>
             <wp:cNvGraphicFramePr>
               <a:graphicFrameLocks xmlns:a="http://schemas.openxmlformats.org/drawingml/2006/main" noChangeAspect="1"/>
             </wp:cNvGraphicFramePr>
@@ -3049,7 +2966,7 @@
               <a:graphicData uri="http://schemas.openxmlformats.org/drawingml/2006/picture">
                 <pic:pic xmlns:pic="http://schemas.openxmlformats.org/drawingml/2006/picture">
                   <pic:nvPicPr>
-                    <pic:cNvPr id="0" name="Picture 23" descr="C:\Users\BLI ARINANDA\AppData\Local\Microsoft\Windows\INetCache\Content.Word\Pembayaran.png"/>
+                    <pic:cNvPr id="0" name="Picture 25" descr="C:\Users\BLI ARINANDA\AppData\Local\Microsoft\Windows\INetCache\Content.Word\Promo.png"/>
                     <pic:cNvPicPr>
                       <a:picLocks noChangeAspect="1" noChangeArrowheads="1"/>
                     </pic:cNvPicPr>
@@ -3091,12 +3008,16 @@
       <w:pPr>
         <w:rPr>
           <w:rFonts w:ascii="Arial" w:hAnsi="Arial" w:cs="Arial"/>
-          <w:lang w:val="id-ID"/>
-        </w:rPr>
-      </w:pPr>
-      <w:r>
-        <w:rPr>
-          <w:rFonts w:ascii="Arial" w:hAnsi="Arial" w:cs="Arial"/>
+          <w:b/>
+          <w:sz w:val="28"/>
+          <w:lang w:val="id-ID"/>
+        </w:rPr>
+      </w:pPr>
+      <w:r>
+        <w:rPr>
+          <w:rFonts w:ascii="Arial" w:hAnsi="Arial" w:cs="Arial"/>
+          <w:b/>
+          <w:sz w:val="28"/>
           <w:lang w:val="id-ID"/>
         </w:rPr>
         <w:tab/>
@@ -3115,40 +3036,27 @@
           <w:rFonts w:ascii="Arial" w:hAnsi="Arial" w:cs="Arial"/>
           <w:lang w:val="id-ID"/>
         </w:rPr>
-        <w:t xml:space="preserve">3. </w:t>
-      </w:r>
-      <w:proofErr w:type="spellStart"/>
-      <w:r>
-        <w:rPr>
-          <w:rFonts w:ascii="Arial" w:hAnsi="Arial" w:cs="Arial"/>
-          <w:lang w:val="id-ID"/>
-        </w:rPr>
-        <w:t>Receipt</w:t>
-      </w:r>
-      <w:proofErr w:type="spellEnd"/>
-    </w:p>
-    <w:p>
-      <w:pPr>
-        <w:rPr>
-          <w:rFonts w:ascii="Arial" w:hAnsi="Arial" w:cs="Arial"/>
-          <w:b/>
-          <w:sz w:val="28"/>
-          <w:lang w:val="id-ID"/>
-        </w:rPr>
-      </w:pPr>
-      <w:r>
-        <w:rPr>
-          <w:rFonts w:ascii="Arial" w:hAnsi="Arial" w:cs="Arial"/>
-          <w:b/>
+        <w:t>1. Tambah Promo</w:t>
+      </w:r>
+    </w:p>
+    <w:p>
+      <w:pPr>
+        <w:rPr>
+          <w:rFonts w:ascii="Arial" w:hAnsi="Arial" w:cs="Arial"/>
+          <w:lang w:val="id-ID"/>
+        </w:rPr>
+      </w:pPr>
+      <w:r>
+        <w:rPr>
+          <w:rFonts w:ascii="Arial" w:hAnsi="Arial" w:cs="Arial"/>
           <w:noProof/>
-          <w:sz w:val="28"/>
-          <w:lang w:val="id-ID"/>
+          <w:lang w:val="en-ID" w:eastAsia="en-ID"/>
         </w:rPr>
         <w:drawing>
           <wp:inline distT="0" distB="0" distL="0" distR="0">
             <wp:extent cx="5724525" cy="3219450"/>
             <wp:effectExtent l="0" t="0" r="9525" b="0"/>
-            <wp:docPr id="47" name="Gambar 47" descr="C:\Users\BLI ARINANDA\AppData\Local\Microsoft\Windows\INetCache\Content.Word\Receipt.png"/>
+            <wp:docPr id="49" name="Gambar 49" descr="C:\Users\BLI ARINANDA\AppData\Local\Microsoft\Windows\INetCache\Content.Word\Tambah Promo.png"/>
             <wp:cNvGraphicFramePr>
               <a:graphicFrameLocks xmlns:a="http://schemas.openxmlformats.org/drawingml/2006/main" noChangeAspect="1"/>
             </wp:cNvGraphicFramePr>
@@ -3156,7 +3064,7 @@
               <a:graphicData uri="http://schemas.openxmlformats.org/drawingml/2006/picture">
                 <pic:pic xmlns:pic="http://schemas.openxmlformats.org/drawingml/2006/picture">
                   <pic:nvPicPr>
-                    <pic:cNvPr id="0" name="Picture 24" descr="C:\Users\BLI ARINANDA\AppData\Local\Microsoft\Windows\INetCache\Content.Word\Receipt.png"/>
+                    <pic:cNvPr id="0" name="Picture 26" descr="C:\Users\BLI ARINANDA\AppData\Local\Microsoft\Windows\INetCache\Content.Word\Tambah Promo.png"/>
                     <pic:cNvPicPr>
                       <a:picLocks noChangeAspect="1" noChangeArrowheads="1"/>
                     </pic:cNvPicPr>
@@ -3198,49 +3106,40 @@
       <w:pPr>
         <w:rPr>
           <w:rFonts w:ascii="Arial" w:hAnsi="Arial" w:cs="Arial"/>
-          <w:b/>
-          <w:sz w:val="28"/>
-          <w:lang w:val="id-ID"/>
-        </w:rPr>
-      </w:pPr>
-    </w:p>
-    <w:p>
-      <w:pPr>
-        <w:rPr>
-          <w:rFonts w:ascii="Arial" w:hAnsi="Arial" w:cs="Arial"/>
-          <w:b/>
-          <w:sz w:val="28"/>
-          <w:lang w:val="id-ID"/>
-        </w:rPr>
-      </w:pPr>
-    </w:p>
-    <w:p>
-      <w:pPr>
-        <w:rPr>
-          <w:rFonts w:ascii="Arial" w:hAnsi="Arial" w:cs="Arial"/>
-          <w:b/>
-          <w:sz w:val="28"/>
-          <w:lang w:val="id-ID"/>
-        </w:rPr>
-      </w:pPr>
-    </w:p>
-    <w:p>
-      <w:pPr>
-        <w:rPr>
-          <w:rFonts w:ascii="Arial" w:hAnsi="Arial" w:cs="Arial"/>
-          <w:b/>
-          <w:sz w:val="28"/>
-          <w:lang w:val="id-ID"/>
-        </w:rPr>
-      </w:pPr>
-      <w:r>
-        <w:rPr>
-          <w:rFonts w:ascii="Arial" w:hAnsi="Arial" w:cs="Arial"/>
-          <w:b/>
-          <w:sz w:val="28"/>
-          <w:lang w:val="id-ID"/>
-        </w:rPr>
-        <w:t>I. Mengelola Promo</w:t>
+          <w:lang w:val="id-ID"/>
+        </w:rPr>
+      </w:pPr>
+    </w:p>
+    <w:p>
+      <w:pPr>
+        <w:rPr>
+          <w:rFonts w:ascii="Arial" w:hAnsi="Arial" w:cs="Arial"/>
+          <w:lang w:val="id-ID"/>
+        </w:rPr>
+      </w:pPr>
+      <w:r>
+        <w:rPr>
+          <w:rFonts w:ascii="Arial" w:hAnsi="Arial" w:cs="Arial"/>
+          <w:lang w:val="id-ID"/>
+        </w:rPr>
+        <w:lastRenderedPageBreak/>
+        <w:tab/>
+      </w:r>
+    </w:p>
+    <w:p>
+      <w:pPr>
+        <w:ind w:firstLine="720"/>
+        <w:rPr>
+          <w:rFonts w:ascii="Arial" w:hAnsi="Arial" w:cs="Arial"/>
+          <w:lang w:val="id-ID"/>
+        </w:rPr>
+      </w:pPr>
+      <w:r>
+        <w:rPr>
+          <w:rFonts w:ascii="Arial" w:hAnsi="Arial" w:cs="Arial"/>
+          <w:lang w:val="id-ID"/>
+        </w:rPr>
+        <w:t>2. Ubah Promo</w:t>
       </w:r>
     </w:p>
     <w:p>
@@ -3258,13 +3157,13 @@
           <w:b/>
           <w:noProof/>
           <w:sz w:val="28"/>
-          <w:lang w:val="id-ID"/>
+          <w:lang w:val="en-ID" w:eastAsia="en-ID"/>
         </w:rPr>
         <w:drawing>
           <wp:inline distT="0" distB="0" distL="0" distR="0">
             <wp:extent cx="5724525" cy="3219450"/>
             <wp:effectExtent l="0" t="0" r="9525" b="0"/>
-            <wp:docPr id="48" name="Gambar 48" descr="C:\Users\BLI ARINANDA\AppData\Local\Microsoft\Windows\INetCache\Content.Word\Promo.png"/>
+            <wp:docPr id="50" name="Gambar 50" descr="C:\Users\BLI ARINANDA\AppData\Local\Microsoft\Windows\INetCache\Content.Word\Ubah Promo.png"/>
             <wp:cNvGraphicFramePr>
               <a:graphicFrameLocks xmlns:a="http://schemas.openxmlformats.org/drawingml/2006/main" noChangeAspect="1"/>
             </wp:cNvGraphicFramePr>
@@ -3272,7 +3171,7 @@
               <a:graphicData uri="http://schemas.openxmlformats.org/drawingml/2006/picture">
                 <pic:pic xmlns:pic="http://schemas.openxmlformats.org/drawingml/2006/picture">
                   <pic:nvPicPr>
-                    <pic:cNvPr id="0" name="Picture 25" descr="C:\Users\BLI ARINANDA\AppData\Local\Microsoft\Windows\INetCache\Content.Word\Promo.png"/>
+                    <pic:cNvPr id="0" name="Picture 27" descr="C:\Users\BLI ARINANDA\AppData\Local\Microsoft\Windows\INetCache\Content.Word\Ubah Promo.png"/>
                     <pic:cNvPicPr>
                       <a:picLocks noChangeAspect="1" noChangeArrowheads="1"/>
                     </pic:cNvPicPr>
@@ -3319,50 +3218,57 @@
           <w:lang w:val="id-ID"/>
         </w:rPr>
       </w:pPr>
-      <w:r>
-        <w:rPr>
-          <w:rFonts w:ascii="Arial" w:hAnsi="Arial" w:cs="Arial"/>
-          <w:b/>
-          <w:sz w:val="28"/>
-          <w:lang w:val="id-ID"/>
-        </w:rPr>
-        <w:tab/>
-      </w:r>
-    </w:p>
-    <w:p>
-      <w:pPr>
-        <w:ind w:firstLine="720"/>
-        <w:rPr>
-          <w:rFonts w:ascii="Arial" w:hAnsi="Arial" w:cs="Arial"/>
-          <w:lang w:val="id-ID"/>
-        </w:rPr>
-      </w:pPr>
-      <w:r>
-        <w:rPr>
-          <w:rFonts w:ascii="Arial" w:hAnsi="Arial" w:cs="Arial"/>
-          <w:lang w:val="id-ID"/>
-        </w:rPr>
-        <w:t>1. Tambah Promo</w:t>
-      </w:r>
-    </w:p>
-    <w:p>
-      <w:pPr>
-        <w:rPr>
-          <w:rFonts w:ascii="Arial" w:hAnsi="Arial" w:cs="Arial"/>
-          <w:lang w:val="id-ID"/>
-        </w:rPr>
-      </w:pPr>
-      <w:r>
-        <w:rPr>
-          <w:rFonts w:ascii="Arial" w:hAnsi="Arial" w:cs="Arial"/>
+    </w:p>
+    <w:p>
+      <w:pPr>
+        <w:rPr>
+          <w:rFonts w:ascii="Arial" w:hAnsi="Arial" w:cs="Arial"/>
+          <w:b/>
+          <w:sz w:val="28"/>
+          <w:lang w:val="id-ID"/>
+        </w:rPr>
+      </w:pPr>
+      <w:r>
+        <w:rPr>
+          <w:rFonts w:ascii="Arial" w:hAnsi="Arial" w:cs="Arial"/>
+          <w:b/>
+          <w:sz w:val="28"/>
+          <w:lang w:val="id-ID"/>
+        </w:rPr>
+        <w:t>I</w:t>
+      </w:r>
+      <w:r>
+        <w:rPr>
+          <w:rFonts w:ascii="Arial" w:hAnsi="Arial" w:cs="Arial"/>
+          <w:b/>
+          <w:sz w:val="28"/>
+          <w:lang w:val="id-ID"/>
+        </w:rPr>
+        <w:t>. Melihat Laporan</w:t>
+      </w:r>
+    </w:p>
+    <w:p>
+      <w:pPr>
+        <w:rPr>
+          <w:rFonts w:ascii="Arial" w:hAnsi="Arial" w:cs="Arial"/>
+          <w:b/>
+          <w:sz w:val="28"/>
+          <w:lang w:val="id-ID"/>
+        </w:rPr>
+      </w:pPr>
+      <w:r>
+        <w:rPr>
+          <w:rFonts w:ascii="Arial" w:hAnsi="Arial" w:cs="Arial"/>
+          <w:b/>
           <w:noProof/>
-          <w:lang w:val="id-ID"/>
+          <w:sz w:val="28"/>
+          <w:lang w:val="en-ID" w:eastAsia="en-ID"/>
         </w:rPr>
         <w:drawing>
           <wp:inline distT="0" distB="0" distL="0" distR="0">
             <wp:extent cx="5724525" cy="3219450"/>
             <wp:effectExtent l="0" t="0" r="9525" b="0"/>
-            <wp:docPr id="49" name="Gambar 49" descr="C:\Users\BLI ARINANDA\AppData\Local\Microsoft\Windows\INetCache\Content.Word\Tambah Promo.png"/>
+            <wp:docPr id="51" name="Gambar 51" descr="C:\Users\BLI ARINANDA\AppData\Local\Microsoft\Windows\INetCache\Content.Word\Laporan.png"/>
             <wp:cNvGraphicFramePr>
               <a:graphicFrameLocks xmlns:a="http://schemas.openxmlformats.org/drawingml/2006/main" noChangeAspect="1"/>
             </wp:cNvGraphicFramePr>
@@ -3370,7 +3276,7 @@
               <a:graphicData uri="http://schemas.openxmlformats.org/drawingml/2006/picture">
                 <pic:pic xmlns:pic="http://schemas.openxmlformats.org/drawingml/2006/picture">
                   <pic:nvPicPr>
-                    <pic:cNvPr id="0" name="Picture 26" descr="C:\Users\BLI ARINANDA\AppData\Local\Microsoft\Windows\INetCache\Content.Word\Tambah Promo.png"/>
+                    <pic:cNvPr id="0" name="Picture 28" descr="C:\Users\BLI ARINANDA\AppData\Local\Microsoft\Windows\INetCache\Content.Word\Laporan.png"/>
                     <pic:cNvPicPr>
                       <a:picLocks noChangeAspect="1" noChangeArrowheads="1"/>
                     </pic:cNvPicPr>
@@ -3412,28 +3318,33 @@
       <w:pPr>
         <w:rPr>
           <w:rFonts w:ascii="Arial" w:hAnsi="Arial" w:cs="Arial"/>
-          <w:lang w:val="id-ID"/>
-        </w:rPr>
-      </w:pPr>
-    </w:p>
-    <w:p>
-      <w:pPr>
-        <w:rPr>
-          <w:rFonts w:ascii="Arial" w:hAnsi="Arial" w:cs="Arial"/>
-          <w:lang w:val="id-ID"/>
-        </w:rPr>
-      </w:pPr>
-      <w:r>
-        <w:rPr>
-          <w:rFonts w:ascii="Arial" w:hAnsi="Arial" w:cs="Arial"/>
-          <w:lang w:val="id-ID"/>
-        </w:rPr>
-        <w:lastRenderedPageBreak/>
+          <w:b/>
+          <w:sz w:val="28"/>
+          <w:lang w:val="id-ID"/>
+        </w:rPr>
+      </w:pPr>
+      <w:r>
+        <w:rPr>
+          <w:rFonts w:ascii="Arial" w:hAnsi="Arial" w:cs="Arial"/>
+          <w:b/>
+          <w:sz w:val="28"/>
+          <w:lang w:val="id-ID"/>
+        </w:rPr>
         <w:tab/>
       </w:r>
     </w:p>
     <w:p>
       <w:pPr>
+        <w:rPr>
+          <w:rFonts w:ascii="Arial" w:hAnsi="Arial" w:cs="Arial"/>
+          <w:b/>
+          <w:sz w:val="28"/>
+          <w:lang w:val="id-ID"/>
+        </w:rPr>
+      </w:pPr>
+    </w:p>
+    <w:p>
+      <w:pPr>
         <w:ind w:firstLine="720"/>
         <w:rPr>
           <w:rFonts w:ascii="Arial" w:hAnsi="Arial" w:cs="Arial"/>
@@ -3445,31 +3356,27 @@
           <w:rFonts w:ascii="Arial" w:hAnsi="Arial" w:cs="Arial"/>
           <w:lang w:val="id-ID"/>
         </w:rPr>
-        <w:t>2. Ubah Promo</w:t>
-      </w:r>
-    </w:p>
-    <w:p>
-      <w:pPr>
-        <w:rPr>
-          <w:rFonts w:ascii="Arial" w:hAnsi="Arial" w:cs="Arial"/>
-          <w:b/>
-          <w:sz w:val="28"/>
-          <w:lang w:val="id-ID"/>
-        </w:rPr>
-      </w:pPr>
-      <w:r>
-        <w:rPr>
-          <w:rFonts w:ascii="Arial" w:hAnsi="Arial" w:cs="Arial"/>
-          <w:b/>
+        <w:t>1. Laporan Transaksi</w:t>
+      </w:r>
+    </w:p>
+    <w:p>
+      <w:pPr>
+        <w:rPr>
+          <w:rFonts w:ascii="Arial" w:hAnsi="Arial" w:cs="Arial"/>
+          <w:lang w:val="id-ID"/>
+        </w:rPr>
+      </w:pPr>
+      <w:r>
+        <w:rPr>
+          <w:rFonts w:ascii="Arial" w:hAnsi="Arial" w:cs="Arial"/>
           <w:noProof/>
-          <w:sz w:val="28"/>
-          <w:lang w:val="id-ID"/>
+          <w:lang w:val="en-ID" w:eastAsia="en-ID"/>
         </w:rPr>
         <w:drawing>
           <wp:inline distT="0" distB="0" distL="0" distR="0">
             <wp:extent cx="5724525" cy="3219450"/>
             <wp:effectExtent l="0" t="0" r="9525" b="0"/>
-            <wp:docPr id="50" name="Gambar 50" descr="C:\Users\BLI ARINANDA\AppData\Local\Microsoft\Windows\INetCache\Content.Word\Ubah Promo.png"/>
+            <wp:docPr id="52" name="Gambar 52" descr="C:\Users\BLI ARINANDA\AppData\Local\Microsoft\Windows\INetCache\Content.Word\Laporan Transaksi.png"/>
             <wp:cNvGraphicFramePr>
               <a:graphicFrameLocks xmlns:a="http://schemas.openxmlformats.org/drawingml/2006/main" noChangeAspect="1"/>
             </wp:cNvGraphicFramePr>
@@ -3477,7 +3384,7 @@
               <a:graphicData uri="http://schemas.openxmlformats.org/drawingml/2006/picture">
                 <pic:pic xmlns:pic="http://schemas.openxmlformats.org/drawingml/2006/picture">
                   <pic:nvPicPr>
-                    <pic:cNvPr id="0" name="Picture 27" descr="C:\Users\BLI ARINANDA\AppData\Local\Microsoft\Windows\INetCache\Content.Word\Ubah Promo.png"/>
+                    <pic:cNvPr id="0" name="Picture 29" descr="C:\Users\BLI ARINANDA\AppData\Local\Microsoft\Windows\INetCache\Content.Word\Laporan Transaksi.png"/>
                     <pic:cNvPicPr>
                       <a:picLocks noChangeAspect="1" noChangeArrowheads="1"/>
                     </pic:cNvPicPr>
@@ -3519,53 +3426,51 @@
       <w:pPr>
         <w:rPr>
           <w:rFonts w:ascii="Arial" w:hAnsi="Arial" w:cs="Arial"/>
-          <w:b/>
-          <w:sz w:val="28"/>
-          <w:lang w:val="id-ID"/>
-        </w:rPr>
-      </w:pPr>
-    </w:p>
-    <w:p>
-      <w:pPr>
-        <w:rPr>
-          <w:rFonts w:ascii="Arial" w:hAnsi="Arial" w:cs="Arial"/>
-          <w:b/>
-          <w:sz w:val="28"/>
-          <w:lang w:val="id-ID"/>
-        </w:rPr>
-      </w:pPr>
-      <w:r>
-        <w:rPr>
-          <w:rFonts w:ascii="Arial" w:hAnsi="Arial" w:cs="Arial"/>
-          <w:b/>
-          <w:sz w:val="28"/>
-          <w:lang w:val="id-ID"/>
-        </w:rPr>
-        <w:t>J. Melihat Laporan</w:t>
-      </w:r>
-    </w:p>
-    <w:p>
-      <w:pPr>
-        <w:rPr>
-          <w:rFonts w:ascii="Arial" w:hAnsi="Arial" w:cs="Arial"/>
-          <w:b/>
-          <w:sz w:val="28"/>
-          <w:lang w:val="id-ID"/>
-        </w:rPr>
-      </w:pPr>
-      <w:r>
-        <w:rPr>
-          <w:rFonts w:ascii="Arial" w:hAnsi="Arial" w:cs="Arial"/>
-          <w:b/>
+          <w:lang w:val="id-ID"/>
+        </w:rPr>
+      </w:pPr>
+      <w:r>
+        <w:rPr>
+          <w:rFonts w:ascii="Arial" w:hAnsi="Arial" w:cs="Arial"/>
+          <w:lang w:val="id-ID"/>
+        </w:rPr>
+        <w:tab/>
+      </w:r>
+    </w:p>
+    <w:p>
+      <w:pPr>
+        <w:ind w:firstLine="720"/>
+        <w:rPr>
+          <w:rFonts w:ascii="Arial" w:hAnsi="Arial" w:cs="Arial"/>
+          <w:lang w:val="id-ID"/>
+        </w:rPr>
+      </w:pPr>
+      <w:r>
+        <w:rPr>
+          <w:rFonts w:ascii="Arial" w:hAnsi="Arial" w:cs="Arial"/>
+          <w:lang w:val="id-ID"/>
+        </w:rPr>
+        <w:t>2. Laporan Statistik</w:t>
+      </w:r>
+    </w:p>
+    <w:p>
+      <w:pPr>
+        <w:rPr>
+          <w:rFonts w:ascii="Arial" w:hAnsi="Arial" w:cs="Arial"/>
+          <w:lang w:val="id-ID"/>
+        </w:rPr>
+      </w:pPr>
+      <w:r>
+        <w:rPr>
+          <w:rFonts w:ascii="Arial" w:hAnsi="Arial" w:cs="Arial"/>
           <w:noProof/>
-          <w:sz w:val="28"/>
-          <w:lang w:val="id-ID"/>
+          <w:lang w:val="en-ID" w:eastAsia="en-ID"/>
         </w:rPr>
         <w:drawing>
           <wp:inline distT="0" distB="0" distL="0" distR="0">
             <wp:extent cx="5724525" cy="3219450"/>
             <wp:effectExtent l="0" t="0" r="9525" b="0"/>
-            <wp:docPr id="51" name="Gambar 51" descr="C:\Users\BLI ARINANDA\AppData\Local\Microsoft\Windows\INetCache\Content.Word\Laporan.png"/>
+            <wp:docPr id="53" name="Gambar 53" descr="C:\Users\BLI ARINANDA\AppData\Local\Microsoft\Windows\INetCache\Content.Word\Laporan Statistik.png"/>
             <wp:cNvGraphicFramePr>
               <a:graphicFrameLocks xmlns:a="http://schemas.openxmlformats.org/drawingml/2006/main" noChangeAspect="1"/>
             </wp:cNvGraphicFramePr>
@@ -3573,7 +3478,7 @@
               <a:graphicData uri="http://schemas.openxmlformats.org/drawingml/2006/picture">
                 <pic:pic xmlns:pic="http://schemas.openxmlformats.org/drawingml/2006/picture">
                   <pic:nvPicPr>
-                    <pic:cNvPr id="0" name="Picture 28" descr="C:\Users\BLI ARINANDA\AppData\Local\Microsoft\Windows\INetCache\Content.Word\Laporan.png"/>
+                    <pic:cNvPr id="0" name="Picture 30" descr="C:\Users\BLI ARINANDA\AppData\Local\Microsoft\Windows\INetCache\Content.Word\Laporan Statistik.png"/>
                     <pic:cNvPicPr>
                       <a:picLocks noChangeAspect="1" noChangeArrowheads="1"/>
                     </pic:cNvPicPr>
@@ -3613,9 +3518,56 @@
     </w:p>
     <w:p>
       <w:pPr>
-        <w:rPr>
-          <w:rFonts w:ascii="Arial" w:hAnsi="Arial" w:cs="Arial"/>
-          <w:b/>
+        <w:tabs>
+          <w:tab w:val="left" w:pos="993"/>
+        </w:tabs>
+        <w:rPr>
+          <w:rFonts w:ascii="Arial" w:hAnsi="Arial" w:cs="Arial"/>
+          <w:b/>
+          <w:sz w:val="28"/>
+          <w:lang w:val="id-ID"/>
+        </w:rPr>
+      </w:pPr>
+    </w:p>
+    <w:p>
+      <w:pPr>
+        <w:tabs>
+          <w:tab w:val="left" w:pos="993"/>
+        </w:tabs>
+        <w:rPr>
+          <w:rFonts w:ascii="Arial" w:hAnsi="Arial" w:cs="Arial"/>
+          <w:b/>
+          <w:sz w:val="28"/>
+          <w:lang w:val="id-ID"/>
+        </w:rPr>
+      </w:pPr>
+      <w:r>
+        <w:rPr>
+          <w:rFonts w:ascii="Arial" w:hAnsi="Arial" w:cs="Arial"/>
+          <w:b/>
+          <w:sz w:val="28"/>
+          <w:lang w:val="en-ID"/>
+        </w:rPr>
+        <w:lastRenderedPageBreak/>
+        <w:t>J</w:t>
+      </w:r>
+      <w:r>
+        <w:rPr>
+          <w:rFonts w:ascii="Arial" w:hAnsi="Arial" w:cs="Arial"/>
+          <w:b/>
+          <w:sz w:val="28"/>
+          <w:lang w:val="id-ID"/>
+        </w:rPr>
+        <w:t>. Fungsi Pop Up</w:t>
+      </w:r>
+    </w:p>
+    <w:p>
+      <w:pPr>
+        <w:tabs>
+          <w:tab w:val="left" w:pos="993"/>
+        </w:tabs>
+        <w:rPr>
+          <w:rFonts w:ascii="Arial" w:hAnsi="Arial" w:cs="Arial"/>
           <w:sz w:val="28"/>
           <w:lang w:val="id-ID"/>
         </w:rPr>
@@ -3629,51 +3581,36 @@
         </w:rPr>
         <w:tab/>
       </w:r>
-    </w:p>
-    <w:p>
-      <w:pPr>
-        <w:rPr>
-          <w:rFonts w:ascii="Arial" w:hAnsi="Arial" w:cs="Arial"/>
-          <w:b/>
-          <w:sz w:val="28"/>
-          <w:lang w:val="id-ID"/>
-        </w:rPr>
-      </w:pPr>
-    </w:p>
-    <w:p>
-      <w:pPr>
-        <w:ind w:firstLine="720"/>
-        <w:rPr>
-          <w:rFonts w:ascii="Arial" w:hAnsi="Arial" w:cs="Arial"/>
-          <w:lang w:val="id-ID"/>
-        </w:rPr>
-      </w:pPr>
-      <w:r>
-        <w:rPr>
-          <w:rFonts w:ascii="Arial" w:hAnsi="Arial" w:cs="Arial"/>
-          <w:lang w:val="id-ID"/>
-        </w:rPr>
-        <w:t>1. Laporan Transaksi</w:t>
-      </w:r>
-    </w:p>
-    <w:p>
-      <w:pPr>
-        <w:rPr>
-          <w:rFonts w:ascii="Arial" w:hAnsi="Arial" w:cs="Arial"/>
-          <w:lang w:val="id-ID"/>
-        </w:rPr>
-      </w:pPr>
-      <w:r>
-        <w:rPr>
-          <w:rFonts w:ascii="Arial" w:hAnsi="Arial" w:cs="Arial"/>
+      <w:r>
+        <w:rPr>
+          <w:rFonts w:ascii="Arial" w:hAnsi="Arial" w:cs="Arial"/>
+          <w:lang w:val="id-ID"/>
+        </w:rPr>
+        <w:t>1. Konfirmasi</w:t>
+      </w:r>
+    </w:p>
+    <w:p>
+      <w:pPr>
+        <w:tabs>
+          <w:tab w:val="left" w:pos="993"/>
+        </w:tabs>
+        <w:rPr>
+          <w:rFonts w:ascii="Arial" w:hAnsi="Arial" w:cs="Arial"/>
+          <w:b/>
+          <w:sz w:val="28"/>
+          <w:lang w:val="id-ID"/>
+        </w:rPr>
+      </w:pPr>
+      <w:r>
+        <w:rPr>
           <w:noProof/>
-          <w:lang w:val="id-ID"/>
+          <w:lang w:val="en-ID" w:eastAsia="en-ID"/>
         </w:rPr>
         <w:drawing>
-          <wp:inline distT="0" distB="0" distL="0" distR="0">
+          <wp:inline distT="0" distB="0" distL="0" distR="0" wp14:anchorId="08B2B59C" wp14:editId="4AEDE58E">
             <wp:extent cx="5724525" cy="3219450"/>
             <wp:effectExtent l="0" t="0" r="9525" b="0"/>
-            <wp:docPr id="52" name="Gambar 52" descr="C:\Users\BLI ARINANDA\AppData\Local\Microsoft\Windows\INetCache\Content.Word\Laporan Transaksi.png"/>
+            <wp:docPr id="12" name="Gambar 12" descr="C:\Users\BLI ARINANDA\AppData\Local\Microsoft\Windows\INetCache\Content.Word\Konfirmasi (Pop Up).png"/>
             <wp:cNvGraphicFramePr>
               <a:graphicFrameLocks xmlns:a="http://schemas.openxmlformats.org/drawingml/2006/main" noChangeAspect="1"/>
             </wp:cNvGraphicFramePr>
@@ -3681,7 +3618,7 @@
               <a:graphicData uri="http://schemas.openxmlformats.org/drawingml/2006/picture">
                 <pic:pic xmlns:pic="http://schemas.openxmlformats.org/drawingml/2006/picture">
                   <pic:nvPicPr>
-                    <pic:cNvPr id="0" name="Picture 29" descr="C:\Users\BLI ARINANDA\AppData\Local\Microsoft\Windows\INetCache\Content.Word\Laporan Transaksi.png"/>
+                    <pic:cNvPr id="0" name="Picture 4" descr="C:\Users\BLI ARINANDA\AppData\Local\Microsoft\Windows\INetCache\Content.Word\Konfirmasi (Pop Up).png"/>
                     <pic:cNvPicPr>
                       <a:picLocks noChangeAspect="1" noChangeArrowheads="1"/>
                     </pic:cNvPicPr>
@@ -3721,53 +3658,67 @@
     </w:p>
     <w:p>
       <w:pPr>
-        <w:rPr>
-          <w:rFonts w:ascii="Arial" w:hAnsi="Arial" w:cs="Arial"/>
-          <w:lang w:val="id-ID"/>
-        </w:rPr>
-      </w:pPr>
-      <w:r>
-        <w:rPr>
-          <w:rFonts w:ascii="Arial" w:hAnsi="Arial" w:cs="Arial"/>
+        <w:tabs>
+          <w:tab w:val="left" w:pos="993"/>
+        </w:tabs>
+        <w:rPr>
+          <w:rFonts w:ascii="Arial" w:hAnsi="Arial" w:cs="Arial"/>
+          <w:b/>
+          <w:sz w:val="28"/>
+          <w:lang w:val="id-ID"/>
+        </w:rPr>
+      </w:pPr>
+    </w:p>
+    <w:p>
+      <w:pPr>
+        <w:tabs>
+          <w:tab w:val="left" w:pos="993"/>
+        </w:tabs>
+        <w:rPr>
+          <w:rFonts w:ascii="Arial" w:hAnsi="Arial" w:cs="Arial"/>
+          <w:sz w:val="28"/>
+          <w:lang w:val="id-ID"/>
+        </w:rPr>
+      </w:pPr>
+      <w:r>
+        <w:rPr>
+          <w:rFonts w:ascii="Arial" w:hAnsi="Arial" w:cs="Arial"/>
+          <w:b/>
+          <w:sz w:val="28"/>
           <w:lang w:val="id-ID"/>
         </w:rPr>
         <w:tab/>
       </w:r>
-    </w:p>
-    <w:p>
-      <w:pPr>
-        <w:ind w:firstLine="720"/>
-        <w:rPr>
-          <w:rFonts w:ascii="Arial" w:hAnsi="Arial" w:cs="Arial"/>
-          <w:lang w:val="id-ID"/>
-        </w:rPr>
-      </w:pPr>
-      <w:r>
-        <w:rPr>
-          <w:rFonts w:ascii="Arial" w:hAnsi="Arial" w:cs="Arial"/>
-          <w:lang w:val="id-ID"/>
-        </w:rPr>
-        <w:t>2. Laporan Statistik</w:t>
-      </w:r>
-    </w:p>
-    <w:p>
-      <w:pPr>
-        <w:rPr>
-          <w:rFonts w:ascii="Arial" w:hAnsi="Arial" w:cs="Arial"/>
-          <w:lang w:val="id-ID"/>
-        </w:rPr>
-      </w:pPr>
-      <w:r>
-        <w:rPr>
-          <w:rFonts w:ascii="Arial" w:hAnsi="Arial" w:cs="Arial"/>
+      <w:r>
+        <w:rPr>
+          <w:rFonts w:ascii="Arial" w:hAnsi="Arial" w:cs="Arial"/>
+          <w:lang w:val="id-ID"/>
+        </w:rPr>
+        <w:t>2. Pesan</w:t>
+      </w:r>
+    </w:p>
+    <w:p>
+      <w:pPr>
+        <w:tabs>
+          <w:tab w:val="left" w:pos="993"/>
+        </w:tabs>
+        <w:rPr>
+          <w:rFonts w:ascii="Arial" w:hAnsi="Arial" w:cs="Arial"/>
+          <w:b/>
+          <w:sz w:val="28"/>
+          <w:lang w:val="id-ID"/>
+        </w:rPr>
+      </w:pPr>
+      <w:r>
+        <w:rPr>
           <w:noProof/>
-          <w:lang w:val="id-ID"/>
+          <w:lang w:val="en-ID" w:eastAsia="en-ID"/>
         </w:rPr>
         <w:drawing>
-          <wp:inline distT="0" distB="0" distL="0" distR="0">
+          <wp:inline distT="0" distB="0" distL="0" distR="0" wp14:anchorId="238C6828" wp14:editId="5C848BC3">
             <wp:extent cx="5724525" cy="3219450"/>
             <wp:effectExtent l="0" t="0" r="9525" b="0"/>
-            <wp:docPr id="53" name="Gambar 53" descr="C:\Users\BLI ARINANDA\AppData\Local\Microsoft\Windows\INetCache\Content.Word\Laporan Statistik.png"/>
+            <wp:docPr id="15" name="Gambar 15" descr="C:\Users\BLI ARINANDA\AppData\Local\Microsoft\Windows\INetCache\Content.Word\Pesan (Pop Up).png"/>
             <wp:cNvGraphicFramePr>
               <a:graphicFrameLocks xmlns:a="http://schemas.openxmlformats.org/drawingml/2006/main" noChangeAspect="1"/>
             </wp:cNvGraphicFramePr>
@@ -3775,7 +3726,7 @@
               <a:graphicData uri="http://schemas.openxmlformats.org/drawingml/2006/picture">
                 <pic:pic xmlns:pic="http://schemas.openxmlformats.org/drawingml/2006/picture">
                   <pic:nvPicPr>
-                    <pic:cNvPr id="0" name="Picture 30" descr="C:\Users\BLI ARINANDA\AppData\Local\Microsoft\Windows\INetCache\Content.Word\Laporan Statistik.png"/>
+                    <pic:cNvPr id="0" name="Picture 5" descr="C:\Users\BLI ARINANDA\AppData\Local\Microsoft\Windows\INetCache\Content.Word\Pesan (Pop Up).png"/>
                     <pic:cNvPicPr>
                       <a:picLocks noChangeAspect="1" noChangeArrowheads="1"/>
                     </pic:cNvPicPr>
@@ -3813,6 +3764,23 @@
         </w:drawing>
       </w:r>
     </w:p>
+    <w:p>
+      <w:pPr>
+        <w:rPr>
+          <w:rFonts w:ascii="Arial" w:hAnsi="Arial" w:cs="Arial"/>
+          <w:sz w:val="28"/>
+          <w:lang w:val="id-ID"/>
+        </w:rPr>
+      </w:pPr>
+    </w:p>
+    <w:p>
+      <w:pPr>
+        <w:rPr>
+          <w:rFonts w:ascii="Arial" w:hAnsi="Arial" w:cs="Arial"/>
+          <w:lang w:val="id-ID"/>
+        </w:rPr>
+      </w:pPr>
+    </w:p>
     <w:sectPr>
       <w:pgSz w:w="11906" w:h="16838"/>
       <w:pgMar w:top="1440" w:right="1440" w:bottom="1440" w:left="1440" w:header="708" w:footer="708" w:gutter="0"/>
@@ -3824,7 +3792,7 @@
 </file>
 
 <file path=word/styles.xml><?xml version="1.0" encoding="utf-8"?>
-<w:styles xmlns:mc="http://schemas.openxmlformats.org/markup-compatibility/2006" xmlns:r="http://schemas.openxmlformats.org/officeDocument/2006/relationships" xmlns:w="http://schemas.openxmlformats.org/wordprocessingml/2006/main" xmlns:w14="http://schemas.microsoft.com/office/word/2010/wordml" xmlns:w15="http://schemas.microsoft.com/office/word/2012/wordml" xmlns:w16cid="http://schemas.microsoft.com/office/word/2016/wordml/cid" xmlns:w16se="http://schemas.microsoft.com/office/word/2015/wordml/symex" mc:Ignorable="w14 w15 w16se w16cid">
+<w:styles xmlns:mc="http://schemas.openxmlformats.org/markup-compatibility/2006" xmlns:r="http://schemas.openxmlformats.org/officeDocument/2006/relationships" xmlns:w="http://schemas.openxmlformats.org/wordprocessingml/2006/main" xmlns:w14="http://schemas.microsoft.com/office/word/2010/wordml" xmlns:w15="http://schemas.microsoft.com/office/word/2012/wordml" mc:Ignorable="w14 w15">
   <w:docDefaults>
     <w:rPrDefault>
       <w:rPr>
@@ -3840,7 +3808,7 @@
       </w:pPr>
     </w:pPrDefault>
   </w:docDefaults>
-  <w:latentStyles w:defLockedState="0" w:defUIPriority="99" w:defSemiHidden="0" w:defUnhideWhenUsed="0" w:defQFormat="0" w:count="375">
+  <w:latentStyles w:defLockedState="0" w:defUIPriority="99" w:defSemiHidden="0" w:defUnhideWhenUsed="0" w:defQFormat="0" w:count="371">
     <w:lsdException w:name="Normal" w:uiPriority="0" w:qFormat="1"/>
     <w:lsdException w:name="heading 1" w:uiPriority="9" w:qFormat="1"/>
     <w:lsdException w:name="heading 2" w:semiHidden="1" w:uiPriority="9" w:unhideWhenUsed="1" w:qFormat="1"/>
@@ -4212,10 +4180,6 @@
     <w:lsdException w:name="List Table 5 Dark Accent 6" w:uiPriority="50"/>
     <w:lsdException w:name="List Table 6 Colorful Accent 6" w:uiPriority="51"/>
     <w:lsdException w:name="List Table 7 Colorful Accent 6" w:uiPriority="52"/>
-    <w:lsdException w:name="Mention" w:semiHidden="1" w:unhideWhenUsed="1"/>
-    <w:lsdException w:name="Smart Hyperlink" w:semiHidden="1" w:unhideWhenUsed="1"/>
-    <w:lsdException w:name="Hashtag" w:semiHidden="1" w:unhideWhenUsed="1"/>
-    <w:lsdException w:name="Unresolved Mention" w:semiHidden="1" w:unhideWhenUsed="1"/>
   </w:latentStyles>
   <w:style w:type="paragraph" w:default="1" w:styleId="Normal">
     <w:name w:val="Normal"/>
@@ -4230,13 +4194,13 @@
       <w:szCs w:val="24"/>
     </w:rPr>
   </w:style>
-  <w:style w:type="character" w:default="1" w:styleId="FontParagrafDefault">
+  <w:style w:type="character" w:default="1" w:styleId="DefaultParagraphFont">
     <w:name w:val="Default Paragraph Font"/>
     <w:uiPriority w:val="1"/>
     <w:semiHidden/>
     <w:unhideWhenUsed/>
   </w:style>
-  <w:style w:type="table" w:default="1" w:styleId="TabelNormal">
+  <w:style w:type="table" w:default="1" w:styleId="TableNormal">
     <w:name w:val="Normal Table"/>
     <w:uiPriority w:val="99"/>
     <w:semiHidden/>
@@ -4251,7 +4215,7 @@
       </w:tblCellMar>
     </w:tblPr>
   </w:style>
-  <w:style w:type="numbering" w:default="1" w:styleId="TidakAdaDaftar">
+  <w:style w:type="numbering" w:default="1" w:styleId="NoList">
     <w:name w:val="No List"/>
     <w:uiPriority w:val="99"/>
     <w:semiHidden/>

</xml_diff>

<commit_message>
mock up eng kelarr
</commit_message>
<xml_diff>
--- a/Mocup/Mocup.docx
+++ b/Mocup/Mocup.docx
@@ -1,6 +1,6 @@
 
 <file path=word/document.xml><?xml version="1.0" encoding="utf-8"?>
-<w:document xmlns:wpc="http://schemas.microsoft.com/office/word/2010/wordprocessingCanvas" xmlns:cx="http://schemas.microsoft.com/office/drawing/2014/chartex" xmlns:cx1="http://schemas.microsoft.com/office/drawing/2015/9/8/chartex" xmlns:cx2="http://schemas.microsoft.com/office/drawing/2015/10/21/chartex" xmlns:cx3="http://schemas.microsoft.com/office/drawing/2016/5/9/chartex" xmlns:cx4="http://schemas.microsoft.com/office/drawing/2016/5/10/chartex" xmlns:cx5="http://schemas.microsoft.com/office/drawing/2016/5/11/chartex" xmlns:cx6="http://schemas.microsoft.com/office/drawing/2016/5/12/chartex" xmlns:cx7="http://schemas.microsoft.com/office/drawing/2016/5/13/chartex" xmlns:cx8="http://schemas.microsoft.com/office/drawing/2016/5/14/chartex" xmlns:mc="http://schemas.openxmlformats.org/markup-compatibility/2006" xmlns:aink="http://schemas.microsoft.com/office/drawing/2016/ink" xmlns:am3d="http://schemas.microsoft.com/office/drawing/2017/model3d" xmlns:o="urn:schemas-microsoft-com:office:office" xmlns:r="http://schemas.openxmlformats.org/officeDocument/2006/relationships" xmlns:m="http://schemas.openxmlformats.org/officeDocument/2006/math" xmlns:v="urn:schemas-microsoft-com:vml" xmlns:wp14="http://schemas.microsoft.com/office/word/2010/wordprocessingDrawing" xmlns:wp="http://schemas.openxmlformats.org/drawingml/2006/wordprocessingDrawing" xmlns:w10="urn:schemas-microsoft-com:office:word" xmlns:w="http://schemas.openxmlformats.org/wordprocessingml/2006/main" xmlns:w14="http://schemas.microsoft.com/office/word/2010/wordml" xmlns:w15="http://schemas.microsoft.com/office/word/2012/wordml" xmlns:w16cid="http://schemas.microsoft.com/office/word/2016/wordml/cid" xmlns:w16se="http://schemas.microsoft.com/office/word/2015/wordml/symex" xmlns:wpg="http://schemas.microsoft.com/office/word/2010/wordprocessingGroup" xmlns:wpi="http://schemas.microsoft.com/office/word/2010/wordprocessingInk" xmlns:wne="http://schemas.microsoft.com/office/word/2006/wordml" xmlns:wps="http://schemas.microsoft.com/office/word/2010/wordprocessingShape" mc:Ignorable="w14 w15 w16se w16cid wp14">
+<w:document xmlns:wpc="http://schemas.microsoft.com/office/word/2010/wordprocessingCanvas" xmlns:mc="http://schemas.openxmlformats.org/markup-compatibility/2006" xmlns:o="urn:schemas-microsoft-com:office:office" xmlns:r="http://schemas.openxmlformats.org/officeDocument/2006/relationships" xmlns:m="http://schemas.openxmlformats.org/officeDocument/2006/math" xmlns:v="urn:schemas-microsoft-com:vml" xmlns:wp14="http://schemas.microsoft.com/office/word/2010/wordprocessingDrawing" xmlns:wp="http://schemas.openxmlformats.org/drawingml/2006/wordprocessingDrawing" xmlns:w10="urn:schemas-microsoft-com:office:word" xmlns:w="http://schemas.openxmlformats.org/wordprocessingml/2006/main" xmlns:w14="http://schemas.microsoft.com/office/word/2010/wordml" xmlns:w15="http://schemas.microsoft.com/office/word/2012/wordml" xmlns:wpg="http://schemas.microsoft.com/office/word/2010/wordprocessingGroup" xmlns:wpi="http://schemas.microsoft.com/office/word/2010/wordprocessingInk" xmlns:wne="http://schemas.microsoft.com/office/word/2006/wordml" xmlns:wps="http://schemas.microsoft.com/office/word/2010/wordprocessingShape" mc:Ignorable="w14 w15 wp14">
   <w:body>
     <w:p>
       <w:pPr>
@@ -13,16 +13,14 @@
           <w:lang w:val="id-ID"/>
         </w:rPr>
       </w:pPr>
-      <w:proofErr w:type="spellStart"/>
       <w:r>
         <w:rPr>
           <w:sz w:val="36"/>
           <w:szCs w:val="36"/>
           <w:lang w:val="id-ID"/>
         </w:rPr>
-        <w:t>Mocup</w:t>
-      </w:r>
-      <w:proofErr w:type="spellEnd"/>
+        <w:t>Mock up</w:t>
+      </w:r>
     </w:p>
     <w:p>
       <w:pPr>
@@ -335,6 +333,8 @@
       <w:r>
         <w:t xml:space="preserve"> </w:t>
       </w:r>
+      <w:bookmarkStart w:id="0" w:name="_GoBack"/>
+      <w:bookmarkEnd w:id="0"/>
     </w:p>
     <w:p>
       <w:pPr>
@@ -654,8 +654,6 @@
         </w:rPr>
         <w:br w:type="page"/>
       </w:r>
-      <w:bookmarkStart w:id="0" w:name="_GoBack"/>
-      <w:bookmarkEnd w:id="0"/>
       <w:r>
         <w:rPr>
           <w:rFonts w:ascii="Arial" w:hAnsi="Arial" w:cs="Arial"/>
@@ -805,27 +803,7 @@
           <w:szCs w:val="22"/>
           <w:lang w:val="id-ID"/>
         </w:rPr>
-        <w:t xml:space="preserve">2. Halaman Awal dengan </w:t>
-      </w:r>
-      <w:proofErr w:type="spellStart"/>
-      <w:r>
-        <w:rPr>
-          <w:rFonts w:hAnsiTheme="minorHAnsi" w:cstheme="minorHAnsi"/>
-          <w:sz w:val="22"/>
-          <w:szCs w:val="22"/>
-          <w:lang w:val="id-ID"/>
-        </w:rPr>
-        <w:t>Role</w:t>
-      </w:r>
-      <w:proofErr w:type="spellEnd"/>
-      <w:r>
-        <w:rPr>
-          <w:rFonts w:hAnsiTheme="minorHAnsi" w:cstheme="minorHAnsi"/>
-          <w:sz w:val="22"/>
-          <w:szCs w:val="22"/>
-          <w:lang w:val="id-ID"/>
-        </w:rPr>
-        <w:t xml:space="preserve"> Admin</w:t>
+        <w:t>2. Halaman Awal dengan Role Admin</w:t>
       </w:r>
       <w:r>
         <w:rPr>
@@ -843,25 +821,7 @@
           <w:szCs w:val="22"/>
           <w:lang w:val="id-ID"/>
         </w:rPr>
-        <w:t>...........................</w:t>
-      </w:r>
-      <w:r>
-        <w:rPr>
-          <w:rFonts w:hAnsiTheme="minorHAnsi" w:cstheme="minorHAnsi"/>
-          <w:sz w:val="22"/>
-          <w:szCs w:val="22"/>
-          <w:lang w:val="id-ID"/>
-        </w:rPr>
-        <w:t>...........</w:t>
-      </w:r>
-      <w:r>
-        <w:rPr>
-          <w:rFonts w:hAnsiTheme="minorHAnsi" w:cstheme="minorHAnsi"/>
-          <w:sz w:val="22"/>
-          <w:szCs w:val="22"/>
-          <w:lang w:val="id-ID"/>
-        </w:rPr>
-        <w:t>.3</w:t>
+        <w:t>.......................................3</w:t>
       </w:r>
     </w:p>
     <w:p>
@@ -883,27 +843,7 @@
           <w:szCs w:val="22"/>
           <w:lang w:val="id-ID"/>
         </w:rPr>
-        <w:t xml:space="preserve">3. Halaman Awal dengan </w:t>
-      </w:r>
-      <w:proofErr w:type="spellStart"/>
-      <w:r>
-        <w:rPr>
-          <w:rFonts w:hAnsiTheme="minorHAnsi" w:cstheme="minorHAnsi"/>
-          <w:sz w:val="22"/>
-          <w:szCs w:val="22"/>
-          <w:lang w:val="id-ID"/>
-        </w:rPr>
-        <w:t>Role</w:t>
-      </w:r>
-      <w:proofErr w:type="spellEnd"/>
-      <w:r>
-        <w:rPr>
-          <w:rFonts w:hAnsiTheme="minorHAnsi" w:cstheme="minorHAnsi"/>
-          <w:sz w:val="22"/>
-          <w:szCs w:val="22"/>
-          <w:lang w:val="id-ID"/>
-        </w:rPr>
-        <w:t xml:space="preserve"> Kasir</w:t>
+        <w:t>3. Halaman Awal dengan Role Kasir</w:t>
       </w:r>
       <w:r>
         <w:rPr>
@@ -939,25 +879,7 @@
           <w:szCs w:val="22"/>
           <w:lang w:val="id-ID"/>
         </w:rPr>
-        <w:t>............................</w:t>
-      </w:r>
-      <w:r>
-        <w:rPr>
-          <w:rFonts w:hAnsiTheme="minorHAnsi" w:cstheme="minorHAnsi"/>
-          <w:sz w:val="22"/>
-          <w:szCs w:val="22"/>
-          <w:lang w:val="id-ID"/>
-        </w:rPr>
-        <w:t>..........</w:t>
-      </w:r>
-      <w:r>
-        <w:rPr>
-          <w:rFonts w:hAnsiTheme="minorHAnsi" w:cstheme="minorHAnsi"/>
-          <w:sz w:val="22"/>
-          <w:szCs w:val="22"/>
-          <w:lang w:val="id-ID"/>
-        </w:rPr>
-        <w:t>4</w:t>
+        <w:t>......................................4</w:t>
       </w:r>
     </w:p>
     <w:p>
@@ -997,25 +919,7 @@
           <w:szCs w:val="22"/>
           <w:lang w:val="id-ID"/>
         </w:rPr>
-        <w:t>...............................</w:t>
-      </w:r>
-      <w:r>
-        <w:rPr>
-          <w:rFonts w:hAnsiTheme="minorHAnsi" w:cstheme="minorHAnsi"/>
-          <w:sz w:val="22"/>
-          <w:szCs w:val="22"/>
-          <w:lang w:val="id-ID"/>
-        </w:rPr>
-        <w:t>.........</w:t>
-      </w:r>
-      <w:r>
-        <w:rPr>
-          <w:rFonts w:hAnsiTheme="minorHAnsi" w:cstheme="minorHAnsi"/>
-          <w:sz w:val="22"/>
-          <w:szCs w:val="22"/>
-          <w:lang w:val="id-ID"/>
-        </w:rPr>
-        <w:t>4</w:t>
+        <w:t>........................................4</w:t>
       </w:r>
     </w:p>
     <w:p>
@@ -1055,25 +959,7 @@
           <w:szCs w:val="22"/>
           <w:lang w:val="id-ID"/>
         </w:rPr>
-        <w:t>...............................</w:t>
-      </w:r>
-      <w:r>
-        <w:rPr>
-          <w:rFonts w:hAnsiTheme="minorHAnsi" w:cstheme="minorHAnsi"/>
-          <w:sz w:val="22"/>
-          <w:szCs w:val="22"/>
-          <w:lang w:val="id-ID"/>
-        </w:rPr>
-        <w:t>..........</w:t>
-      </w:r>
-      <w:r>
-        <w:rPr>
-          <w:rFonts w:hAnsiTheme="minorHAnsi" w:cstheme="minorHAnsi"/>
-          <w:sz w:val="22"/>
-          <w:szCs w:val="22"/>
-          <w:lang w:val="id-ID"/>
-        </w:rPr>
-        <w:t>5</w:t>
+        <w:t>.........................................5</w:t>
       </w:r>
     </w:p>
     <w:p>
@@ -1103,25 +989,7 @@
           <w:szCs w:val="22"/>
           <w:lang w:val="id-ID"/>
         </w:rPr>
-        <w:t>.......................</w:t>
-      </w:r>
-      <w:r>
-        <w:rPr>
-          <w:rFonts w:hAnsiTheme="minorHAnsi" w:cstheme="minorHAnsi"/>
-          <w:sz w:val="22"/>
-          <w:szCs w:val="22"/>
-          <w:lang w:val="id-ID"/>
-        </w:rPr>
-        <w:t>..........</w:t>
-      </w:r>
-      <w:r>
-        <w:rPr>
-          <w:rFonts w:hAnsiTheme="minorHAnsi" w:cstheme="minorHAnsi"/>
-          <w:sz w:val="22"/>
-          <w:szCs w:val="22"/>
-          <w:lang w:val="id-ID"/>
-        </w:rPr>
-        <w:t>5</w:t>
+        <w:t>.................................5</w:t>
       </w:r>
     </w:p>
     <w:p>
@@ -1151,25 +1019,7 @@
           <w:szCs w:val="22"/>
           <w:lang w:val="id-ID"/>
         </w:rPr>
-        <w:t>...............................</w:t>
-      </w:r>
-      <w:r>
-        <w:rPr>
-          <w:rFonts w:hAnsiTheme="minorHAnsi" w:cstheme="minorHAnsi"/>
-          <w:sz w:val="22"/>
-          <w:szCs w:val="22"/>
-          <w:lang w:val="id-ID"/>
-        </w:rPr>
-        <w:t>..........</w:t>
-      </w:r>
-      <w:r>
-        <w:rPr>
-          <w:rFonts w:hAnsiTheme="minorHAnsi" w:cstheme="minorHAnsi"/>
-          <w:sz w:val="22"/>
-          <w:szCs w:val="22"/>
-          <w:lang w:val="id-ID"/>
-        </w:rPr>
-        <w:t>6</w:t>
+        <w:t>.........................................6</w:t>
       </w:r>
     </w:p>
     <w:p>
@@ -1218,25 +1068,7 @@
           <w:szCs w:val="22"/>
           <w:lang w:val="id-ID"/>
         </w:rPr>
-        <w:t>...............................</w:t>
-      </w:r>
-      <w:r>
-        <w:rPr>
-          <w:rFonts w:hAnsiTheme="minorHAnsi" w:cstheme="minorHAnsi"/>
-          <w:sz w:val="22"/>
-          <w:szCs w:val="22"/>
-          <w:lang w:val="id-ID"/>
-        </w:rPr>
-        <w:t>..........</w:t>
-      </w:r>
-      <w:r>
-        <w:rPr>
-          <w:rFonts w:hAnsiTheme="minorHAnsi" w:cstheme="minorHAnsi"/>
-          <w:sz w:val="22"/>
-          <w:szCs w:val="22"/>
-          <w:lang w:val="id-ID"/>
-        </w:rPr>
-        <w:t>6</w:t>
+        <w:t>.........................................6</w:t>
       </w:r>
     </w:p>
     <w:p>
@@ -1284,16 +1116,7 @@
           <w:szCs w:val="22"/>
           <w:lang w:val="id-ID"/>
         </w:rPr>
-        <w:t>..........</w:t>
-      </w:r>
-      <w:r>
-        <w:rPr>
-          <w:rFonts w:hAnsiTheme="minorHAnsi" w:cstheme="minorHAnsi"/>
-          <w:sz w:val="22"/>
-          <w:szCs w:val="22"/>
-          <w:lang w:val="id-ID"/>
-        </w:rPr>
-        <w:t>7</w:t>
+        <w:t>..........7</w:t>
       </w:r>
     </w:p>
     <w:p>
@@ -1323,25 +1146,7 @@
           <w:szCs w:val="22"/>
           <w:lang w:val="id-ID"/>
         </w:rPr>
-        <w:t>.......................................</w:t>
-      </w:r>
-      <w:r>
-        <w:rPr>
-          <w:rFonts w:hAnsiTheme="minorHAnsi" w:cstheme="minorHAnsi"/>
-          <w:sz w:val="22"/>
-          <w:szCs w:val="22"/>
-          <w:lang w:val="id-ID"/>
-        </w:rPr>
-        <w:t>..........</w:t>
-      </w:r>
-      <w:r>
-        <w:rPr>
-          <w:rFonts w:hAnsiTheme="minorHAnsi" w:cstheme="minorHAnsi"/>
-          <w:sz w:val="22"/>
-          <w:szCs w:val="22"/>
-          <w:lang w:val="id-ID"/>
-        </w:rPr>
-        <w:t>7</w:t>
+        <w:t>.................................................7</w:t>
       </w:r>
     </w:p>
     <w:p>
@@ -1390,16 +1195,7 @@
           <w:szCs w:val="22"/>
           <w:lang w:val="id-ID"/>
         </w:rPr>
-        <w:t>..........</w:t>
-      </w:r>
-      <w:r>
-        <w:rPr>
-          <w:rFonts w:hAnsiTheme="minorHAnsi" w:cstheme="minorHAnsi"/>
-          <w:sz w:val="22"/>
-          <w:szCs w:val="22"/>
-          <w:lang w:val="id-ID"/>
-        </w:rPr>
-        <w:t>8</w:t>
+        <w:t>..........8</w:t>
       </w:r>
     </w:p>
     <w:p>
@@ -1457,25 +1253,7 @@
           <w:szCs w:val="22"/>
           <w:lang w:val="id-ID"/>
         </w:rPr>
-        <w:t>.</w:t>
-      </w:r>
-      <w:r>
-        <w:rPr>
-          <w:rFonts w:hAnsiTheme="minorHAnsi" w:cstheme="minorHAnsi"/>
-          <w:sz w:val="22"/>
-          <w:szCs w:val="22"/>
-          <w:lang w:val="id-ID"/>
-        </w:rPr>
-        <w:t>..........</w:t>
-      </w:r>
-      <w:r>
-        <w:rPr>
-          <w:rFonts w:hAnsiTheme="minorHAnsi" w:cstheme="minorHAnsi"/>
-          <w:sz w:val="22"/>
-          <w:szCs w:val="22"/>
-          <w:lang w:val="id-ID"/>
-        </w:rPr>
-        <w:t>8</w:t>
+        <w:t>...........8</w:t>
       </w:r>
     </w:p>
     <w:p>
@@ -1550,25 +1328,7 @@
           <w:szCs w:val="22"/>
           <w:lang w:val="id-ID"/>
         </w:rPr>
-        <w:t>.</w:t>
-      </w:r>
-      <w:r>
-        <w:rPr>
-          <w:rFonts w:hAnsiTheme="minorHAnsi" w:cstheme="minorHAnsi"/>
-          <w:sz w:val="22"/>
-          <w:szCs w:val="22"/>
-          <w:lang w:val="id-ID"/>
-        </w:rPr>
-        <w:t>..........</w:t>
-      </w:r>
-      <w:r>
-        <w:rPr>
-          <w:rFonts w:hAnsiTheme="minorHAnsi" w:cstheme="minorHAnsi"/>
-          <w:sz w:val="22"/>
-          <w:szCs w:val="22"/>
-          <w:lang w:val="id-ID"/>
-        </w:rPr>
-        <w:t>9</w:t>
+        <w:t>...........9</w:t>
       </w:r>
     </w:p>
     <w:p>
@@ -1635,16 +1395,7 @@
           <w:szCs w:val="22"/>
           <w:lang w:val="id-ID"/>
         </w:rPr>
-        <w:t>..........</w:t>
-      </w:r>
-      <w:r>
-        <w:rPr>
-          <w:rFonts w:hAnsiTheme="minorHAnsi" w:cstheme="minorHAnsi"/>
-          <w:sz w:val="22"/>
-          <w:szCs w:val="22"/>
-          <w:lang w:val="id-ID"/>
-        </w:rPr>
-        <w:t>9</w:t>
+        <w:t>..........9</w:t>
       </w:r>
     </w:p>
     <w:p>
@@ -1693,25 +1444,7 @@
           <w:szCs w:val="22"/>
           <w:lang w:val="id-ID"/>
         </w:rPr>
-        <w:t>...........</w:t>
-      </w:r>
-      <w:r>
-        <w:rPr>
-          <w:rFonts w:hAnsiTheme="minorHAnsi" w:cstheme="minorHAnsi"/>
-          <w:sz w:val="22"/>
-          <w:szCs w:val="22"/>
-          <w:lang w:val="id-ID"/>
-        </w:rPr>
-        <w:t>.........</w:t>
-      </w:r>
-      <w:r>
-        <w:rPr>
-          <w:rFonts w:hAnsiTheme="minorHAnsi" w:cstheme="minorHAnsi"/>
-          <w:sz w:val="22"/>
-          <w:szCs w:val="22"/>
-          <w:lang w:val="id-ID"/>
-        </w:rPr>
-        <w:t>10</w:t>
+        <w:t>....................10</w:t>
       </w:r>
     </w:p>
     <w:p>
@@ -1768,25 +1501,7 @@
           <w:szCs w:val="22"/>
           <w:lang w:val="id-ID"/>
         </w:rPr>
-        <w:t>...........</w:t>
-      </w:r>
-      <w:r>
-        <w:rPr>
-          <w:rFonts w:hAnsiTheme="minorHAnsi" w:cstheme="minorHAnsi"/>
-          <w:sz w:val="22"/>
-          <w:szCs w:val="22"/>
-          <w:lang w:val="id-ID"/>
-        </w:rPr>
-        <w:t>.........</w:t>
-      </w:r>
-      <w:r>
-        <w:rPr>
-          <w:rFonts w:hAnsiTheme="minorHAnsi" w:cstheme="minorHAnsi"/>
-          <w:sz w:val="22"/>
-          <w:szCs w:val="22"/>
-          <w:lang w:val="id-ID"/>
-        </w:rPr>
-        <w:t>10</w:t>
+        <w:t>....................10</w:t>
       </w:r>
     </w:p>
     <w:p>
@@ -1816,25 +1531,7 @@
           <w:szCs w:val="22"/>
           <w:lang w:val="id-ID"/>
         </w:rPr>
-        <w:t>...............................</w:t>
-      </w:r>
-      <w:r>
-        <w:rPr>
-          <w:rFonts w:hAnsiTheme="minorHAnsi" w:cstheme="minorHAnsi"/>
-          <w:sz w:val="22"/>
-          <w:szCs w:val="22"/>
-          <w:lang w:val="id-ID"/>
-        </w:rPr>
-        <w:t>.........</w:t>
-      </w:r>
-      <w:r>
-        <w:rPr>
-          <w:rFonts w:hAnsiTheme="minorHAnsi" w:cstheme="minorHAnsi"/>
-          <w:sz w:val="22"/>
-          <w:szCs w:val="22"/>
-          <w:lang w:val="id-ID"/>
-        </w:rPr>
-        <w:t>11</w:t>
+        <w:t>........................................11</w:t>
       </w:r>
     </w:p>
     <w:p>
@@ -1882,16 +1579,7 @@
           <w:szCs w:val="22"/>
           <w:lang w:val="id-ID"/>
         </w:rPr>
-        <w:t>.........</w:t>
-      </w:r>
-      <w:r>
-        <w:rPr>
-          <w:rFonts w:hAnsiTheme="minorHAnsi" w:cstheme="minorHAnsi"/>
-          <w:sz w:val="22"/>
-          <w:szCs w:val="22"/>
-          <w:lang w:val="id-ID"/>
-        </w:rPr>
-        <w:t>11</w:t>
+        <w:t>.........11</w:t>
       </w:r>
     </w:p>
     <w:p>
@@ -1913,27 +1601,7 @@
           <w:lang w:val="id-ID"/>
         </w:rPr>
         <w:tab/>
-        <w:t xml:space="preserve">1. </w:t>
-      </w:r>
-      <w:proofErr w:type="spellStart"/>
-      <w:r>
-        <w:rPr>
-          <w:rFonts w:hAnsiTheme="minorHAnsi" w:cstheme="minorHAnsi"/>
-          <w:sz w:val="22"/>
-          <w:szCs w:val="22"/>
-          <w:lang w:val="id-ID"/>
-        </w:rPr>
-        <w:t>Input</w:t>
-      </w:r>
-      <w:proofErr w:type="spellEnd"/>
-      <w:r>
-        <w:rPr>
-          <w:rFonts w:hAnsiTheme="minorHAnsi" w:cstheme="minorHAnsi"/>
-          <w:sz w:val="22"/>
-          <w:szCs w:val="22"/>
-          <w:lang w:val="id-ID"/>
-        </w:rPr>
-        <w:t xml:space="preserve"> Data Transaksi........................................................................................</w:t>
+        <w:t>1. Input Data Transaksi........................................................................................</w:t>
       </w:r>
       <w:r>
         <w:rPr>
@@ -2429,16 +2097,7 @@
           <w:szCs w:val="22"/>
           <w:lang w:val="id-ID"/>
         </w:rPr>
-        <w:t>........</w:t>
-      </w:r>
-      <w:r>
-        <w:rPr>
-          <w:rFonts w:hAnsiTheme="minorHAnsi" w:cstheme="minorHAnsi"/>
-          <w:sz w:val="22"/>
-          <w:szCs w:val="22"/>
-          <w:lang w:val="id-ID"/>
-        </w:rPr>
-        <w:t>14</w:t>
+        <w:t>........14</w:t>
       </w:r>
     </w:p>
     <w:p>
@@ -2938,17 +2597,8 @@
           <w:rFonts w:ascii="Arial" w:hAnsi="Arial" w:cs="Arial"/>
           <w:lang w:val="id-ID"/>
         </w:rPr>
-        <w:t xml:space="preserve">1. </w:t>
-      </w:r>
-      <w:proofErr w:type="spellStart"/>
-      <w:r>
-        <w:rPr>
-          <w:rFonts w:ascii="Arial" w:hAnsi="Arial" w:cs="Arial"/>
-          <w:lang w:val="id-ID"/>
-        </w:rPr>
-        <w:t>Login</w:t>
-      </w:r>
-      <w:proofErr w:type="spellEnd"/>
+        <w:t>1. Login</w:t>
+      </w:r>
     </w:p>
     <w:p>
       <w:pPr>
@@ -3043,23 +2693,7 @@
           <w:rFonts w:ascii="Arial" w:hAnsi="Arial" w:cs="Arial"/>
           <w:lang w:val="id-ID"/>
         </w:rPr>
-        <w:t xml:space="preserve">2. Halaman Awal dengan </w:t>
-      </w:r>
-      <w:proofErr w:type="spellStart"/>
-      <w:r>
-        <w:rPr>
-          <w:rFonts w:ascii="Arial" w:hAnsi="Arial" w:cs="Arial"/>
-          <w:lang w:val="id-ID"/>
-        </w:rPr>
-        <w:t>Role</w:t>
-      </w:r>
-      <w:proofErr w:type="spellEnd"/>
-      <w:r>
-        <w:rPr>
-          <w:rFonts w:ascii="Arial" w:hAnsi="Arial" w:cs="Arial"/>
-          <w:lang w:val="id-ID"/>
-        </w:rPr>
-        <w:t xml:space="preserve"> Admin</w:t>
+        <w:t>2. Halaman Awal dengan Role Admin</w:t>
       </w:r>
     </w:p>
     <w:p>
@@ -3170,23 +2804,7 @@
           <w:rFonts w:ascii="Arial" w:hAnsi="Arial" w:cs="Arial"/>
           <w:lang w:val="id-ID"/>
         </w:rPr>
-        <w:t xml:space="preserve">3. Halaman Awal dengan </w:t>
-      </w:r>
-      <w:proofErr w:type="spellStart"/>
-      <w:r>
-        <w:rPr>
-          <w:rFonts w:ascii="Arial" w:hAnsi="Arial" w:cs="Arial"/>
-          <w:lang w:val="id-ID"/>
-        </w:rPr>
-        <w:t>Role</w:t>
-      </w:r>
-      <w:proofErr w:type="spellEnd"/>
-      <w:r>
-        <w:rPr>
-          <w:rFonts w:ascii="Arial" w:hAnsi="Arial" w:cs="Arial"/>
-          <w:lang w:val="id-ID"/>
-        </w:rPr>
-        <w:t xml:space="preserve"> Kasir</w:t>
+        <w:t>3. Halaman Awal dengan Role Kasir</w:t>
       </w:r>
     </w:p>
     <w:p>
@@ -3449,17 +3067,8 @@
           <w:rFonts w:ascii="Arial" w:hAnsi="Arial" w:cs="Arial"/>
           <w:lang w:val="id-ID"/>
         </w:rPr>
-        <w:t xml:space="preserve">bah </w:t>
-      </w:r>
-      <w:proofErr w:type="spellStart"/>
-      <w:r>
-        <w:rPr>
-          <w:rFonts w:ascii="Arial" w:hAnsi="Arial" w:cs="Arial"/>
-          <w:lang w:val="id-ID"/>
-        </w:rPr>
-        <w:t>Password</w:t>
-      </w:r>
-      <w:proofErr w:type="spellEnd"/>
+        <w:t>bah Password</w:t>
+      </w:r>
     </w:p>
     <w:p>
       <w:pPr>
@@ -4721,6 +4330,7 @@
       <w:r>
         <w:rPr>
           <w:noProof/>
+          <w:lang w:val="en-ID" w:eastAsia="en-ID"/>
         </w:rPr>
         <w:drawing>
           <wp:inline distT="0" distB="0" distL="0" distR="0" wp14:anchorId="09D53843" wp14:editId="0B496568">
@@ -4950,23 +4560,7 @@
           <w:rFonts w:ascii="Arial" w:hAnsi="Arial" w:cs="Arial"/>
           <w:lang w:val="id-ID"/>
         </w:rPr>
-        <w:t xml:space="preserve">1. </w:t>
-      </w:r>
-      <w:proofErr w:type="spellStart"/>
-      <w:r>
-        <w:rPr>
-          <w:rFonts w:ascii="Arial" w:hAnsi="Arial" w:cs="Arial"/>
-          <w:lang w:val="id-ID"/>
-        </w:rPr>
-        <w:t>Input</w:t>
-      </w:r>
-      <w:proofErr w:type="spellEnd"/>
-      <w:r>
-        <w:rPr>
-          <w:rFonts w:ascii="Arial" w:hAnsi="Arial" w:cs="Arial"/>
-          <w:lang w:val="id-ID"/>
-        </w:rPr>
-        <w:t xml:space="preserve"> Data Transaksi</w:t>
+        <w:t>1. Input Data Transaksi</w:t>
       </w:r>
     </w:p>
     <w:p>
@@ -5161,17 +4755,8 @@
           <w:rFonts w:ascii="Arial" w:hAnsi="Arial" w:cs="Arial"/>
           <w:lang w:val="id-ID"/>
         </w:rPr>
-        <w:t xml:space="preserve">3. </w:t>
-      </w:r>
-      <w:proofErr w:type="spellStart"/>
-      <w:r>
-        <w:rPr>
-          <w:rFonts w:ascii="Arial" w:hAnsi="Arial" w:cs="Arial"/>
-          <w:lang w:val="id-ID"/>
-        </w:rPr>
-        <w:t>Receipt</w:t>
-      </w:r>
-      <w:proofErr w:type="spellEnd"/>
+        <w:t>3. Receipt</w:t>
+      </w:r>
     </w:p>
     <w:p>
       <w:pPr>
@@ -5935,19 +5520,8 @@
           <w:sz w:val="28"/>
           <w:lang w:val="id-ID"/>
         </w:rPr>
-        <w:t xml:space="preserve">. Fungsi Pop </w:t>
-      </w:r>
-      <w:proofErr w:type="spellStart"/>
-      <w:r>
-        <w:rPr>
-          <w:rFonts w:ascii="Arial" w:hAnsi="Arial" w:cs="Arial"/>
-          <w:b/>
-          <w:sz w:val="28"/>
-          <w:lang w:val="id-ID"/>
-        </w:rPr>
-        <w:t>Up</w:t>
-      </w:r>
-      <w:proofErr w:type="spellEnd"/>
+        <w:t>. Fungsi Pop Up</w:t>
+      </w:r>
     </w:p>
     <w:p>
       <w:pPr>
@@ -6173,7 +5747,7 @@
 </file>
 
 <file path=word/endnotes.xml><?xml version="1.0" encoding="utf-8"?>
-<w:endnotes xmlns:wpc="http://schemas.microsoft.com/office/word/2010/wordprocessingCanvas" xmlns:cx="http://schemas.microsoft.com/office/drawing/2014/chartex" xmlns:cx1="http://schemas.microsoft.com/office/drawing/2015/9/8/chartex" xmlns:cx2="http://schemas.microsoft.com/office/drawing/2015/10/21/chartex" xmlns:cx3="http://schemas.microsoft.com/office/drawing/2016/5/9/chartex" xmlns:cx4="http://schemas.microsoft.com/office/drawing/2016/5/10/chartex" xmlns:cx5="http://schemas.microsoft.com/office/drawing/2016/5/11/chartex" xmlns:cx6="http://schemas.microsoft.com/office/drawing/2016/5/12/chartex" xmlns:cx7="http://schemas.microsoft.com/office/drawing/2016/5/13/chartex" xmlns:cx8="http://schemas.microsoft.com/office/drawing/2016/5/14/chartex" xmlns:mc="http://schemas.openxmlformats.org/markup-compatibility/2006" xmlns:aink="http://schemas.microsoft.com/office/drawing/2016/ink" xmlns:am3d="http://schemas.microsoft.com/office/drawing/2017/model3d" xmlns:o="urn:schemas-microsoft-com:office:office" xmlns:r="http://schemas.openxmlformats.org/officeDocument/2006/relationships" xmlns:m="http://schemas.openxmlformats.org/officeDocument/2006/math" xmlns:v="urn:schemas-microsoft-com:vml" xmlns:wp14="http://schemas.microsoft.com/office/word/2010/wordprocessingDrawing" xmlns:wp="http://schemas.openxmlformats.org/drawingml/2006/wordprocessingDrawing" xmlns:w10="urn:schemas-microsoft-com:office:word" xmlns:w="http://schemas.openxmlformats.org/wordprocessingml/2006/main" xmlns:w14="http://schemas.microsoft.com/office/word/2010/wordml" xmlns:w15="http://schemas.microsoft.com/office/word/2012/wordml" xmlns:w16cid="http://schemas.microsoft.com/office/word/2016/wordml/cid" xmlns:w16se="http://schemas.microsoft.com/office/word/2015/wordml/symex" xmlns:wpg="http://schemas.microsoft.com/office/word/2010/wordprocessingGroup" xmlns:wpi="http://schemas.microsoft.com/office/word/2010/wordprocessingInk" xmlns:wne="http://schemas.microsoft.com/office/word/2006/wordml" xmlns:wps="http://schemas.microsoft.com/office/word/2010/wordprocessingShape" mc:Ignorable="w14 w15 w16se w16cid wp14">
+<w:endnotes xmlns:wpc="http://schemas.microsoft.com/office/word/2010/wordprocessingCanvas" xmlns:mc="http://schemas.openxmlformats.org/markup-compatibility/2006" xmlns:o="urn:schemas-microsoft-com:office:office" xmlns:r="http://schemas.openxmlformats.org/officeDocument/2006/relationships" xmlns:m="http://schemas.openxmlformats.org/officeDocument/2006/math" xmlns:v="urn:schemas-microsoft-com:vml" xmlns:wp14="http://schemas.microsoft.com/office/word/2010/wordprocessingDrawing" xmlns:wp="http://schemas.openxmlformats.org/drawingml/2006/wordprocessingDrawing" xmlns:w10="urn:schemas-microsoft-com:office:word" xmlns:w="http://schemas.openxmlformats.org/wordprocessingml/2006/main" xmlns:w14="http://schemas.microsoft.com/office/word/2010/wordml" xmlns:w15="http://schemas.microsoft.com/office/word/2012/wordml" xmlns:wpg="http://schemas.microsoft.com/office/word/2010/wordprocessingGroup" xmlns:wpi="http://schemas.microsoft.com/office/word/2010/wordprocessingInk" xmlns:wne="http://schemas.microsoft.com/office/word/2006/wordml" xmlns:wps="http://schemas.microsoft.com/office/word/2010/wordprocessingShape" mc:Ignorable="w14 w15 wp14">
   <w:endnote w:type="separator" w:id="-1">
     <w:p>
       <w:pPr>
@@ -6198,7 +5772,7 @@
 </file>
 
 <file path=word/footer1.xml><?xml version="1.0" encoding="utf-8"?>
-<w:ftr xmlns:wpc="http://schemas.microsoft.com/office/word/2010/wordprocessingCanvas" xmlns:cx="http://schemas.microsoft.com/office/drawing/2014/chartex" xmlns:cx1="http://schemas.microsoft.com/office/drawing/2015/9/8/chartex" xmlns:cx2="http://schemas.microsoft.com/office/drawing/2015/10/21/chartex" xmlns:cx3="http://schemas.microsoft.com/office/drawing/2016/5/9/chartex" xmlns:cx4="http://schemas.microsoft.com/office/drawing/2016/5/10/chartex" xmlns:cx5="http://schemas.microsoft.com/office/drawing/2016/5/11/chartex" xmlns:cx6="http://schemas.microsoft.com/office/drawing/2016/5/12/chartex" xmlns:cx7="http://schemas.microsoft.com/office/drawing/2016/5/13/chartex" xmlns:cx8="http://schemas.microsoft.com/office/drawing/2016/5/14/chartex" xmlns:mc="http://schemas.openxmlformats.org/markup-compatibility/2006" xmlns:aink="http://schemas.microsoft.com/office/drawing/2016/ink" xmlns:am3d="http://schemas.microsoft.com/office/drawing/2017/model3d" xmlns:o="urn:schemas-microsoft-com:office:office" xmlns:r="http://schemas.openxmlformats.org/officeDocument/2006/relationships" xmlns:m="http://schemas.openxmlformats.org/officeDocument/2006/math" xmlns:v="urn:schemas-microsoft-com:vml" xmlns:wp14="http://schemas.microsoft.com/office/word/2010/wordprocessingDrawing" xmlns:wp="http://schemas.openxmlformats.org/drawingml/2006/wordprocessingDrawing" xmlns:w10="urn:schemas-microsoft-com:office:word" xmlns:w="http://schemas.openxmlformats.org/wordprocessingml/2006/main" xmlns:w14="http://schemas.microsoft.com/office/word/2010/wordml" xmlns:w15="http://schemas.microsoft.com/office/word/2012/wordml" xmlns:w16cid="http://schemas.microsoft.com/office/word/2016/wordml/cid" xmlns:w16se="http://schemas.microsoft.com/office/word/2015/wordml/symex" xmlns:wpg="http://schemas.microsoft.com/office/word/2010/wordprocessingGroup" xmlns:wpi="http://schemas.microsoft.com/office/word/2010/wordprocessingInk" xmlns:wne="http://schemas.microsoft.com/office/word/2006/wordml" xmlns:wps="http://schemas.microsoft.com/office/word/2010/wordprocessingShape" mc:Ignorable="w14 w15 w16se w16cid wp14">
+<w:ftr xmlns:wpc="http://schemas.microsoft.com/office/word/2010/wordprocessingCanvas" xmlns:mc="http://schemas.openxmlformats.org/markup-compatibility/2006" xmlns:o="urn:schemas-microsoft-com:office:office" xmlns:r="http://schemas.openxmlformats.org/officeDocument/2006/relationships" xmlns:m="http://schemas.openxmlformats.org/officeDocument/2006/math" xmlns:v="urn:schemas-microsoft-com:vml" xmlns:wp14="http://schemas.microsoft.com/office/word/2010/wordprocessingDrawing" xmlns:wp="http://schemas.openxmlformats.org/drawingml/2006/wordprocessingDrawing" xmlns:w10="urn:schemas-microsoft-com:office:word" xmlns:w="http://schemas.openxmlformats.org/wordprocessingml/2006/main" xmlns:w14="http://schemas.microsoft.com/office/word/2010/wordml" xmlns:w15="http://schemas.microsoft.com/office/word/2012/wordml" xmlns:wpg="http://schemas.microsoft.com/office/word/2010/wordprocessingGroup" xmlns:wpi="http://schemas.microsoft.com/office/word/2010/wordprocessingInk" xmlns:wne="http://schemas.microsoft.com/office/word/2006/wordml" xmlns:wps="http://schemas.microsoft.com/office/word/2010/wordprocessingShape" mc:Ignorable="w14 w15 wp14">
   <w:sdt>
     <w:sdtPr>
       <w:id w:val="512581875"/>
@@ -6207,6 +5781,7 @@
         <w:docPartUnique/>
       </w:docPartObj>
     </w:sdtPr>
+    <w:sdtEndPr/>
     <w:sdtContent>
       <w:p>
         <w:pPr>
@@ -6227,7 +5802,7 @@
             <w:noProof/>
             <w:lang w:val="id-ID"/>
           </w:rPr>
-          <w:t>3</w:t>
+          <w:t>16</w:t>
         </w:r>
         <w:r>
           <w:fldChar w:fldCharType="end"/>
@@ -6244,7 +5819,7 @@
 </file>
 
 <file path=word/footnotes.xml><?xml version="1.0" encoding="utf-8"?>
-<w:footnotes xmlns:wpc="http://schemas.microsoft.com/office/word/2010/wordprocessingCanvas" xmlns:cx="http://schemas.microsoft.com/office/drawing/2014/chartex" xmlns:cx1="http://schemas.microsoft.com/office/drawing/2015/9/8/chartex" xmlns:cx2="http://schemas.microsoft.com/office/drawing/2015/10/21/chartex" xmlns:cx3="http://schemas.microsoft.com/office/drawing/2016/5/9/chartex" xmlns:cx4="http://schemas.microsoft.com/office/drawing/2016/5/10/chartex" xmlns:cx5="http://schemas.microsoft.com/office/drawing/2016/5/11/chartex" xmlns:cx6="http://schemas.microsoft.com/office/drawing/2016/5/12/chartex" xmlns:cx7="http://schemas.microsoft.com/office/drawing/2016/5/13/chartex" xmlns:cx8="http://schemas.microsoft.com/office/drawing/2016/5/14/chartex" xmlns:mc="http://schemas.openxmlformats.org/markup-compatibility/2006" xmlns:aink="http://schemas.microsoft.com/office/drawing/2016/ink" xmlns:am3d="http://schemas.microsoft.com/office/drawing/2017/model3d" xmlns:o="urn:schemas-microsoft-com:office:office" xmlns:r="http://schemas.openxmlformats.org/officeDocument/2006/relationships" xmlns:m="http://schemas.openxmlformats.org/officeDocument/2006/math" xmlns:v="urn:schemas-microsoft-com:vml" xmlns:wp14="http://schemas.microsoft.com/office/word/2010/wordprocessingDrawing" xmlns:wp="http://schemas.openxmlformats.org/drawingml/2006/wordprocessingDrawing" xmlns:w10="urn:schemas-microsoft-com:office:word" xmlns:w="http://schemas.openxmlformats.org/wordprocessingml/2006/main" xmlns:w14="http://schemas.microsoft.com/office/word/2010/wordml" xmlns:w15="http://schemas.microsoft.com/office/word/2012/wordml" xmlns:w16cid="http://schemas.microsoft.com/office/word/2016/wordml/cid" xmlns:w16se="http://schemas.microsoft.com/office/word/2015/wordml/symex" xmlns:wpg="http://schemas.microsoft.com/office/word/2010/wordprocessingGroup" xmlns:wpi="http://schemas.microsoft.com/office/word/2010/wordprocessingInk" xmlns:wne="http://schemas.microsoft.com/office/word/2006/wordml" xmlns:wps="http://schemas.microsoft.com/office/word/2010/wordprocessingShape" mc:Ignorable="w14 w15 w16se w16cid wp14">
+<w:footnotes xmlns:wpc="http://schemas.microsoft.com/office/word/2010/wordprocessingCanvas" xmlns:mc="http://schemas.openxmlformats.org/markup-compatibility/2006" xmlns:o="urn:schemas-microsoft-com:office:office" xmlns:r="http://schemas.openxmlformats.org/officeDocument/2006/relationships" xmlns:m="http://schemas.openxmlformats.org/officeDocument/2006/math" xmlns:v="urn:schemas-microsoft-com:vml" xmlns:wp14="http://schemas.microsoft.com/office/word/2010/wordprocessingDrawing" xmlns:wp="http://schemas.openxmlformats.org/drawingml/2006/wordprocessingDrawing" xmlns:w10="urn:schemas-microsoft-com:office:word" xmlns:w="http://schemas.openxmlformats.org/wordprocessingml/2006/main" xmlns:w14="http://schemas.microsoft.com/office/word/2010/wordml" xmlns:w15="http://schemas.microsoft.com/office/word/2012/wordml" xmlns:wpg="http://schemas.microsoft.com/office/word/2010/wordprocessingGroup" xmlns:wpi="http://schemas.microsoft.com/office/word/2010/wordprocessingInk" xmlns:wne="http://schemas.microsoft.com/office/word/2006/wordml" xmlns:wps="http://schemas.microsoft.com/office/word/2010/wordprocessingShape" mc:Ignorable="w14 w15 wp14">
   <w:footnote w:type="separator" w:id="-1">
     <w:p>
       <w:pPr>
@@ -6269,7 +5844,7 @@
 </file>
 
 <file path=word/styles.xml><?xml version="1.0" encoding="utf-8"?>
-<w:styles xmlns:mc="http://schemas.openxmlformats.org/markup-compatibility/2006" xmlns:r="http://schemas.openxmlformats.org/officeDocument/2006/relationships" xmlns:w="http://schemas.openxmlformats.org/wordprocessingml/2006/main" xmlns:w14="http://schemas.microsoft.com/office/word/2010/wordml" xmlns:w15="http://schemas.microsoft.com/office/word/2012/wordml" xmlns:w16cid="http://schemas.microsoft.com/office/word/2016/wordml/cid" xmlns:w16se="http://schemas.microsoft.com/office/word/2015/wordml/symex" mc:Ignorable="w14 w15 w16se w16cid">
+<w:styles xmlns:mc="http://schemas.openxmlformats.org/markup-compatibility/2006" xmlns:r="http://schemas.openxmlformats.org/officeDocument/2006/relationships" xmlns:w="http://schemas.openxmlformats.org/wordprocessingml/2006/main" xmlns:w14="http://schemas.microsoft.com/office/word/2010/wordml" xmlns:w15="http://schemas.microsoft.com/office/word/2012/wordml" mc:Ignorable="w14 w15">
   <w:docDefaults>
     <w:rPrDefault>
       <w:rPr>
@@ -6285,7 +5860,7 @@
       </w:pPr>
     </w:pPrDefault>
   </w:docDefaults>
-  <w:latentStyles w:defLockedState="0" w:defUIPriority="99" w:defSemiHidden="0" w:defUnhideWhenUsed="0" w:defQFormat="0" w:count="375">
+  <w:latentStyles w:defLockedState="0" w:defUIPriority="99" w:defSemiHidden="0" w:defUnhideWhenUsed="0" w:defQFormat="0" w:count="371">
     <w:lsdException w:name="Normal" w:uiPriority="0" w:qFormat="1"/>
     <w:lsdException w:name="heading 1" w:uiPriority="9" w:qFormat="1"/>
     <w:lsdException w:name="heading 2" w:semiHidden="1" w:uiPriority="9" w:unhideWhenUsed="1" w:qFormat="1"/>
@@ -6657,10 +6232,6 @@
     <w:lsdException w:name="List Table 5 Dark Accent 6" w:uiPriority="50"/>
     <w:lsdException w:name="List Table 6 Colorful Accent 6" w:uiPriority="51"/>
     <w:lsdException w:name="List Table 7 Colorful Accent 6" w:uiPriority="52"/>
-    <w:lsdException w:name="Mention" w:semiHidden="1" w:unhideWhenUsed="1"/>
-    <w:lsdException w:name="Smart Hyperlink" w:semiHidden="1" w:unhideWhenUsed="1"/>
-    <w:lsdException w:name="Hashtag" w:semiHidden="1" w:unhideWhenUsed="1"/>
-    <w:lsdException w:name="Unresolved Mention" w:semiHidden="1" w:unhideWhenUsed="1"/>
   </w:latentStyles>
   <w:style w:type="paragraph" w:default="1" w:styleId="Normal">
     <w:name w:val="Normal"/>
@@ -6675,13 +6246,13 @@
       <w:szCs w:val="24"/>
     </w:rPr>
   </w:style>
-  <w:style w:type="character" w:default="1" w:styleId="FontParagrafDefault">
+  <w:style w:type="character" w:default="1" w:styleId="DefaultParagraphFont">
     <w:name w:val="Default Paragraph Font"/>
     <w:uiPriority w:val="1"/>
     <w:semiHidden/>
     <w:unhideWhenUsed/>
   </w:style>
-  <w:style w:type="table" w:default="1" w:styleId="TabelNormal">
+  <w:style w:type="table" w:default="1" w:styleId="TableNormal">
     <w:name w:val="Normal Table"/>
     <w:uiPriority w:val="99"/>
     <w:semiHidden/>
@@ -6696,7 +6267,7 @@
       </w:tblCellMar>
     </w:tblPr>
   </w:style>
-  <w:style w:type="numbering" w:default="1" w:styleId="TidakAdaDaftar">
+  <w:style w:type="numbering" w:default="1" w:styleId="NoList">
     <w:name w:val="No List"/>
     <w:uiPriority w:val="99"/>
     <w:semiHidden/>
@@ -6724,7 +6295,7 @@
   <w:style w:type="paragraph" w:styleId="Header">
     <w:name w:val="header"/>
     <w:basedOn w:val="Normal"/>
-    <w:link w:val="HeaderKAR"/>
+    <w:link w:val="HeaderChar"/>
     <w:uiPriority w:val="99"/>
     <w:unhideWhenUsed/>
     <w:rsid w:val="00E66AE0"/>
@@ -6736,9 +6307,9 @@
       <w:spacing w:before="0" w:after="0" w:line="240" w:lineRule="auto"/>
     </w:pPr>
   </w:style>
-  <w:style w:type="character" w:customStyle="1" w:styleId="HeaderKAR">
-    <w:name w:val="Header KAR"/>
-    <w:basedOn w:val="FontParagrafDefault"/>
+  <w:style w:type="character" w:customStyle="1" w:styleId="HeaderChar">
+    <w:name w:val="Header Char"/>
+    <w:basedOn w:val="DefaultParagraphFont"/>
     <w:link w:val="Header"/>
     <w:uiPriority w:val="99"/>
     <w:rsid w:val="00E66AE0"/>
@@ -6751,7 +6322,7 @@
   <w:style w:type="paragraph" w:styleId="Footer">
     <w:name w:val="footer"/>
     <w:basedOn w:val="Normal"/>
-    <w:link w:val="FooterKAR"/>
+    <w:link w:val="FooterChar"/>
     <w:uiPriority w:val="99"/>
     <w:unhideWhenUsed/>
     <w:rsid w:val="00E66AE0"/>
@@ -6763,9 +6334,9 @@
       <w:spacing w:before="0" w:after="0" w:line="240" w:lineRule="auto"/>
     </w:pPr>
   </w:style>
-  <w:style w:type="character" w:customStyle="1" w:styleId="FooterKAR">
-    <w:name w:val="Footer KAR"/>
-    <w:basedOn w:val="FontParagrafDefault"/>
+  <w:style w:type="character" w:customStyle="1" w:styleId="FooterChar">
+    <w:name w:val="Footer Char"/>
+    <w:basedOn w:val="DefaultParagraphFont"/>
     <w:link w:val="Footer"/>
     <w:uiPriority w:val="99"/>
     <w:rsid w:val="00E66AE0"/>

</xml_diff>